<commit_message>
add new font name
</commit_message>
<xml_diff>
--- a/app/files/Zayavka_IP.docx
+++ b/app/files/Zayavka_IP.docx
@@ -1,8 +1,8 @@
 
 <file path=word/document.xml><?xml version="1.0" encoding="utf-8"?>
-<w:document xmlns:wpc="http://schemas.microsoft.com/office/word/2010/wordprocessingCanvas" xmlns:mc="http://schemas.openxmlformats.org/markup-compatibility/2006" xmlns:o="urn:schemas-microsoft-com:office:office" xmlns:r="http://schemas.openxmlformats.org/officeDocument/2006/relationships" xmlns:m="http://schemas.openxmlformats.org/officeDocument/2006/math" xmlns:v="urn:schemas-microsoft-com:vml" xmlns:wp14="http://schemas.microsoft.com/office/word/2010/wordprocessingDrawing" xmlns:wp="http://schemas.openxmlformats.org/drawingml/2006/wordprocessingDrawing" xmlns:w10="urn:schemas-microsoft-com:office:word" xmlns:w="http://schemas.openxmlformats.org/wordprocessingml/2006/main" xmlns:w14="http://schemas.microsoft.com/office/word/2010/wordml" xmlns:wpg="http://schemas.microsoft.com/office/word/2010/wordprocessingGroup" xmlns:wpi="http://schemas.microsoft.com/office/word/2010/wordprocessingInk" xmlns:wne="http://schemas.microsoft.com/office/word/2006/wordml" xmlns:wps="http://schemas.microsoft.com/office/word/2010/wordprocessingShape" xmlns:a="http://schemas.openxmlformats.org/drawingml/2006/main" xmlns:pic="http://schemas.openxmlformats.org/drawingml/2006/picture" mc:Ignorable="w14 wp14">
+<w:document xmlns:wpc="http://schemas.microsoft.com/office/word/2010/wordprocessingCanvas" xmlns:mc="http://schemas.openxmlformats.org/markup-compatibility/2006" xmlns:o="urn:schemas-microsoft-com:office:office" xmlns:r="http://schemas.openxmlformats.org/officeDocument/2006/relationships" xmlns:m="http://schemas.openxmlformats.org/officeDocument/2006/math" xmlns:v="urn:schemas-microsoft-com:vml" xmlns:wp14="http://schemas.microsoft.com/office/word/2010/wordprocessingDrawing" xmlns:wp="http://schemas.openxmlformats.org/drawingml/2006/wordprocessingDrawing" xmlns:w10="urn:schemas-microsoft-com:office:word" xmlns:w="http://schemas.openxmlformats.org/wordprocessingml/2006/main" xmlns:w14="http://schemas.microsoft.com/office/word/2010/wordml" xmlns:wpg="http://schemas.microsoft.com/office/word/2010/wordprocessingGroup" xmlns:wpi="http://schemas.microsoft.com/office/word/2010/wordprocessingInk" xmlns:wne="http://schemas.microsoft.com/office/word/2006/wordml" xmlns:wps="http://schemas.microsoft.com/office/word/2010/wordprocessingShape" mc:Ignorable="w14 wp14">
   <w:body>
-    <w:p xmlns:wp14="http://schemas.microsoft.com/office/word/2010/wordml" wp14:textId="77777777">
+    <w:p>
       <w:pPr>
         <w:jc w:val="right"/>
         <w:rPr>
@@ -12,8 +12,6 @@
           <w:szCs w:val="18"/>
         </w:rPr>
       </w:pPr>
-      <w:bookmarkStart w:name="_GoBack" w:id="0"/>
-      <w:bookmarkEnd w:id="0"/>
       <w:r>
         <w:rPr>
           <w:rFonts w:ascii="Verdana" w:hAnsi="Verdana"/>
@@ -44,14 +42,14 @@
         <w:t>Приложение № 1</w:t>
       </w:r>
     </w:p>
-    <w:p xmlns:wp14="http://schemas.microsoft.com/office/word/2010/wordml" wp14:textId="7DAC54EA">
-      <w:pPr>
-        <w:pStyle w:val="a"/>
+    <w:p>
+      <w:pPr>
         <w:jc w:val="right"/>
         <w:rPr>
           <w:rFonts w:ascii="Verdana" w:hAnsi="Verdana"/>
           <w:sz w:val="18"/>
           <w:szCs w:val="18"/>
+          <w:lang w:val="en-US"/>
         </w:rPr>
       </w:pPr>
       <w:r>
@@ -60,36 +58,35 @@
           <w:sz w:val="18"/>
           <w:szCs w:val="18"/>
         </w:rPr>
-        <w:t>от «</w:t>
+        <w:t>от</w:t>
       </w:r>
       <w:r>
         <w:rPr>
-          <w:rFonts w:ascii="Verdana" w:hAnsi="Verdana" w:eastAsia="Verdana" w:cs="Verdana"/>
-          <w:b w:val="0"/>
-          <w:bCs w:val="0"/>
-          <w:i w:val="0"/>
-          <w:iCs w:val="0"/>
-          <w:noProof w:val="0"/>
-          <w:color w:val="000000" w:themeColor="text1" w:themeTint="FF" w:themeShade="FF"/>
+          <w:rFonts w:ascii="Verdana" w:hAnsi="Verdana"/>
           <w:sz w:val="18"/>
           <w:szCs w:val="18"/>
-          <w:lang w:val="ru-RU"/>
+          <w:lang w:val="en-US"/>
+        </w:rPr>
+        <w:t xml:space="preserve"> «</w:t>
+      </w:r>
+      <w:r>
+        <w:rPr>
+          <w:rFonts w:ascii="Verdana" w:eastAsia="Verdana" w:hAnsi="Verdana" w:cs="Verdana"/>
+          <w:color w:val="000000" w:themeColor="text1"/>
+          <w:sz w:val="18"/>
+          <w:szCs w:val="18"/>
+          <w:lang w:val="en-US"/>
         </w:rPr>
         <w:t xml:space="preserve"> </w:t>
       </w:r>
       <w:proofErr w:type="spellStart"/>
       <w:r>
         <w:rPr>
-          <w:rFonts w:ascii="Verdana" w:hAnsi="Verdana" w:eastAsia="Verdana" w:cs="Verdana"/>
-          <w:b w:val="0"/>
-          <w:bCs w:val="0"/>
-          <w:i w:val="0"/>
-          <w:iCs w:val="0"/>
-          <w:noProof w:val="0"/>
-          <w:color w:val="000000" w:themeColor="text1" w:themeTint="FF" w:themeShade="FF"/>
+          <w:rFonts w:ascii="Verdana" w:eastAsia="Verdana" w:hAnsi="Verdana" w:cs="Verdana"/>
+          <w:color w:val="000000" w:themeColor="text1"/>
           <w:sz w:val="18"/>
           <w:szCs w:val="18"/>
-          <w:lang w:val="ru-RU"/>
+          <w:lang w:val="en-US"/>
         </w:rPr>
         <w:t>date.d</w:t>
       </w:r>
@@ -99,6 +96,47 @@
           <w:rFonts w:ascii="Verdana" w:hAnsi="Verdana"/>
           <w:sz w:val="18"/>
           <w:szCs w:val="18"/>
+          <w:lang w:val="en-US"/>
+        </w:rPr>
+        <w:t xml:space="preserve"> » </w:t>
+      </w:r>
+      <w:proofErr w:type="spellStart"/>
+      <w:r>
+        <w:rPr>
+          <w:rFonts w:ascii="Verdana" w:hAnsi="Verdana"/>
+          <w:sz w:val="18"/>
+          <w:szCs w:val="18"/>
+          <w:lang w:val="en-US"/>
+        </w:rPr>
+        <w:t>date.m</w:t>
+      </w:r>
+      <w:proofErr w:type="spellEnd"/>
+      <w:r>
+        <w:rPr>
+          <w:rFonts w:ascii="Verdana" w:hAnsi="Verdana"/>
+          <w:sz w:val="18"/>
+          <w:szCs w:val="18"/>
+          <w:lang w:val="en-US"/>
+        </w:rPr>
+        <w:t xml:space="preserve"> </w:t>
+      </w:r>
+      <w:proofErr w:type="spellStart"/>
+      <w:r>
+        <w:rPr>
+          <w:rFonts w:ascii="Verdana" w:hAnsi="Verdana"/>
+          <w:sz w:val="18"/>
+          <w:szCs w:val="18"/>
+          <w:lang w:val="en-US"/>
+        </w:rPr>
+        <w:t>date.y</w:t>
+      </w:r>
+      <w:proofErr w:type="spellEnd"/>
+      <w:r>
+        <w:rPr>
+          <w:rFonts w:ascii="Verdana" w:hAnsi="Verdana"/>
+          <w:sz w:val="18"/>
+          <w:szCs w:val="18"/>
+          <w:lang w:val="en-US"/>
         </w:rPr>
         <w:t xml:space="preserve"> </w:t>
       </w:r>
@@ -108,44 +146,10 @@
           <w:sz w:val="18"/>
           <w:szCs w:val="18"/>
         </w:rPr>
-        <w:t xml:space="preserve">» </w:t>
-      </w:r>
-      <w:proofErr w:type="spellStart"/>
-      <w:r>
-        <w:rPr>
-          <w:rFonts w:ascii="Verdana" w:hAnsi="Verdana"/>
-          <w:sz w:val="18"/>
-          <w:szCs w:val="18"/>
-        </w:rPr>
-        <w:t>date.m</w:t>
-      </w:r>
-      <w:proofErr w:type="spellEnd"/>
-      <w:r>
-        <w:rPr>
-          <w:rFonts w:ascii="Verdana" w:hAnsi="Verdana"/>
-          <w:sz w:val="18"/>
-          <w:szCs w:val="18"/>
-        </w:rPr>
-        <w:t xml:space="preserve"> </w:t>
-      </w:r>
-      <w:r>
-        <w:rPr>
-          <w:rFonts w:ascii="Verdana" w:hAnsi="Verdana"/>
-          <w:sz w:val="18"/>
-          <w:szCs w:val="18"/>
-        </w:rPr>
-        <w:t>date.y</w:t>
-      </w:r>
-      <w:r>
-        <w:rPr>
-          <w:rFonts w:ascii="Verdana" w:hAnsi="Verdana"/>
-          <w:sz w:val="18"/>
-          <w:szCs w:val="18"/>
-        </w:rPr>
-        <w:t xml:space="preserve"> года</w:t>
+        <w:t>года</w:t>
       </w:r>
     </w:p>
-    <w:p xmlns:wp14="http://schemas.microsoft.com/office/word/2010/wordml" wp14:textId="22D621DD">
+    <w:p>
       <w:pPr>
         <w:rPr>
           <w:rFonts w:ascii="Verdana" w:hAnsi="Verdana"/>
@@ -187,7 +191,7 @@
         <w:gridCol w:w="567"/>
         <w:gridCol w:w="2409"/>
       </w:tblGrid>
-      <w:tr xmlns:wp14="http://schemas.microsoft.com/office/word/2010/wordml" wp14:textId="77777777">
+      <w:tr>
         <w:trPr>
           <w:trHeight w:val="259"/>
         </w:trPr>
@@ -196,14 +200,13 @@
             <w:tcW w:w="10773" w:type="dxa"/>
             <w:gridSpan w:val="7"/>
             <w:tcBorders>
-              <w:top w:val="single" w:color="000000" w:themeColor="text1" w:sz="1" w:space="0"/>
-              <w:left w:val="single" w:color="000000" w:themeColor="text1" w:sz="1" w:space="0"/>
-              <w:bottom w:val="single" w:color="000000" w:themeColor="text1" w:sz="1" w:space="0"/>
-              <w:right w:val="single" w:color="000000" w:themeColor="text1" w:sz="1" w:space="0"/>
-            </w:tcBorders>
-            <w:tcMar/>
-          </w:tcPr>
-          <w:p wp14:textId="77777777">
+              <w:top w:val="single" w:sz="1" w:space="0" w:color="000000" w:themeColor="text1"/>
+              <w:left w:val="single" w:sz="1" w:space="0" w:color="000000" w:themeColor="text1"/>
+              <w:bottom w:val="single" w:sz="1" w:space="0" w:color="000000" w:themeColor="text1"/>
+              <w:right w:val="single" w:sz="1" w:space="0" w:color="000000" w:themeColor="text1"/>
+            </w:tcBorders>
+          </w:tcPr>
+          <w:p>
             <w:pPr>
               <w:snapToGrid w:val="0"/>
               <w:ind w:left="180" w:hanging="180"/>
@@ -239,17 +242,16 @@
           </w:p>
         </w:tc>
       </w:tr>
-      <w:tr xmlns:wp14="http://schemas.microsoft.com/office/word/2010/wordml" wp14:textId="77777777">
+      <w:tr>
         <w:tc>
           <w:tcPr>
             <w:tcW w:w="2268" w:type="dxa"/>
             <w:tcBorders>
-              <w:left w:val="single" w:color="000000" w:themeColor="text1" w:sz="1" w:space="0"/>
-              <w:bottom w:val="single" w:color="000000" w:themeColor="text1" w:sz="1" w:space="0"/>
-            </w:tcBorders>
-            <w:tcMar/>
-          </w:tcPr>
-          <w:p wp14:textId="77777777">
+              <w:left w:val="single" w:sz="1" w:space="0" w:color="000000" w:themeColor="text1"/>
+              <w:bottom w:val="single" w:sz="1" w:space="0" w:color="000000" w:themeColor="text1"/>
+            </w:tcBorders>
+          </w:tcPr>
+          <w:p>
             <w:pPr>
               <w:snapToGrid w:val="0"/>
               <w:ind w:left="180" w:hanging="180"/>
@@ -274,12 +276,11 @@
             <w:tcW w:w="4253" w:type="dxa"/>
             <w:gridSpan w:val="3"/>
             <w:tcBorders>
-              <w:left w:val="single" w:color="000000" w:themeColor="text1" w:sz="1" w:space="0"/>
-              <w:bottom w:val="single" w:color="000000" w:themeColor="text1" w:sz="1" w:space="0"/>
-            </w:tcBorders>
-            <w:tcMar/>
-          </w:tcPr>
-          <w:p wp14:textId="77777777">
+              <w:left w:val="single" w:sz="1" w:space="0" w:color="000000" w:themeColor="text1"/>
+              <w:bottom w:val="single" w:sz="1" w:space="0" w:color="000000" w:themeColor="text1"/>
+            </w:tcBorders>
+          </w:tcPr>
+          <w:p>
             <w:pPr>
               <w:pStyle w:val="aa"/>
               <w:snapToGrid w:val="0"/>
@@ -295,7 +296,25 @@
                 <w:sz w:val="18"/>
                 <w:szCs w:val="18"/>
               </w:rPr>
-              <w:t>ИП Балкина Ирина Николаевна</w:t>
+              <w:t xml:space="preserve">ИП </w:t>
+            </w:r>
+            <w:proofErr w:type="spellStart"/>
+            <w:r>
+              <w:rPr>
+                <w:rFonts w:ascii="Verdana" w:hAnsi="Verdana"/>
+                <w:sz w:val="18"/>
+                <w:szCs w:val="18"/>
+              </w:rPr>
+              <w:t>Балкина</w:t>
+            </w:r>
+            <w:proofErr w:type="spellEnd"/>
+            <w:r>
+              <w:rPr>
+                <w:rFonts w:ascii="Verdana" w:hAnsi="Verdana"/>
+                <w:sz w:val="18"/>
+                <w:szCs w:val="18"/>
+              </w:rPr>
+              <w:t xml:space="preserve"> Ирина Николаевна</w:t>
             </w:r>
           </w:p>
         </w:tc>
@@ -304,13 +323,12 @@
             <w:tcW w:w="4252" w:type="dxa"/>
             <w:gridSpan w:val="3"/>
             <w:tcBorders>
-              <w:left w:val="single" w:color="000000" w:themeColor="text1" w:sz="1" w:space="0"/>
-              <w:bottom w:val="single" w:color="000000" w:themeColor="text1" w:sz="1" w:space="0"/>
-              <w:right w:val="single" w:color="000000" w:themeColor="text1" w:sz="1" w:space="0"/>
-            </w:tcBorders>
-            <w:tcMar/>
-          </w:tcPr>
-          <w:p wp14:textId="77777777">
+              <w:left w:val="single" w:sz="1" w:space="0" w:color="000000" w:themeColor="text1"/>
+              <w:bottom w:val="single" w:sz="1" w:space="0" w:color="000000" w:themeColor="text1"/>
+              <w:right w:val="single" w:sz="1" w:space="0" w:color="000000" w:themeColor="text1"/>
+            </w:tcBorders>
+          </w:tcPr>
+          <w:p>
             <w:pPr>
               <w:pStyle w:val="2"/>
               <w:rPr>
@@ -330,17 +348,16 @@
           </w:p>
         </w:tc>
       </w:tr>
-      <w:tr xmlns:wp14="http://schemas.microsoft.com/office/word/2010/wordml" wp14:textId="77777777">
+      <w:tr>
         <w:tc>
           <w:tcPr>
             <w:tcW w:w="2268" w:type="dxa"/>
             <w:tcBorders>
-              <w:left w:val="single" w:color="000000" w:themeColor="text1" w:sz="1" w:space="0"/>
-              <w:bottom w:val="single" w:color="000000" w:themeColor="text1" w:sz="1" w:space="0"/>
-            </w:tcBorders>
-            <w:tcMar/>
-          </w:tcPr>
-          <w:p wp14:textId="77777777">
+              <w:left w:val="single" w:sz="1" w:space="0" w:color="000000" w:themeColor="text1"/>
+              <w:bottom w:val="single" w:sz="1" w:space="0" w:color="000000" w:themeColor="text1"/>
+            </w:tcBorders>
+          </w:tcPr>
+          <w:p>
             <w:pPr>
               <w:pStyle w:val="aa"/>
               <w:snapToGrid w:val="0"/>
@@ -365,13 +382,12 @@
             <w:tcW w:w="8505" w:type="dxa"/>
             <w:gridSpan w:val="6"/>
             <w:tcBorders>
-              <w:left w:val="single" w:color="000000" w:themeColor="text1" w:sz="1" w:space="0"/>
-              <w:bottom w:val="single" w:color="000000" w:themeColor="text1" w:sz="1" w:space="0"/>
-              <w:right w:val="single" w:color="000000" w:themeColor="text1" w:sz="1" w:space="0"/>
-            </w:tcBorders>
-            <w:tcMar/>
-          </w:tcPr>
-          <w:p wp14:textId="77777777">
+              <w:left w:val="single" w:sz="1" w:space="0" w:color="000000" w:themeColor="text1"/>
+              <w:bottom w:val="single" w:sz="1" w:space="0" w:color="000000" w:themeColor="text1"/>
+              <w:right w:val="single" w:sz="1" w:space="0" w:color="000000" w:themeColor="text1"/>
+            </w:tcBorders>
+          </w:tcPr>
+          <w:p>
             <w:pPr>
               <w:rPr>
                 <w:rFonts w:ascii="Verdana" w:hAnsi="Verdana"/>
@@ -380,6 +396,7 @@
                 <w:szCs w:val="18"/>
               </w:rPr>
             </w:pPr>
+            <w:proofErr w:type="spellStart"/>
             <w:r>
               <w:rPr>
                 <w:rFonts w:ascii="Verdana" w:hAnsi="Verdana"/>
@@ -387,12 +404,82 @@
                 <w:sz w:val="18"/>
                 <w:szCs w:val="18"/>
               </w:rPr>
-              <w:t>г.Новосибирск, ул.Ветлужская д.30, кВ. 209</w:t>
+              <w:t>г</w:t>
+            </w:r>
+            <w:proofErr w:type="gramStart"/>
+            <w:r>
+              <w:rPr>
+                <w:rFonts w:ascii="Verdana" w:hAnsi="Verdana"/>
+                <w:bCs/>
+                <w:sz w:val="18"/>
+                <w:szCs w:val="18"/>
+              </w:rPr>
+              <w:t>.Н</w:t>
+            </w:r>
+            <w:proofErr w:type="gramEnd"/>
+            <w:r>
+              <w:rPr>
+                <w:rFonts w:ascii="Verdana" w:hAnsi="Verdana"/>
+                <w:bCs/>
+                <w:sz w:val="18"/>
+                <w:szCs w:val="18"/>
+              </w:rPr>
+              <w:t>овосибирск</w:t>
+            </w:r>
+            <w:proofErr w:type="spellEnd"/>
+            <w:r>
+              <w:rPr>
+                <w:rFonts w:ascii="Verdana" w:hAnsi="Verdana"/>
+                <w:bCs/>
+                <w:sz w:val="18"/>
+                <w:szCs w:val="18"/>
+              </w:rPr>
+              <w:t xml:space="preserve">, </w:t>
+            </w:r>
+            <w:proofErr w:type="spellStart"/>
+            <w:r>
+              <w:rPr>
+                <w:rFonts w:ascii="Verdana" w:hAnsi="Verdana"/>
+                <w:bCs/>
+                <w:sz w:val="18"/>
+                <w:szCs w:val="18"/>
+              </w:rPr>
+              <w:t>ул.Ветлужская</w:t>
+            </w:r>
+            <w:proofErr w:type="spellEnd"/>
+            <w:r>
+              <w:rPr>
+                <w:rFonts w:ascii="Verdana" w:hAnsi="Verdana"/>
+                <w:bCs/>
+                <w:sz w:val="18"/>
+                <w:szCs w:val="18"/>
+              </w:rPr>
+              <w:t xml:space="preserve"> д.30, </w:t>
+            </w:r>
+            <w:proofErr w:type="spellStart"/>
+            <w:r>
+              <w:rPr>
+                <w:rFonts w:ascii="Verdana" w:hAnsi="Verdana"/>
+                <w:bCs/>
+                <w:sz w:val="18"/>
+                <w:szCs w:val="18"/>
+              </w:rPr>
+              <w:t>кВ.</w:t>
+            </w:r>
+            <w:proofErr w:type="spellEnd"/>
+            <w:r>
+              <w:rPr>
+                <w:rFonts w:ascii="Verdana" w:hAnsi="Verdana"/>
+                <w:bCs/>
+                <w:sz w:val="18"/>
+                <w:szCs w:val="18"/>
+              </w:rPr>
+              <w:t xml:space="preserve"> 209</w:t>
             </w:r>
           </w:p>
         </w:tc>
       </w:tr>
-      <w:tr xmlns:wp14="http://schemas.microsoft.com/office/word/2010/wordml" wp14:textId="77777777">
+      <w:tr>
         <w:trPr>
           <w:trHeight w:val="150"/>
         </w:trPr>
@@ -400,12 +487,11 @@
           <w:tcPr>
             <w:tcW w:w="2268" w:type="dxa"/>
             <w:tcBorders>
-              <w:left w:val="single" w:color="000000" w:themeColor="text1" w:sz="1" w:space="0"/>
-              <w:bottom w:val="single" w:color="000000" w:themeColor="text1" w:sz="1" w:space="0"/>
-            </w:tcBorders>
-            <w:tcMar/>
-          </w:tcPr>
-          <w:p wp14:textId="77777777">
+              <w:left w:val="single" w:sz="1" w:space="0" w:color="000000" w:themeColor="text1"/>
+              <w:bottom w:val="single" w:sz="1" w:space="0" w:color="000000" w:themeColor="text1"/>
+            </w:tcBorders>
+          </w:tcPr>
+          <w:p>
             <w:pPr>
               <w:pStyle w:val="aa"/>
               <w:snapToGrid w:val="0"/>
@@ -430,13 +516,12 @@
             <w:tcW w:w="8505" w:type="dxa"/>
             <w:gridSpan w:val="6"/>
             <w:tcBorders>
-              <w:left w:val="single" w:color="000000" w:themeColor="text1" w:sz="1" w:space="0"/>
-              <w:bottom w:val="single" w:color="000000" w:themeColor="text1" w:sz="1" w:space="0"/>
-              <w:right w:val="single" w:color="000000" w:themeColor="text1" w:sz="1" w:space="0"/>
-            </w:tcBorders>
-            <w:tcMar/>
-          </w:tcPr>
-          <w:p wp14:textId="77777777">
+              <w:left w:val="single" w:sz="1" w:space="0" w:color="000000" w:themeColor="text1"/>
+              <w:bottom w:val="single" w:sz="1" w:space="0" w:color="000000" w:themeColor="text1"/>
+              <w:right w:val="single" w:sz="1" w:space="0" w:color="000000" w:themeColor="text1"/>
+            </w:tcBorders>
+          </w:tcPr>
+          <w:p>
             <w:pPr>
               <w:pStyle w:val="aa"/>
               <w:snapToGrid w:val="0"/>
@@ -465,19 +550,18 @@
           </w:p>
         </w:tc>
       </w:tr>
-      <w:tr xmlns:wp14="http://schemas.microsoft.com/office/word/2010/wordml" wp14:textId="77777777">
+      <w:tr>
         <w:tc>
           <w:tcPr>
             <w:tcW w:w="10773" w:type="dxa"/>
             <w:gridSpan w:val="7"/>
             <w:tcBorders>
-              <w:left w:val="single" w:color="000000" w:themeColor="text1" w:sz="1" w:space="0"/>
-              <w:bottom w:val="single" w:color="000000" w:themeColor="text1" w:sz="1" w:space="0"/>
-              <w:right w:val="single" w:color="000000" w:themeColor="text1" w:sz="1" w:space="0"/>
-            </w:tcBorders>
-            <w:tcMar/>
-          </w:tcPr>
-          <w:p wp14:textId="77777777">
+              <w:left w:val="single" w:sz="1" w:space="0" w:color="000000" w:themeColor="text1"/>
+              <w:bottom w:val="single" w:sz="1" w:space="0" w:color="000000" w:themeColor="text1"/>
+              <w:right w:val="single" w:sz="1" w:space="0" w:color="000000" w:themeColor="text1"/>
+            </w:tcBorders>
+          </w:tcPr>
+          <w:p>
             <w:pPr>
               <w:pStyle w:val="aa"/>
               <w:snapToGrid w:val="0"/>
@@ -508,7 +592,7 @@
           </w:p>
         </w:tc>
       </w:tr>
-      <w:tr xmlns:wp14="http://schemas.microsoft.com/office/word/2010/wordml" wp14:textId="77777777">
+      <w:tr>
         <w:trPr>
           <w:trHeight w:val="410"/>
         </w:trPr>
@@ -516,12 +600,11 @@
           <w:tcPr>
             <w:tcW w:w="2268" w:type="dxa"/>
             <w:tcBorders>
-              <w:left w:val="single" w:color="000000" w:themeColor="text1" w:sz="1" w:space="0"/>
-              <w:bottom w:val="single" w:color="000000" w:themeColor="text1" w:sz="1" w:space="0"/>
-            </w:tcBorders>
-            <w:tcMar/>
-          </w:tcPr>
-          <w:p wp14:textId="77777777">
+              <w:left w:val="single" w:sz="1" w:space="0" w:color="000000" w:themeColor="text1"/>
+              <w:bottom w:val="single" w:sz="1" w:space="0" w:color="000000" w:themeColor="text1"/>
+            </w:tcBorders>
+          </w:tcPr>
+          <w:p>
             <w:pPr>
               <w:snapToGrid w:val="0"/>
               <w:ind w:left="180" w:hanging="180"/>
@@ -546,43 +629,49 @@
             <w:tcW w:w="4253" w:type="dxa"/>
             <w:gridSpan w:val="3"/>
             <w:tcBorders>
-              <w:left w:val="single" w:color="000000" w:themeColor="text1" w:sz="1" w:space="0"/>
-              <w:bottom w:val="single" w:color="000000" w:themeColor="text1" w:sz="1" w:space="0"/>
-            </w:tcBorders>
-            <w:tcMar/>
-          </w:tcPr>
-          <w:p wp14:textId="3BEE8042">
-            <w:pPr>
-              <w:snapToGrid w:val="0"/>
-              <w:spacing w:beforeAutospacing="on" w:afterAutospacing="on" w:line="240" w:lineRule="auto"/>
-              <w:jc w:val="left"/>
-              <w:rPr>
-                <w:rFonts w:ascii="Verdana" w:hAnsi="Verdana" w:eastAsia="Verdana" w:cs="Verdana"/>
-                <w:b w:val="0"/>
-                <w:bCs w:val="0"/>
-                <w:i w:val="0"/>
-                <w:iCs w:val="0"/>
-                <w:noProof w:val="0"/>
-                <w:color w:val="000000" w:themeColor="text1" w:themeTint="FF" w:themeShade="FF"/>
-                <w:sz w:val="18"/>
-                <w:szCs w:val="18"/>
-                <w:lang w:val="ru-RU"/>
-              </w:rPr>
-            </w:pPr>
-            <w:r>
-              <w:rPr>
-                <w:rFonts w:ascii="Verdana" w:hAnsi="Verdana" w:eastAsia="Verdana" w:cs="Verdana"/>
-                <w:b w:val="0"/>
-                <w:bCs w:val="0"/>
-                <w:i w:val="0"/>
-                <w:iCs w:val="0"/>
-                <w:noProof w:val="0"/>
-                <w:color w:val="000000" w:themeColor="text1" w:themeTint="FF" w:themeShade="FF"/>
-                <w:sz w:val="18"/>
-                <w:szCs w:val="18"/>
-                <w:lang w:val="ru-RU"/>
-              </w:rPr>
-              <w:t>{{Имя_клиента}}</w:t>
+              <w:left w:val="single" w:sz="1" w:space="0" w:color="000000" w:themeColor="text1"/>
+              <w:bottom w:val="single" w:sz="1" w:space="0" w:color="000000" w:themeColor="text1"/>
+            </w:tcBorders>
+          </w:tcPr>
+          <w:p>
+            <w:pPr>
+              <w:snapToGrid w:val="0"/>
+              <w:spacing w:beforeAutospacing="1" w:afterAutospacing="1"/>
+              <w:rPr>
+                <w:rFonts w:ascii="Verdana" w:eastAsia="Verdana" w:hAnsi="Verdana" w:cs="Verdana"/>
+                <w:color w:val="000000" w:themeColor="text1"/>
+                <w:sz w:val="18"/>
+                <w:szCs w:val="18"/>
+              </w:rPr>
+            </w:pPr>
+            <w:r>
+              <w:rPr>
+                <w:rFonts w:ascii="Verdana" w:eastAsia="Verdana" w:hAnsi="Verdana" w:cs="Verdana"/>
+                <w:color w:val="000000" w:themeColor="text1"/>
+                <w:sz w:val="18"/>
+                <w:szCs w:val="18"/>
+              </w:rPr>
+              <w:t>{{</w:t>
+            </w:r>
+            <w:proofErr w:type="spellStart"/>
+            <w:r>
+              <w:rPr>
+                <w:rFonts w:ascii="Verdana" w:eastAsia="Verdana" w:hAnsi="Verdana" w:cs="Verdana"/>
+                <w:color w:val="000000" w:themeColor="text1"/>
+                <w:sz w:val="18"/>
+                <w:szCs w:val="18"/>
+              </w:rPr>
+              <w:t>Имя_клиента</w:t>
+            </w:r>
+            <w:proofErr w:type="spellEnd"/>
+            <w:r>
+              <w:rPr>
+                <w:rFonts w:ascii="Verdana" w:eastAsia="Verdana" w:hAnsi="Verdana" w:cs="Verdana"/>
+                <w:color w:val="000000" w:themeColor="text1"/>
+                <w:sz w:val="18"/>
+                <w:szCs w:val="18"/>
+              </w:rPr>
+              <w:t>}}</w:t>
             </w:r>
           </w:p>
         </w:tc>
@@ -591,21 +680,19 @@
             <w:tcW w:w="4252" w:type="dxa"/>
             <w:gridSpan w:val="3"/>
             <w:tcBorders>
-              <w:left w:val="single" w:color="000000" w:themeColor="text1" w:sz="1" w:space="0"/>
-              <w:bottom w:val="single" w:color="000000" w:themeColor="text1" w:sz="1" w:space="0"/>
-              <w:right w:val="single" w:color="000000" w:themeColor="text1" w:sz="1" w:space="0"/>
-            </w:tcBorders>
-            <w:tcMar/>
-          </w:tcPr>
-          <w:p wp14:textId="3F2F0D61">
-            <w:pPr>
-              <w:pStyle w:val="a"/>
+              <w:left w:val="single" w:sz="1" w:space="0" w:color="000000" w:themeColor="text1"/>
+              <w:bottom w:val="single" w:sz="1" w:space="0" w:color="000000" w:themeColor="text1"/>
+              <w:right w:val="single" w:sz="1" w:space="0" w:color="000000" w:themeColor="text1"/>
+            </w:tcBorders>
+          </w:tcPr>
+          <w:p>
+            <w:pPr>
               <w:shd w:val="clear" w:color="auto" w:fill="FFFFFF" w:themeFill="background1"/>
               <w:spacing w:line="312" w:lineRule="atLeast"/>
               <w:rPr>
-                <w:rFonts w:ascii="Verdana" w:hAnsi="Verdana" w:eastAsia="Arial Unicode MS"/>
-                <w:b w:val="1"/>
-                <w:bCs w:val="1"/>
+                <w:rFonts w:ascii="Verdana" w:eastAsia="Arial Unicode MS" w:hAnsi="Verdana"/>
+                <w:b/>
+                <w:bCs/>
                 <w:sz w:val="18"/>
                 <w:szCs w:val="18"/>
                 <w:lang w:eastAsia="ar-SA"/>
@@ -613,9 +700,9 @@
             </w:pPr>
             <w:r>
               <w:rPr>
-                <w:rFonts w:ascii="Verdana" w:hAnsi="Verdana" w:eastAsia="Arial Unicode MS"/>
-                <w:b w:val="1"/>
-                <w:bCs w:val="1"/>
+                <w:rFonts w:ascii="Verdana" w:eastAsia="Arial Unicode MS" w:hAnsi="Verdana"/>
+                <w:b/>
+                <w:bCs/>
                 <w:kern w:val="1"/>
                 <w:sz w:val="18"/>
                 <w:szCs w:val="18"/>
@@ -625,29 +712,23 @@
             </w:r>
             <w:r>
               <w:rPr>
-                <w:rFonts w:ascii="Times New Roman" w:hAnsi="Times New Roman" w:eastAsia="Times New Roman" w:cs="Times New Roman"/>
-                <w:b w:val="1"/>
-                <w:bCs w:val="1"/>
-                <w:i w:val="0"/>
-                <w:iCs w:val="0"/>
-                <w:noProof w:val="0"/>
-                <w:color w:val="000000" w:themeColor="text1" w:themeTint="FF" w:themeShade="FF"/>
+                <w:b/>
+                <w:bCs/>
+                <w:color w:val="000000" w:themeColor="text1"/>
                 <w:sz w:val="22"/>
                 <w:szCs w:val="22"/>
-                <w:lang w:val="ru-RU"/>
               </w:rPr>
               <w:t>{{ИНН}}</w:t>
             </w:r>
           </w:p>
-          <w:p wp14:textId="30D4B7D1">
-            <w:pPr>
-              <w:pStyle w:val="a"/>
+          <w:p>
+            <w:pPr>
               <w:shd w:val="clear" w:color="auto" w:fill="FFFFFF" w:themeFill="background1"/>
               <w:spacing w:line="312" w:lineRule="atLeast"/>
               <w:rPr>
-                <w:rFonts w:ascii="Verdana" w:hAnsi="Verdana" w:eastAsia="Arial Unicode MS"/>
-                <w:b w:val="1"/>
-                <w:bCs w:val="1"/>
+                <w:rFonts w:ascii="Verdana" w:eastAsia="Arial Unicode MS" w:hAnsi="Verdana"/>
+                <w:b/>
+                <w:bCs/>
                 <w:sz w:val="18"/>
                 <w:szCs w:val="18"/>
                 <w:lang w:eastAsia="ar-SA"/>
@@ -655,9 +736,9 @@
             </w:pPr>
             <w:r>
               <w:rPr>
-                <w:rFonts w:ascii="Verdana" w:hAnsi="Verdana" w:eastAsia="Arial Unicode MS"/>
-                <w:b w:val="1"/>
-                <w:bCs w:val="1"/>
+                <w:rFonts w:ascii="Verdana" w:eastAsia="Arial Unicode MS" w:hAnsi="Verdana"/>
+                <w:b/>
+                <w:bCs/>
                 <w:kern w:val="1"/>
                 <w:sz w:val="18"/>
                 <w:szCs w:val="18"/>
@@ -667,26 +748,21 @@
             </w:r>
             <w:r>
               <w:rPr>
-                <w:rFonts w:ascii="Times New Roman" w:hAnsi="Times New Roman" w:eastAsia="Times New Roman" w:cs="Times New Roman"/>
-                <w:b w:val="1"/>
-                <w:bCs w:val="1"/>
-                <w:i w:val="0"/>
-                <w:iCs w:val="0"/>
-                <w:noProof w:val="0"/>
-                <w:color w:val="000000" w:themeColor="text1" w:themeTint="FF" w:themeShade="FF"/>
+                <w:b/>
+                <w:bCs/>
+                <w:color w:val="000000" w:themeColor="text1"/>
                 <w:sz w:val="22"/>
                 <w:szCs w:val="22"/>
-                <w:lang w:val="ru-RU"/>
               </w:rPr>
               <w:t>{{КПП}}</w:t>
             </w:r>
           </w:p>
-          <w:p wp14:textId="77777777">
+          <w:p>
             <w:pPr>
               <w:shd w:val="clear" w:color="auto" w:fill="FFFFFF"/>
               <w:spacing w:line="312" w:lineRule="atLeast"/>
               <w:rPr>
-                <w:rFonts w:ascii="Verdana" w:hAnsi="Verdana" w:eastAsia="Arial Unicode MS"/>
+                <w:rFonts w:ascii="Verdana" w:eastAsia="Arial Unicode MS" w:hAnsi="Verdana"/>
                 <w:kern w:val="1"/>
                 <w:sz w:val="18"/>
                 <w:szCs w:val="18"/>
@@ -696,17 +772,16 @@
           </w:p>
         </w:tc>
       </w:tr>
-      <w:tr xmlns:wp14="http://schemas.microsoft.com/office/word/2010/wordml" wp14:textId="77777777">
+      <w:tr>
         <w:tc>
           <w:tcPr>
             <w:tcW w:w="2268" w:type="dxa"/>
             <w:tcBorders>
-              <w:left w:val="single" w:color="000000" w:themeColor="text1" w:sz="1" w:space="0"/>
-              <w:bottom w:val="single" w:color="000000" w:themeColor="text1" w:sz="1" w:space="0"/>
-            </w:tcBorders>
-            <w:tcMar/>
-          </w:tcPr>
-          <w:p wp14:textId="77777777">
+              <w:left w:val="single" w:sz="1" w:space="0" w:color="000000" w:themeColor="text1"/>
+              <w:bottom w:val="single" w:sz="1" w:space="0" w:color="000000" w:themeColor="text1"/>
+            </w:tcBorders>
+          </w:tcPr>
+          <w:p>
             <w:pPr>
               <w:pStyle w:val="aa"/>
               <w:snapToGrid w:val="0"/>
@@ -731,81 +806,54 @@
             <w:tcW w:w="8505" w:type="dxa"/>
             <w:gridSpan w:val="6"/>
             <w:tcBorders>
-              <w:left w:val="single" w:color="000000" w:themeColor="text1" w:sz="1" w:space="0"/>
-              <w:bottom w:val="single" w:color="000000" w:themeColor="text1" w:sz="1" w:space="0"/>
-              <w:right w:val="single" w:color="000000" w:themeColor="text1" w:sz="1" w:space="0"/>
-            </w:tcBorders>
-            <w:tcMar/>
-          </w:tcPr>
-          <w:p wp14:textId="090A62D9">
-            <w:pPr>
-              <w:snapToGrid w:val="0"/>
-              <w:spacing w:after="0" w:line="240" w:lineRule="auto"/>
-              <w:jc w:val="left"/>
-              <w:rPr>
-                <w:rFonts w:ascii="Calibri" w:hAnsi="Calibri" w:eastAsia="Calibri" w:cs="Calibri" w:asciiTheme="minorAscii" w:hAnsiTheme="minorAscii" w:eastAsiaTheme="minorAscii" w:cstheme="minorAscii"/>
-                <w:b w:val="0"/>
-                <w:bCs w:val="0"/>
-                <w:i w:val="0"/>
-                <w:iCs w:val="0"/>
-                <w:noProof w:val="0"/>
-                <w:color w:val="000000" w:themeColor="text1" w:themeTint="FF" w:themeShade="FF"/>
+              <w:left w:val="single" w:sz="1" w:space="0" w:color="000000" w:themeColor="text1"/>
+              <w:bottom w:val="single" w:sz="1" w:space="0" w:color="000000" w:themeColor="text1"/>
+              <w:right w:val="single" w:sz="1" w:space="0" w:color="000000" w:themeColor="text1"/>
+            </w:tcBorders>
+          </w:tcPr>
+          <w:p>
+            <w:pPr>
+              <w:snapToGrid w:val="0"/>
+              <w:rPr>
+                <w:rFonts w:asciiTheme="minorHAnsi" w:eastAsiaTheme="minorEastAsia" w:hAnsiTheme="minorHAnsi" w:cstheme="minorBidi"/>
+                <w:color w:val="000000" w:themeColor="text1"/>
                 <w:sz w:val="22"/>
                 <w:szCs w:val="22"/>
-                <w:lang w:val="ru-RU"/>
-              </w:rPr>
-            </w:pPr>
-            <w:r>
-              <w:rPr>
-                <w:rFonts w:ascii="Calibri" w:hAnsi="Calibri" w:eastAsia="Calibri" w:cs="Calibri" w:asciiTheme="minorAscii" w:hAnsiTheme="minorAscii" w:eastAsiaTheme="minorAscii" w:cstheme="minorAscii"/>
-                <w:b w:val="0"/>
-                <w:bCs w:val="0"/>
-                <w:i w:val="0"/>
-                <w:iCs w:val="0"/>
-                <w:noProof w:val="0"/>
-                <w:color w:val="000000" w:themeColor="text1" w:themeTint="FF" w:themeShade="FF"/>
+              </w:rPr>
+            </w:pPr>
+            <w:r>
+              <w:rPr>
+                <w:rFonts w:asciiTheme="minorHAnsi" w:eastAsiaTheme="minorEastAsia" w:hAnsiTheme="minorHAnsi" w:cstheme="minorBidi"/>
+                <w:color w:val="000000" w:themeColor="text1"/>
                 <w:sz w:val="22"/>
                 <w:szCs w:val="22"/>
-                <w:lang w:val="ru-RU"/>
               </w:rPr>
               <w:t>{{</w:t>
             </w:r>
             <w:proofErr w:type="spellStart"/>
             <w:r>
               <w:rPr>
-                <w:rFonts w:ascii="Calibri" w:hAnsi="Calibri" w:eastAsia="Calibri" w:cs="Calibri" w:asciiTheme="minorAscii" w:hAnsiTheme="minorAscii" w:eastAsiaTheme="minorAscii" w:cstheme="minorAscii"/>
-                <w:b w:val="0"/>
-                <w:bCs w:val="0"/>
-                <w:i w:val="0"/>
-                <w:iCs w:val="0"/>
-                <w:noProof w:val="0"/>
-                <w:color w:val="000000" w:themeColor="text1" w:themeTint="FF" w:themeShade="FF"/>
+                <w:rFonts w:asciiTheme="minorHAnsi" w:eastAsiaTheme="minorEastAsia" w:hAnsiTheme="minorHAnsi" w:cstheme="minorBidi"/>
+                <w:color w:val="000000" w:themeColor="text1"/>
                 <w:sz w:val="22"/>
                 <w:szCs w:val="22"/>
-                <w:lang w:val="ru-RU"/>
               </w:rPr>
               <w:t>Юр_адрес</w:t>
             </w:r>
             <w:proofErr w:type="spellEnd"/>
             <w:r>
               <w:rPr>
-                <w:rFonts w:ascii="Calibri" w:hAnsi="Calibri" w:eastAsia="Calibri" w:cs="Calibri" w:asciiTheme="minorAscii" w:hAnsiTheme="minorAscii" w:eastAsiaTheme="minorAscii" w:cstheme="minorAscii"/>
-                <w:b w:val="0"/>
-                <w:bCs w:val="0"/>
-                <w:i w:val="0"/>
-                <w:iCs w:val="0"/>
-                <w:noProof w:val="0"/>
-                <w:color w:val="000000" w:themeColor="text1" w:themeTint="FF" w:themeShade="FF"/>
+                <w:rFonts w:asciiTheme="minorHAnsi" w:eastAsiaTheme="minorEastAsia" w:hAnsiTheme="minorHAnsi" w:cstheme="minorBidi"/>
+                <w:color w:val="000000" w:themeColor="text1"/>
                 <w:sz w:val="22"/>
                 <w:szCs w:val="22"/>
-                <w:lang w:val="ru-RU"/>
               </w:rPr>
               <w:t>}}</w:t>
             </w:r>
           </w:p>
         </w:tc>
       </w:tr>
-      <w:tr xmlns:wp14="http://schemas.microsoft.com/office/word/2010/wordml" wp14:textId="77777777">
+      <w:tr>
         <w:trPr>
           <w:trHeight w:val="458"/>
         </w:trPr>
@@ -813,11 +861,10 @@
           <w:tcPr>
             <w:tcW w:w="2268" w:type="dxa"/>
             <w:tcBorders>
-              <w:left w:val="single" w:color="000000" w:themeColor="text1" w:sz="1" w:space="0"/>
-            </w:tcBorders>
-            <w:tcMar/>
-          </w:tcPr>
-          <w:p wp14:textId="77777777">
+              <w:left w:val="single" w:sz="1" w:space="0" w:color="000000" w:themeColor="text1"/>
+            </w:tcBorders>
+          </w:tcPr>
+          <w:p>
             <w:pPr>
               <w:pStyle w:val="aa"/>
               <w:snapToGrid w:val="0"/>
@@ -842,13 +889,12 @@
             <w:tcW w:w="2552" w:type="dxa"/>
             <w:gridSpan w:val="2"/>
             <w:tcBorders>
-              <w:left w:val="single" w:color="000000" w:themeColor="text1" w:sz="1" w:space="0"/>
-              <w:bottom w:val="single" w:color="000000" w:themeColor="text1" w:sz="1" w:space="0"/>
-              <w:right w:val="single" w:color="000000" w:themeColor="text1" w:sz="1" w:space="0"/>
-            </w:tcBorders>
-            <w:tcMar/>
-          </w:tcPr>
-          <w:p wp14:textId="77777777">
+              <w:left w:val="single" w:sz="1" w:space="0" w:color="000000" w:themeColor="text1"/>
+              <w:bottom w:val="single" w:sz="1" w:space="0" w:color="000000" w:themeColor="text1"/>
+              <w:right w:val="single" w:sz="1" w:space="0" w:color="000000" w:themeColor="text1"/>
+            </w:tcBorders>
+          </w:tcPr>
+          <w:p>
             <w:pPr>
               <w:pStyle w:val="aa"/>
               <w:snapToGrid w:val="0"/>
@@ -875,13 +921,12 @@
             <w:tcW w:w="2977" w:type="dxa"/>
             <w:gridSpan w:val="2"/>
             <w:tcBorders>
-              <w:left w:val="single" w:color="000000" w:themeColor="text1" w:sz="1" w:space="0"/>
-              <w:bottom w:val="single" w:color="000000" w:themeColor="text1" w:sz="1" w:space="0"/>
-              <w:right w:val="single" w:color="000000" w:themeColor="text1" w:sz="1" w:space="0"/>
-            </w:tcBorders>
-            <w:tcMar/>
-          </w:tcPr>
-          <w:p wp14:textId="77777777">
+              <w:left w:val="single" w:sz="1" w:space="0" w:color="000000" w:themeColor="text1"/>
+              <w:bottom w:val="single" w:sz="1" w:space="0" w:color="000000" w:themeColor="text1"/>
+              <w:right w:val="single" w:sz="1" w:space="0" w:color="000000" w:themeColor="text1"/>
+            </w:tcBorders>
+          </w:tcPr>
+          <w:p>
             <w:pPr>
               <w:pStyle w:val="aa"/>
               <w:snapToGrid w:val="0"/>
@@ -908,13 +953,12 @@
             <w:tcW w:w="2976" w:type="dxa"/>
             <w:gridSpan w:val="2"/>
             <w:tcBorders>
-              <w:left w:val="single" w:color="000000" w:themeColor="text1" w:sz="1" w:space="0"/>
-              <w:bottom w:val="single" w:color="000000" w:themeColor="text1" w:sz="1" w:space="0"/>
-              <w:right w:val="single" w:color="000000" w:themeColor="text1" w:sz="1" w:space="0"/>
-            </w:tcBorders>
-            <w:tcMar/>
-          </w:tcPr>
-          <w:p wp14:textId="77777777">
+              <w:left w:val="single" w:sz="1" w:space="0" w:color="000000" w:themeColor="text1"/>
+              <w:bottom w:val="single" w:sz="1" w:space="0" w:color="000000" w:themeColor="text1"/>
+              <w:right w:val="single" w:sz="1" w:space="0" w:color="000000" w:themeColor="text1"/>
+            </w:tcBorders>
+          </w:tcPr>
+          <w:p>
             <w:pPr>
               <w:pStyle w:val="aa"/>
               <w:snapToGrid w:val="0"/>
@@ -937,7 +981,7 @@
           </w:p>
         </w:tc>
       </w:tr>
-      <w:tr xmlns:wp14="http://schemas.microsoft.com/office/word/2010/wordml" wp14:textId="77777777">
+      <w:tr>
         <w:trPr>
           <w:trHeight w:val="458"/>
         </w:trPr>
@@ -945,12 +989,11 @@
           <w:tcPr>
             <w:tcW w:w="2268" w:type="dxa"/>
             <w:tcBorders>
-              <w:left w:val="single" w:color="000000" w:themeColor="text1" w:sz="1" w:space="0"/>
-              <w:bottom w:val="single" w:color="auto" w:sz="4" w:space="0"/>
-            </w:tcBorders>
-            <w:tcMar/>
-          </w:tcPr>
-          <w:p wp14:textId="77777777">
+              <w:left w:val="single" w:sz="1" w:space="0" w:color="000000" w:themeColor="text1"/>
+              <w:bottom w:val="single" w:sz="4" w:space="0" w:color="auto"/>
+            </w:tcBorders>
+          </w:tcPr>
+          <w:p>
             <w:pPr>
               <w:pStyle w:val="aa"/>
               <w:snapToGrid w:val="0"/>
@@ -967,85 +1010,67 @@
             <w:tcW w:w="2552" w:type="dxa"/>
             <w:gridSpan w:val="2"/>
             <w:tcBorders>
-              <w:left w:val="single" w:color="000000" w:themeColor="text1" w:sz="1" w:space="0"/>
-              <w:bottom w:val="single" w:color="000000" w:themeColor="text1" w:sz="1" w:space="0"/>
-              <w:right w:val="single" w:color="000000" w:themeColor="text1" w:sz="1" w:space="0"/>
-            </w:tcBorders>
-            <w:tcMar/>
-          </w:tcPr>
-          <w:p wp14:textId="56B7ABFC">
-            <w:pPr>
-              <w:snapToGrid w:val="0"/>
-              <w:spacing w:beforeAutospacing="on" w:afterAutospacing="on" w:line="240" w:lineRule="auto"/>
-              <w:jc w:val="left"/>
-              <w:rPr>
-                <w:rFonts w:ascii="Verdana" w:hAnsi="Verdana" w:eastAsia="Verdana" w:cs="Verdana"/>
-                <w:b w:val="1"/>
-                <w:bCs w:val="1"/>
-                <w:i w:val="0"/>
-                <w:iCs w:val="0"/>
-                <w:noProof w:val="0"/>
-                <w:color w:val="000000" w:themeColor="text1" w:themeTint="FF" w:themeShade="FF"/>
-                <w:sz w:val="18"/>
-                <w:szCs w:val="18"/>
-                <w:lang w:val="ru-RU"/>
-              </w:rPr>
-            </w:pPr>
-            <w:r>
-              <w:rPr>
-                <w:rFonts w:ascii="Verdana" w:hAnsi="Verdana" w:eastAsia="Verdana" w:cs="Verdana"/>
-                <w:b w:val="1"/>
-                <w:bCs w:val="1"/>
-                <w:i w:val="0"/>
-                <w:iCs w:val="0"/>
-                <w:noProof w:val="0"/>
-                <w:color w:val="000000" w:themeColor="text1" w:themeTint="FF" w:themeShade="FF"/>
-                <w:sz w:val="18"/>
-                <w:szCs w:val="18"/>
-                <w:lang w:val="ru-RU"/>
+              <w:left w:val="single" w:sz="1" w:space="0" w:color="000000" w:themeColor="text1"/>
+              <w:bottom w:val="single" w:sz="1" w:space="0" w:color="000000" w:themeColor="text1"/>
+              <w:right w:val="single" w:sz="1" w:space="0" w:color="000000" w:themeColor="text1"/>
+            </w:tcBorders>
+          </w:tcPr>
+          <w:p>
+            <w:pPr>
+              <w:snapToGrid w:val="0"/>
+              <w:spacing w:beforeAutospacing="1" w:afterAutospacing="1"/>
+              <w:rPr>
+                <w:rFonts w:ascii="Verdana" w:eastAsia="Verdana" w:hAnsi="Verdana" w:cs="Verdana"/>
+                <w:b/>
+                <w:bCs/>
+                <w:color w:val="000000" w:themeColor="text1"/>
+                <w:sz w:val="18"/>
+                <w:szCs w:val="18"/>
+              </w:rPr>
+            </w:pPr>
+            <w:r>
+              <w:rPr>
+                <w:rFonts w:ascii="Verdana" w:eastAsia="Verdana" w:hAnsi="Verdana" w:cs="Verdana"/>
+                <w:b/>
+                <w:bCs/>
+                <w:color w:val="000000" w:themeColor="text1"/>
+                <w:sz w:val="18"/>
+                <w:szCs w:val="18"/>
               </w:rPr>
               <w:t>{{</w:t>
             </w:r>
             <w:proofErr w:type="spellStart"/>
             <w:r>
               <w:rPr>
-                <w:rFonts w:ascii="Verdana" w:hAnsi="Verdana" w:eastAsia="Verdana" w:cs="Verdana"/>
-                <w:b w:val="1"/>
-                <w:bCs w:val="1"/>
-                <w:i w:val="0"/>
-                <w:iCs w:val="0"/>
-                <w:noProof w:val="0"/>
-                <w:color w:val="000000" w:themeColor="text1" w:themeTint="FF" w:themeShade="FF"/>
-                <w:sz w:val="18"/>
-                <w:szCs w:val="18"/>
-                <w:lang w:val="ru-RU"/>
+                <w:rFonts w:ascii="Verdana" w:eastAsia="Verdana" w:hAnsi="Verdana" w:cs="Verdana"/>
+                <w:b/>
+                <w:bCs/>
+                <w:color w:val="000000" w:themeColor="text1"/>
+                <w:sz w:val="18"/>
+                <w:szCs w:val="18"/>
               </w:rPr>
               <w:t>МаркаАвто</w:t>
             </w:r>
             <w:proofErr w:type="spellEnd"/>
             <w:r>
               <w:rPr>
-                <w:rFonts w:ascii="Verdana" w:hAnsi="Verdana" w:eastAsia="Verdana" w:cs="Verdana"/>
-                <w:b w:val="1"/>
-                <w:bCs w:val="1"/>
-                <w:i w:val="0"/>
-                <w:iCs w:val="0"/>
-                <w:noProof w:val="0"/>
-                <w:color w:val="000000" w:themeColor="text1" w:themeTint="FF" w:themeShade="FF"/>
-                <w:sz w:val="18"/>
-                <w:szCs w:val="18"/>
-                <w:lang w:val="ru-RU"/>
+                <w:rFonts w:ascii="Verdana" w:eastAsia="Verdana" w:hAnsi="Verdana" w:cs="Verdana"/>
+                <w:b/>
+                <w:bCs/>
+                <w:color w:val="000000" w:themeColor="text1"/>
+                <w:sz w:val="18"/>
+                <w:szCs w:val="18"/>
               </w:rPr>
               <w:t>}}</w:t>
             </w:r>
           </w:p>
-          <w:p wp14:textId="7302AFB1">
+          <w:p>
             <w:pPr>
               <w:pStyle w:val="aa"/>
               <w:snapToGrid w:val="0"/>
               <w:rPr>
-                <w:b w:val="1"/>
-                <w:bCs w:val="1"/>
+                <w:b/>
+                <w:bCs/>
               </w:rPr>
             </w:pPr>
           </w:p>
@@ -1055,48 +1080,33 @@
             <w:tcW w:w="2977" w:type="dxa"/>
             <w:gridSpan w:val="2"/>
             <w:tcBorders>
-              <w:left w:val="single" w:color="000000" w:themeColor="text1" w:sz="1" w:space="0"/>
-              <w:bottom w:val="single" w:color="000000" w:themeColor="text1" w:sz="1" w:space="0"/>
-              <w:right w:val="single" w:color="000000" w:themeColor="text1" w:sz="1" w:space="0"/>
-            </w:tcBorders>
-            <w:tcMar/>
-          </w:tcPr>
-          <w:p wp14:textId="5904C224">
+              <w:left w:val="single" w:sz="1" w:space="0" w:color="000000" w:themeColor="text1"/>
+              <w:bottom w:val="single" w:sz="1" w:space="0" w:color="000000" w:themeColor="text1"/>
+              <w:right w:val="single" w:sz="1" w:space="0" w:color="000000" w:themeColor="text1"/>
+            </w:tcBorders>
+          </w:tcPr>
+          <w:p>
             <w:pPr>
               <w:pStyle w:val="aa"/>
               <w:snapToGrid w:val="0"/>
-              <w:spacing w:after="0" w:line="240" w:lineRule="auto"/>
-              <w:jc w:val="left"/>
-              <w:rPr>
-                <w:rFonts w:ascii="Verdana" w:hAnsi="Verdana" w:eastAsia="Verdana" w:cs="Verdana"/>
-                <w:b w:val="0"/>
-                <w:bCs w:val="0"/>
-                <w:i w:val="0"/>
-                <w:iCs w:val="0"/>
-                <w:noProof w:val="0"/>
-                <w:color w:val="000000" w:themeColor="text1" w:themeTint="FF" w:themeShade="FF"/>
-                <w:sz w:val="18"/>
-                <w:szCs w:val="18"/>
-                <w:lang w:val="ru-RU"/>
-              </w:rPr>
-            </w:pPr>
-            <w:r>
-              <w:rPr>
-                <w:rFonts w:ascii="Verdana" w:hAnsi="Verdana" w:eastAsia="Verdana" w:cs="Verdana"/>
-                <w:b w:val="0"/>
-                <w:bCs w:val="0"/>
-                <w:i w:val="0"/>
-                <w:iCs w:val="0"/>
-                <w:noProof w:val="0"/>
-                <w:color w:val="000000" w:themeColor="text1" w:themeTint="FF" w:themeShade="FF"/>
-                <w:sz w:val="18"/>
-                <w:szCs w:val="18"/>
-                <w:lang w:val="ru-RU"/>
+              <w:rPr>
+                <w:rFonts w:ascii="Verdana" w:eastAsia="Verdana" w:hAnsi="Verdana" w:cs="Verdana"/>
+                <w:color w:val="000000" w:themeColor="text1"/>
+                <w:sz w:val="18"/>
+                <w:szCs w:val="18"/>
+              </w:rPr>
+            </w:pPr>
+            <w:r>
+              <w:rPr>
+                <w:rFonts w:ascii="Verdana" w:eastAsia="Verdana" w:hAnsi="Verdana" w:cs="Verdana"/>
+                <w:color w:val="000000" w:themeColor="text1"/>
+                <w:sz w:val="18"/>
+                <w:szCs w:val="18"/>
               </w:rPr>
               <w:t>{{Контакт водителя}}</w:t>
             </w:r>
           </w:p>
-          <w:p wp14:textId="1B5DFC5C">
+          <w:p>
             <w:pPr>
               <w:pStyle w:val="aa"/>
               <w:snapToGrid w:val="0"/>
@@ -1113,55 +1123,60 @@
             <w:tcW w:w="2976" w:type="dxa"/>
             <w:gridSpan w:val="2"/>
             <w:tcBorders>
-              <w:left w:val="single" w:color="000000" w:themeColor="text1" w:sz="1" w:space="0"/>
-              <w:bottom w:val="single" w:color="000000" w:themeColor="text1" w:sz="1" w:space="0"/>
-              <w:right w:val="single" w:color="000000" w:themeColor="text1" w:sz="1" w:space="0"/>
-            </w:tcBorders>
-            <w:tcMar/>
-          </w:tcPr>
-          <w:p>
-            <w:pPr>
-              <w:spacing w:beforeAutospacing="on" w:afterAutospacing="on" w:line="240" w:lineRule="auto"/>
-              <w:jc w:val="left"/>
-              <w:rPr>
-                <w:rFonts w:ascii="Verdana" w:hAnsi="Verdana" w:eastAsia="Verdana" w:cs="Verdana"/>
-                <w:b w:val="0"/>
-                <w:bCs w:val="0"/>
-                <w:i w:val="0"/>
-                <w:iCs w:val="0"/>
-                <w:noProof w:val="0"/>
-                <w:color w:val="000000" w:themeColor="text1" w:themeTint="FF" w:themeShade="FF"/>
-                <w:sz w:val="18"/>
-                <w:szCs w:val="18"/>
-                <w:lang w:val="ru-RU"/>
-              </w:rPr>
-            </w:pPr>
-            <w:r>
-              <w:rPr>
-                <w:rFonts w:ascii="Verdana" w:hAnsi="Verdana" w:eastAsia="Verdana" w:cs="Verdana"/>
-                <w:b w:val="0"/>
-                <w:bCs w:val="0"/>
-                <w:i w:val="0"/>
-                <w:iCs w:val="0"/>
-                <w:noProof w:val="0"/>
-                <w:color w:val="000000" w:themeColor="text1" w:themeTint="FF" w:themeShade="FF"/>
-                <w:sz w:val="18"/>
-                <w:szCs w:val="18"/>
-                <w:lang w:val="ru-RU"/>
-              </w:rPr>
-              <w:t>{{ПаспортныеДанныеВодителя}}</w:t>
-            </w:r>
-          </w:p>
-          <w:p>
-            <w:pPr>
-              <w:pStyle w:val="a"/>
-              <w:rPr>
-                <w:b w:val="1"/>
-                <w:bCs w:val="1"/>
-              </w:rPr>
-            </w:pPr>
-          </w:p>
-          <w:p wp14:textId="77777777">
+              <w:left w:val="single" w:sz="1" w:space="0" w:color="000000" w:themeColor="text1"/>
+              <w:bottom w:val="single" w:sz="1" w:space="0" w:color="000000" w:themeColor="text1"/>
+              <w:right w:val="single" w:sz="1" w:space="0" w:color="000000" w:themeColor="text1"/>
+            </w:tcBorders>
+          </w:tcPr>
+          <w:p>
+            <w:pPr>
+              <w:spacing w:beforeAutospacing="1" w:afterAutospacing="1"/>
+              <w:rPr>
+                <w:rFonts w:ascii="Verdana" w:eastAsia="Verdana" w:hAnsi="Verdana" w:cs="Verdana"/>
+                <w:color w:val="000000" w:themeColor="text1"/>
+                <w:sz w:val="18"/>
+                <w:szCs w:val="18"/>
+              </w:rPr>
+            </w:pPr>
+            <w:r>
+              <w:rPr>
+                <w:rFonts w:ascii="Verdana" w:eastAsia="Verdana" w:hAnsi="Verdana" w:cs="Verdana"/>
+                <w:color w:val="000000" w:themeColor="text1"/>
+                <w:sz w:val="18"/>
+                <w:szCs w:val="18"/>
+              </w:rPr>
+              <w:t>{{</w:t>
+            </w:r>
+            <w:proofErr w:type="spellStart"/>
+            <w:r>
+              <w:rPr>
+                <w:rFonts w:ascii="Verdana" w:eastAsia="Verdana" w:hAnsi="Verdana" w:cs="Verdana"/>
+                <w:color w:val="000000" w:themeColor="text1"/>
+                <w:sz w:val="18"/>
+                <w:szCs w:val="18"/>
+              </w:rPr>
+              <w:t>ПаспортныеДанныеВодителя</w:t>
+            </w:r>
+            <w:proofErr w:type="spellEnd"/>
+            <w:r>
+              <w:rPr>
+                <w:rFonts w:ascii="Verdana" w:eastAsia="Verdana" w:hAnsi="Verdana" w:cs="Verdana"/>
+                <w:color w:val="000000" w:themeColor="text1"/>
+                <w:sz w:val="18"/>
+                <w:szCs w:val="18"/>
+              </w:rPr>
+              <w:t>}}</w:t>
+            </w:r>
+          </w:p>
+          <w:p>
+            <w:pPr>
+              <w:rPr>
+                <w:b/>
+                <w:bCs/>
+              </w:rPr>
+            </w:pPr>
+          </w:p>
+          <w:p>
             <w:pPr>
               <w:pStyle w:val="aa"/>
               <w:snapToGrid w:val="0"/>
@@ -1175,19 +1190,18 @@
           </w:p>
         </w:tc>
       </w:tr>
-      <w:tr xmlns:wp14="http://schemas.microsoft.com/office/word/2010/wordml" wp14:textId="77777777">
+      <w:tr>
         <w:tc>
           <w:tcPr>
             <w:tcW w:w="2268" w:type="dxa"/>
             <w:tcBorders>
-              <w:top w:val="single" w:color="auto" w:sz="4" w:space="0"/>
-              <w:left w:val="single" w:color="auto" w:sz="4" w:space="0"/>
-              <w:bottom w:val="single" w:color="auto" w:sz="4" w:space="0"/>
-              <w:right w:val="single" w:color="auto" w:sz="4" w:space="0"/>
-            </w:tcBorders>
-            <w:tcMar/>
-          </w:tcPr>
-          <w:p wp14:textId="77777777">
+              <w:top w:val="single" w:sz="4" w:space="0" w:color="auto"/>
+              <w:left w:val="single" w:sz="4" w:space="0" w:color="auto"/>
+              <w:bottom w:val="single" w:sz="4" w:space="0" w:color="auto"/>
+              <w:right w:val="single" w:sz="4" w:space="0" w:color="auto"/>
+            </w:tcBorders>
+          </w:tcPr>
+          <w:p>
             <w:pPr>
               <w:pStyle w:val="aa"/>
               <w:snapToGrid w:val="0"/>
@@ -1212,91 +1226,71 @@
             <w:tcW w:w="8505" w:type="dxa"/>
             <w:gridSpan w:val="6"/>
             <w:tcBorders>
-              <w:left w:val="single" w:color="auto" w:sz="4" w:space="0"/>
-              <w:bottom w:val="single" w:color="000000" w:themeColor="text1" w:sz="1" w:space="0"/>
-              <w:right w:val="single" w:color="000000" w:themeColor="text1" w:sz="1" w:space="0"/>
-            </w:tcBorders>
-            <w:tcMar/>
-          </w:tcPr>
-          <w:p wp14:textId="4728AAC9">
+              <w:left w:val="single" w:sz="4" w:space="0" w:color="auto"/>
+              <w:bottom w:val="single" w:sz="1" w:space="0" w:color="000000" w:themeColor="text1"/>
+              <w:right w:val="single" w:sz="1" w:space="0" w:color="000000" w:themeColor="text1"/>
+            </w:tcBorders>
+          </w:tcPr>
+          <w:p>
             <w:pPr>
               <w:pStyle w:val="aa"/>
               <w:snapToGrid w:val="0"/>
-              <w:spacing w:after="0" w:line="240" w:lineRule="auto"/>
-              <w:jc w:val="left"/>
-              <w:rPr>
-                <w:rFonts w:ascii="Verdana" w:hAnsi="Verdana" w:eastAsia="Verdana" w:cs="Verdana"/>
-                <w:b w:val="0"/>
-                <w:bCs w:val="0"/>
-                <w:i w:val="0"/>
-                <w:iCs w:val="0"/>
-                <w:noProof w:val="0"/>
-                <w:color w:val="000000" w:themeColor="text1" w:themeTint="FF" w:themeShade="FF"/>
-                <w:sz w:val="18"/>
-                <w:szCs w:val="18"/>
-                <w:lang w:val="ru-RU"/>
-              </w:rPr>
-            </w:pPr>
-            <w:r>
-              <w:rPr>
-                <w:rFonts w:ascii="Verdana" w:hAnsi="Verdana" w:eastAsia="Verdana" w:cs="Verdana"/>
-                <w:b w:val="1"/>
-                <w:bCs w:val="1"/>
-                <w:i w:val="0"/>
-                <w:iCs w:val="0"/>
-                <w:noProof w:val="0"/>
-                <w:color w:val="000000" w:themeColor="text1" w:themeTint="FF" w:themeShade="FF"/>
-                <w:sz w:val="18"/>
-                <w:szCs w:val="18"/>
-                <w:lang w:val="ru-RU"/>
+              <w:rPr>
+                <w:rFonts w:ascii="Verdana" w:eastAsia="Verdana" w:hAnsi="Verdana" w:cs="Verdana"/>
+                <w:color w:val="000000" w:themeColor="text1"/>
+                <w:sz w:val="18"/>
+                <w:szCs w:val="18"/>
+              </w:rPr>
+            </w:pPr>
+            <w:r>
+              <w:rPr>
+                <w:rFonts w:ascii="Verdana" w:eastAsia="Verdana" w:hAnsi="Verdana" w:cs="Verdana"/>
+                <w:b/>
+                <w:bCs/>
+                <w:color w:val="000000" w:themeColor="text1"/>
+                <w:sz w:val="18"/>
+                <w:szCs w:val="18"/>
               </w:rPr>
               <w:t>{{</w:t>
             </w:r>
-            <w:r>
-              <w:rPr>
-                <w:rFonts w:ascii="Verdana" w:hAnsi="Verdana" w:eastAsia="Verdana" w:cs="Verdana"/>
-                <w:b w:val="1"/>
-                <w:bCs w:val="1"/>
-                <w:i w:val="0"/>
-                <w:iCs w:val="0"/>
-                <w:noProof w:val="0"/>
-                <w:color w:val="000000" w:themeColor="text1" w:themeTint="FF" w:themeShade="FF"/>
-                <w:sz w:val="18"/>
-                <w:szCs w:val="18"/>
-                <w:lang w:val="ru-RU"/>
+            <w:proofErr w:type="spellStart"/>
+            <w:r>
+              <w:rPr>
+                <w:rFonts w:ascii="Verdana" w:eastAsia="Verdana" w:hAnsi="Verdana" w:cs="Verdana"/>
+                <w:b/>
+                <w:bCs/>
+                <w:color w:val="000000" w:themeColor="text1"/>
+                <w:sz w:val="18"/>
+                <w:szCs w:val="18"/>
               </w:rPr>
               <w:t>Адресс_погрузки</w:t>
             </w:r>
-            <w:r>
-              <w:rPr>
-                <w:rFonts w:ascii="Verdana" w:hAnsi="Verdana" w:eastAsia="Verdana" w:cs="Verdana"/>
-                <w:b w:val="1"/>
-                <w:bCs w:val="1"/>
-                <w:i w:val="0"/>
-                <w:iCs w:val="0"/>
-                <w:noProof w:val="0"/>
-                <w:color w:val="000000" w:themeColor="text1" w:themeTint="FF" w:themeShade="FF"/>
-                <w:sz w:val="18"/>
-                <w:szCs w:val="18"/>
-                <w:lang w:val="ru-RU"/>
+            <w:proofErr w:type="spellEnd"/>
+            <w:r>
+              <w:rPr>
+                <w:rFonts w:ascii="Verdana" w:eastAsia="Verdana" w:hAnsi="Verdana" w:cs="Verdana"/>
+                <w:b/>
+                <w:bCs/>
+                <w:color w:val="000000" w:themeColor="text1"/>
+                <w:sz w:val="18"/>
+                <w:szCs w:val="18"/>
               </w:rPr>
               <w:t>}}</w:t>
             </w:r>
           </w:p>
         </w:tc>
       </w:tr>
-      <w:tr xmlns:wp14="http://schemas.microsoft.com/office/word/2010/wordml" wp14:textId="77777777">
+      <w:tr>
         <w:tc>
           <w:tcPr>
             <w:tcW w:w="2268" w:type="dxa"/>
             <w:tcBorders>
-              <w:top w:val="single" w:color="auto" w:sz="4" w:space="0"/>
-              <w:left w:val="single" w:color="000000" w:themeColor="text1" w:sz="1" w:space="0"/>
-              <w:bottom w:val="single" w:color="000000" w:themeColor="text1" w:sz="1" w:space="0"/>
-            </w:tcBorders>
-            <w:tcMar/>
-          </w:tcPr>
-          <w:p wp14:textId="77777777">
+              <w:top w:val="single" w:sz="4" w:space="0" w:color="auto"/>
+              <w:left w:val="single" w:sz="1" w:space="0" w:color="000000" w:themeColor="text1"/>
+              <w:bottom w:val="single" w:sz="1" w:space="0" w:color="000000" w:themeColor="text1"/>
+            </w:tcBorders>
+          </w:tcPr>
+          <w:p>
             <w:pPr>
               <w:pStyle w:val="aa"/>
               <w:snapToGrid w:val="0"/>
@@ -1312,7 +1306,43 @@
                 <w:sz w:val="18"/>
                 <w:szCs w:val="18"/>
               </w:rPr>
-              <w:t>Тел/факс, Конт. лицо</w:t>
+              <w:t>Тел/факс, Конт</w:t>
+            </w:r>
+            <w:proofErr w:type="gramStart"/>
+            <w:r>
+              <w:rPr>
+                <w:rFonts w:ascii="Verdana" w:hAnsi="Verdana"/>
+                <w:sz w:val="18"/>
+                <w:szCs w:val="18"/>
+              </w:rPr>
+              <w:t>.</w:t>
+            </w:r>
+            <w:proofErr w:type="gramEnd"/>
+            <w:r>
+              <w:rPr>
+                <w:rFonts w:ascii="Verdana" w:hAnsi="Verdana"/>
+                <w:sz w:val="18"/>
+                <w:szCs w:val="18"/>
+              </w:rPr>
+              <w:t xml:space="preserve"> </w:t>
+            </w:r>
+            <w:proofErr w:type="gramStart"/>
+            <w:r>
+              <w:rPr>
+                <w:rFonts w:ascii="Verdana" w:hAnsi="Verdana"/>
+                <w:sz w:val="18"/>
+                <w:szCs w:val="18"/>
+              </w:rPr>
+              <w:t>л</w:t>
+            </w:r>
+            <w:proofErr w:type="gramEnd"/>
+            <w:r>
+              <w:rPr>
+                <w:rFonts w:ascii="Verdana" w:hAnsi="Verdana"/>
+                <w:sz w:val="18"/>
+                <w:szCs w:val="18"/>
+              </w:rPr>
+              <w:t>ицо</w:t>
             </w:r>
           </w:p>
         </w:tc>
@@ -1321,79 +1351,55 @@
             <w:tcW w:w="8505" w:type="dxa"/>
             <w:gridSpan w:val="6"/>
             <w:tcBorders>
-              <w:left w:val="single" w:color="000000" w:themeColor="text1" w:sz="1" w:space="0"/>
-              <w:bottom w:val="single" w:color="000000" w:themeColor="text1" w:sz="1" w:space="0"/>
-              <w:right w:val="single" w:color="000000" w:themeColor="text1" w:sz="1" w:space="0"/>
-            </w:tcBorders>
-            <w:tcMar/>
-          </w:tcPr>
-          <w:p wp14:textId="047E83F6">
+              <w:left w:val="single" w:sz="1" w:space="0" w:color="000000" w:themeColor="text1"/>
+              <w:bottom w:val="single" w:sz="1" w:space="0" w:color="000000" w:themeColor="text1"/>
+              <w:right w:val="single" w:sz="1" w:space="0" w:color="000000" w:themeColor="text1"/>
+            </w:tcBorders>
+          </w:tcPr>
+          <w:p>
             <w:pPr>
               <w:pStyle w:val="aa"/>
               <w:snapToGrid w:val="0"/>
-              <w:spacing w:after="0" w:line="240" w:lineRule="auto"/>
-              <w:rPr>
-                <w:rFonts w:ascii="Verdana" w:hAnsi="Verdana" w:eastAsia="Verdana" w:cs="Verdana"/>
-                <w:b w:val="0"/>
-                <w:bCs w:val="0"/>
-                <w:i w:val="0"/>
-                <w:iCs w:val="0"/>
-                <w:noProof w:val="0"/>
-                <w:color w:val="000000" w:themeColor="text1" w:themeTint="FF" w:themeShade="FF"/>
-                <w:sz w:val="18"/>
-                <w:szCs w:val="18"/>
-                <w:lang w:val="ru-RU"/>
-              </w:rPr>
-            </w:pPr>
-            <w:r>
-              <w:rPr>
-                <w:rFonts w:ascii="Verdana" w:hAnsi="Verdana" w:eastAsia="Verdana" w:cs="Verdana"/>
-                <w:b w:val="0"/>
-                <w:bCs w:val="0"/>
-                <w:i w:val="0"/>
-                <w:iCs w:val="0"/>
-                <w:noProof w:val="0"/>
-                <w:color w:val="000000" w:themeColor="text1" w:themeTint="FF" w:themeShade="FF"/>
-                <w:sz w:val="18"/>
-                <w:szCs w:val="18"/>
-                <w:lang w:val="ru-RU"/>
+              <w:rPr>
+                <w:rFonts w:ascii="Verdana" w:eastAsia="Verdana" w:hAnsi="Verdana" w:cs="Verdana"/>
+                <w:color w:val="000000" w:themeColor="text1"/>
+                <w:sz w:val="18"/>
+                <w:szCs w:val="18"/>
+              </w:rPr>
+            </w:pPr>
+            <w:r>
+              <w:rPr>
+                <w:rFonts w:ascii="Verdana" w:eastAsia="Verdana" w:hAnsi="Verdana" w:cs="Verdana"/>
+                <w:color w:val="000000" w:themeColor="text1"/>
+                <w:sz w:val="18"/>
+                <w:szCs w:val="18"/>
               </w:rPr>
               <w:t>{{</w:t>
             </w:r>
-            <w:r>
-              <w:rPr>
-                <w:rFonts w:ascii="Verdana" w:hAnsi="Verdana" w:eastAsia="Verdana" w:cs="Verdana"/>
-                <w:b w:val="0"/>
-                <w:bCs w:val="0"/>
-                <w:i w:val="0"/>
-                <w:iCs w:val="0"/>
-                <w:noProof w:val="0"/>
-                <w:color w:val="000000" w:themeColor="text1" w:themeTint="FF" w:themeShade="FF"/>
-                <w:sz w:val="18"/>
-                <w:szCs w:val="18"/>
-                <w:lang w:val="ru-RU"/>
+            <w:proofErr w:type="spellStart"/>
+            <w:r>
+              <w:rPr>
+                <w:rFonts w:ascii="Verdana" w:eastAsia="Verdana" w:hAnsi="Verdana" w:cs="Verdana"/>
+                <w:color w:val="000000" w:themeColor="text1"/>
+                <w:sz w:val="18"/>
+                <w:szCs w:val="18"/>
               </w:rPr>
               <w:t>Контактное_лицо</w:t>
             </w:r>
-            <w:r>
-              <w:rPr>
-                <w:rFonts w:ascii="Verdana" w:hAnsi="Verdana" w:eastAsia="Verdana" w:cs="Verdana"/>
-                <w:b w:val="0"/>
-                <w:bCs w:val="0"/>
-                <w:i w:val="0"/>
-                <w:iCs w:val="0"/>
-                <w:noProof w:val="0"/>
-                <w:color w:val="000000" w:themeColor="text1" w:themeTint="FF" w:themeShade="FF"/>
-                <w:sz w:val="18"/>
-                <w:szCs w:val="18"/>
-                <w:lang w:val="ru-RU"/>
+            <w:proofErr w:type="spellEnd"/>
+            <w:r>
+              <w:rPr>
+                <w:rFonts w:ascii="Verdana" w:eastAsia="Verdana" w:hAnsi="Verdana" w:cs="Verdana"/>
+                <w:color w:val="000000" w:themeColor="text1"/>
+                <w:sz w:val="18"/>
+                <w:szCs w:val="18"/>
               </w:rPr>
               <w:t>}}</w:t>
             </w:r>
           </w:p>
         </w:tc>
       </w:tr>
-      <w:tr xmlns:wp14="http://schemas.microsoft.com/office/word/2010/wordml" wp14:textId="77777777">
+      <w:tr>
         <w:trPr>
           <w:trHeight w:val="200"/>
         </w:trPr>
@@ -1402,12 +1408,11 @@
             <w:tcW w:w="3402" w:type="dxa"/>
             <w:gridSpan w:val="2"/>
             <w:tcBorders>
-              <w:left w:val="single" w:color="000000" w:themeColor="text1" w:sz="1" w:space="0"/>
-              <w:bottom w:val="single" w:color="000000" w:themeColor="text1" w:sz="1" w:space="0"/>
-            </w:tcBorders>
-            <w:tcMar/>
-          </w:tcPr>
-          <w:p wp14:textId="77777777">
+              <w:left w:val="single" w:sz="1" w:space="0" w:color="000000" w:themeColor="text1"/>
+              <w:bottom w:val="single" w:sz="1" w:space="0" w:color="000000" w:themeColor="text1"/>
+            </w:tcBorders>
+          </w:tcPr>
+          <w:p>
             <w:pPr>
               <w:snapToGrid w:val="0"/>
               <w:ind w:left="180" w:hanging="180"/>
@@ -1440,13 +1445,12 @@
             <w:tcW w:w="7371" w:type="dxa"/>
             <w:gridSpan w:val="5"/>
             <w:tcBorders>
-              <w:left w:val="single" w:color="000000" w:themeColor="text1" w:sz="1" w:space="0"/>
-              <w:bottom w:val="single" w:color="000000" w:themeColor="text1" w:sz="1" w:space="0"/>
-              <w:right w:val="single" w:color="000000" w:themeColor="text1" w:sz="1" w:space="0"/>
-            </w:tcBorders>
-            <w:tcMar/>
-          </w:tcPr>
-          <w:p wp14:textId="77777777">
+              <w:left w:val="single" w:sz="1" w:space="0" w:color="000000" w:themeColor="text1"/>
+              <w:bottom w:val="single" w:sz="1" w:space="0" w:color="000000" w:themeColor="text1"/>
+              <w:right w:val="single" w:sz="1" w:space="0" w:color="000000" w:themeColor="text1"/>
+            </w:tcBorders>
+          </w:tcPr>
+          <w:p>
             <w:pPr>
               <w:pStyle w:val="aa"/>
               <w:snapToGrid w:val="0"/>
@@ -1469,18 +1473,17 @@
           </w:p>
         </w:tc>
       </w:tr>
-      <w:tr xmlns:wp14="http://schemas.microsoft.com/office/word/2010/wordml" wp14:textId="77777777">
+      <w:tr>
         <w:tc>
           <w:tcPr>
             <w:tcW w:w="3402" w:type="dxa"/>
             <w:gridSpan w:val="2"/>
             <w:tcBorders>
-              <w:left w:val="single" w:color="000000" w:themeColor="text1" w:sz="1" w:space="0"/>
-              <w:bottom w:val="single" w:color="000000" w:themeColor="text1" w:sz="1" w:space="0"/>
-            </w:tcBorders>
-            <w:tcMar/>
-          </w:tcPr>
-          <w:p wp14:textId="77777777">
+              <w:left w:val="single" w:sz="1" w:space="0" w:color="000000" w:themeColor="text1"/>
+              <w:bottom w:val="single" w:sz="1" w:space="0" w:color="000000" w:themeColor="text1"/>
+            </w:tcBorders>
+          </w:tcPr>
+          <w:p>
             <w:pPr>
               <w:pStyle w:val="aa"/>
               <w:snapToGrid w:val="0"/>
@@ -1505,13 +1508,12 @@
             <w:tcW w:w="7371" w:type="dxa"/>
             <w:gridSpan w:val="5"/>
             <w:tcBorders>
-              <w:left w:val="single" w:color="000000" w:themeColor="text1" w:sz="1" w:space="0"/>
-              <w:bottom w:val="single" w:color="000000" w:themeColor="text1" w:sz="1" w:space="0"/>
-              <w:right w:val="single" w:color="000000" w:themeColor="text1" w:sz="1" w:space="0"/>
-            </w:tcBorders>
-            <w:tcMar/>
-          </w:tcPr>
-          <w:p wp14:textId="6D87A0E3">
+              <w:left w:val="single" w:sz="1" w:space="0" w:color="000000" w:themeColor="text1"/>
+              <w:bottom w:val="single" w:sz="1" w:space="0" w:color="000000" w:themeColor="text1"/>
+              <w:right w:val="single" w:sz="1" w:space="0" w:color="000000" w:themeColor="text1"/>
+            </w:tcBorders>
+          </w:tcPr>
+          <w:p>
             <w:pPr>
               <w:pStyle w:val="aa"/>
               <w:snapToGrid w:val="0"/>
@@ -1527,39 +1529,58 @@
                 <w:sz w:val="18"/>
                 <w:szCs w:val="18"/>
               </w:rPr>
-              <w:t xml:space="preserve"> Новосибирск, у</w:t>
-            </w:r>
-            <w:r>
-              <w:rPr>
-                <w:rFonts w:ascii="Verdana" w:hAnsi="Verdana"/>
-                <w:sz w:val="18"/>
-                <w:szCs w:val="18"/>
-              </w:rPr>
-              <w:t>л</w:t>
-            </w:r>
-            <w:r>
-              <w:rPr>
-                <w:rFonts w:ascii="Verdana" w:hAnsi="Verdana"/>
-                <w:sz w:val="18"/>
-                <w:szCs w:val="18"/>
-              </w:rPr>
-              <w:t>.Варшвская, 4</w:t>
+              <w:t xml:space="preserve"> Новосибирск, </w:t>
+            </w:r>
+            <w:proofErr w:type="spellStart"/>
+            <w:r>
+              <w:rPr>
+                <w:rFonts w:ascii="Verdana" w:hAnsi="Verdana"/>
+                <w:sz w:val="18"/>
+                <w:szCs w:val="18"/>
+              </w:rPr>
+              <w:t>ул</w:t>
+            </w:r>
+            <w:proofErr w:type="gramStart"/>
+            <w:r>
+              <w:rPr>
+                <w:rFonts w:ascii="Verdana" w:hAnsi="Verdana"/>
+                <w:sz w:val="18"/>
+                <w:szCs w:val="18"/>
+              </w:rPr>
+              <w:t>.В</w:t>
+            </w:r>
+            <w:proofErr w:type="gramEnd"/>
+            <w:r>
+              <w:rPr>
+                <w:rFonts w:ascii="Verdana" w:hAnsi="Verdana"/>
+                <w:sz w:val="18"/>
+                <w:szCs w:val="18"/>
+              </w:rPr>
+              <w:t>аршвская</w:t>
+            </w:r>
+            <w:proofErr w:type="spellEnd"/>
+            <w:r>
+              <w:rPr>
+                <w:rFonts w:ascii="Verdana" w:hAnsi="Verdana"/>
+                <w:sz w:val="18"/>
+                <w:szCs w:val="18"/>
+              </w:rPr>
+              <w:t>, 4</w:t>
             </w:r>
           </w:p>
         </w:tc>
       </w:tr>
-      <w:tr xmlns:wp14="http://schemas.microsoft.com/office/word/2010/wordml" wp14:textId="77777777">
+      <w:tr>
         <w:tc>
           <w:tcPr>
             <w:tcW w:w="3402" w:type="dxa"/>
             <w:gridSpan w:val="2"/>
             <w:tcBorders>
-              <w:left w:val="single" w:color="000000" w:themeColor="text1" w:sz="1" w:space="0"/>
-              <w:bottom w:val="single" w:color="000000" w:themeColor="text1" w:sz="1" w:space="0"/>
-            </w:tcBorders>
-            <w:tcMar/>
-          </w:tcPr>
-          <w:p wp14:textId="77777777">
+              <w:left w:val="single" w:sz="1" w:space="0" w:color="000000" w:themeColor="text1"/>
+              <w:bottom w:val="single" w:sz="1" w:space="0" w:color="000000" w:themeColor="text1"/>
+            </w:tcBorders>
+          </w:tcPr>
+          <w:p>
             <w:pPr>
               <w:pStyle w:val="aa"/>
               <w:snapToGrid w:val="0"/>
@@ -1584,13 +1605,12 @@
             <w:tcW w:w="7371" w:type="dxa"/>
             <w:gridSpan w:val="5"/>
             <w:tcBorders>
-              <w:left w:val="single" w:color="000000" w:themeColor="text1" w:sz="1" w:space="0"/>
-              <w:bottom w:val="single" w:color="000000" w:themeColor="text1" w:sz="1" w:space="0"/>
-              <w:right w:val="single" w:color="000000" w:themeColor="text1" w:sz="1" w:space="0"/>
-            </w:tcBorders>
-            <w:tcMar/>
-          </w:tcPr>
-          <w:p wp14:textId="77777777">
+              <w:left w:val="single" w:sz="1" w:space="0" w:color="000000" w:themeColor="text1"/>
+              <w:bottom w:val="single" w:sz="1" w:space="0" w:color="000000" w:themeColor="text1"/>
+              <w:right w:val="single" w:sz="1" w:space="0" w:color="000000" w:themeColor="text1"/>
+            </w:tcBorders>
+          </w:tcPr>
+          <w:p>
             <w:pPr>
               <w:pStyle w:val="aa"/>
               <w:snapToGrid w:val="0"/>
@@ -1627,18 +1647,17 @@
           </w:p>
         </w:tc>
       </w:tr>
-      <w:tr xmlns:wp14="http://schemas.microsoft.com/office/word/2010/wordml" wp14:textId="77777777">
+      <w:tr>
         <w:tc>
           <w:tcPr>
             <w:tcW w:w="3402" w:type="dxa"/>
             <w:gridSpan w:val="2"/>
             <w:tcBorders>
-              <w:left w:val="single" w:color="000000" w:themeColor="text1" w:sz="1" w:space="0"/>
-              <w:bottom w:val="single" w:color="000000" w:themeColor="text1" w:sz="1" w:space="0"/>
-            </w:tcBorders>
-            <w:tcMar/>
-          </w:tcPr>
-          <w:p wp14:textId="77777777">
+              <w:left w:val="single" w:sz="1" w:space="0" w:color="000000" w:themeColor="text1"/>
+              <w:bottom w:val="single" w:sz="1" w:space="0" w:color="000000" w:themeColor="text1"/>
+            </w:tcBorders>
+          </w:tcPr>
+          <w:p>
             <w:pPr>
               <w:pStyle w:val="aa"/>
               <w:snapToGrid w:val="0"/>
@@ -1663,13 +1682,12 @@
             <w:tcW w:w="7371" w:type="dxa"/>
             <w:gridSpan w:val="5"/>
             <w:tcBorders>
-              <w:left w:val="single" w:color="000000" w:themeColor="text1" w:sz="1" w:space="0"/>
-              <w:bottom w:val="single" w:color="000000" w:themeColor="text1" w:sz="1" w:space="0"/>
-              <w:right w:val="single" w:color="000000" w:themeColor="text1" w:sz="1" w:space="0"/>
-            </w:tcBorders>
-            <w:tcMar/>
-          </w:tcPr>
-          <w:p wp14:textId="77777777">
+              <w:left w:val="single" w:sz="1" w:space="0" w:color="000000" w:themeColor="text1"/>
+              <w:bottom w:val="single" w:sz="1" w:space="0" w:color="000000" w:themeColor="text1"/>
+              <w:right w:val="single" w:sz="1" w:space="0" w:color="000000" w:themeColor="text1"/>
+            </w:tcBorders>
+          </w:tcPr>
+          <w:p>
             <w:pPr>
               <w:pStyle w:val="aa"/>
               <w:snapToGrid w:val="0"/>
@@ -1685,12 +1703,22 @@
                 <w:sz w:val="18"/>
                 <w:szCs w:val="18"/>
               </w:rPr>
-              <w:t>89139366252 ирина</w:t>
-            </w:r>
+              <w:t xml:space="preserve">89139366252 </w:t>
+            </w:r>
+            <w:proofErr w:type="spellStart"/>
+            <w:r>
+              <w:rPr>
+                <w:rFonts w:ascii="Verdana" w:hAnsi="Verdana"/>
+                <w:sz w:val="18"/>
+                <w:szCs w:val="18"/>
+              </w:rPr>
+              <w:t>ирина</w:t>
+            </w:r>
+            <w:proofErr w:type="spellEnd"/>
           </w:p>
         </w:tc>
       </w:tr>
-      <w:tr xmlns:wp14="http://schemas.microsoft.com/office/word/2010/wordml" wp14:textId="77777777">
+      <w:tr>
         <w:trPr>
           <w:trHeight w:val="16"/>
         </w:trPr>
@@ -1699,13 +1727,12 @@
             <w:tcW w:w="10773" w:type="dxa"/>
             <w:gridSpan w:val="7"/>
             <w:tcBorders>
-              <w:left w:val="single" w:color="000000" w:themeColor="text1" w:sz="1" w:space="0"/>
-              <w:bottom w:val="single" w:color="000000" w:themeColor="text1" w:sz="1" w:space="0"/>
-              <w:right w:val="single" w:color="000000" w:themeColor="text1" w:sz="1" w:space="0"/>
-            </w:tcBorders>
-            <w:tcMar/>
-          </w:tcPr>
-          <w:p wp14:textId="77777777">
+              <w:left w:val="single" w:sz="1" w:space="0" w:color="000000" w:themeColor="text1"/>
+              <w:bottom w:val="single" w:sz="1" w:space="0" w:color="000000" w:themeColor="text1"/>
+              <w:right w:val="single" w:sz="1" w:space="0" w:color="000000" w:themeColor="text1"/>
+            </w:tcBorders>
+          </w:tcPr>
+          <w:p>
             <w:pPr>
               <w:pStyle w:val="aa"/>
               <w:snapToGrid w:val="0"/>
@@ -1728,7 +1755,7 @@
           </w:p>
         </w:tc>
       </w:tr>
-      <w:tr xmlns:wp14="http://schemas.microsoft.com/office/word/2010/wordml" wp14:textId="77777777">
+      <w:tr>
         <w:trPr>
           <w:trHeight w:val="16"/>
         </w:trPr>
@@ -1737,12 +1764,11 @@
             <w:tcW w:w="3402" w:type="dxa"/>
             <w:gridSpan w:val="2"/>
             <w:tcBorders>
-              <w:left w:val="single" w:color="000000" w:themeColor="text1" w:sz="1" w:space="0"/>
-              <w:bottom w:val="single" w:color="000000" w:themeColor="text1" w:sz="1" w:space="0"/>
-            </w:tcBorders>
-            <w:tcMar/>
-          </w:tcPr>
-          <w:p wp14:textId="77777777">
+              <w:left w:val="single" w:sz="1" w:space="0" w:color="000000" w:themeColor="text1"/>
+              <w:bottom w:val="single" w:sz="1" w:space="0" w:color="000000" w:themeColor="text1"/>
+            </w:tcBorders>
+          </w:tcPr>
+          <w:p>
             <w:pPr>
               <w:pStyle w:val="aa"/>
               <w:snapToGrid w:val="0"/>
@@ -1766,12 +1792,11 @@
           <w:tcPr>
             <w:tcW w:w="1418" w:type="dxa"/>
             <w:tcBorders>
-              <w:left w:val="single" w:color="000000" w:themeColor="text1" w:sz="1" w:space="0"/>
-              <w:bottom w:val="single" w:color="000000" w:themeColor="text1" w:sz="1" w:space="0"/>
-            </w:tcBorders>
-            <w:tcMar/>
-          </w:tcPr>
-          <w:p wp14:textId="77777777">
+              <w:left w:val="single" w:sz="1" w:space="0" w:color="000000" w:themeColor="text1"/>
+              <w:bottom w:val="single" w:sz="1" w:space="0" w:color="000000" w:themeColor="text1"/>
+            </w:tcBorders>
+          </w:tcPr>
+          <w:p>
             <w:pPr>
               <w:pStyle w:val="aa"/>
               <w:snapToGrid w:val="0"/>
@@ -1795,12 +1820,11 @@
           <w:tcPr>
             <w:tcW w:w="1701" w:type="dxa"/>
             <w:tcBorders>
-              <w:left w:val="single" w:color="000000" w:themeColor="text1" w:sz="1" w:space="0"/>
-              <w:bottom w:val="single" w:color="000000" w:themeColor="text1" w:sz="1" w:space="0"/>
-            </w:tcBorders>
-            <w:tcMar/>
-          </w:tcPr>
-          <w:p wp14:textId="77777777">
+              <w:left w:val="single" w:sz="1" w:space="0" w:color="000000" w:themeColor="text1"/>
+              <w:bottom w:val="single" w:sz="1" w:space="0" w:color="000000" w:themeColor="text1"/>
+            </w:tcBorders>
+          </w:tcPr>
+          <w:p>
             <w:pPr>
               <w:pStyle w:val="aa"/>
               <w:snapToGrid w:val="0"/>
@@ -1825,12 +1849,11 @@
             <w:tcW w:w="1843" w:type="dxa"/>
             <w:gridSpan w:val="2"/>
             <w:tcBorders>
-              <w:left w:val="single" w:color="000000" w:themeColor="text1" w:sz="1" w:space="0"/>
-              <w:bottom w:val="single" w:color="000000" w:themeColor="text1" w:sz="1" w:space="0"/>
-            </w:tcBorders>
-            <w:tcMar/>
-          </w:tcPr>
-          <w:p wp14:textId="77777777">
+              <w:left w:val="single" w:sz="1" w:space="0" w:color="000000" w:themeColor="text1"/>
+              <w:bottom w:val="single" w:sz="1" w:space="0" w:color="000000" w:themeColor="text1"/>
+            </w:tcBorders>
+          </w:tcPr>
+          <w:p>
             <w:pPr>
               <w:pStyle w:val="aa"/>
               <w:snapToGrid w:val="0"/>
@@ -1854,19 +1877,18 @@
           <w:tcPr>
             <w:tcW w:w="2409" w:type="dxa"/>
             <w:tcBorders>
-              <w:left w:val="single" w:color="000000" w:themeColor="text1" w:sz="1" w:space="0"/>
-              <w:bottom w:val="single" w:color="000000" w:themeColor="text1" w:sz="1" w:space="0"/>
-              <w:right w:val="single" w:color="000000" w:themeColor="text1" w:sz="1" w:space="0"/>
-            </w:tcBorders>
-            <w:tcMar/>
-          </w:tcPr>
-          <w:p wp14:textId="77777777">
+              <w:left w:val="single" w:sz="1" w:space="0" w:color="000000" w:themeColor="text1"/>
+              <w:bottom w:val="single" w:sz="1" w:space="0" w:color="000000" w:themeColor="text1"/>
+              <w:right w:val="single" w:sz="1" w:space="0" w:color="000000" w:themeColor="text1"/>
+            </w:tcBorders>
+          </w:tcPr>
+          <w:p>
             <w:pPr>
               <w:autoSpaceDE w:val="0"/>
               <w:autoSpaceDN w:val="0"/>
               <w:adjustRightInd w:val="0"/>
               <w:rPr>
-                <w:rFonts w:ascii="Verdana" w:hAnsi="Verdana" w:eastAsia="Arial Unicode MS"/>
+                <w:rFonts w:ascii="Verdana" w:eastAsia="Arial Unicode MS" w:hAnsi="Verdana"/>
                 <w:b/>
                 <w:kern w:val="1"/>
                 <w:sz w:val="18"/>
@@ -1876,7 +1898,7 @@
             </w:pPr>
             <w:r>
               <w:rPr>
-                <w:rFonts w:ascii="Verdana" w:hAnsi="Verdana" w:eastAsia="Arial Unicode MS"/>
+                <w:rFonts w:ascii="Verdana" w:eastAsia="Arial Unicode MS" w:hAnsi="Verdana"/>
                 <w:kern w:val="1"/>
                 <w:sz w:val="18"/>
                 <w:szCs w:val="18"/>
@@ -1887,7 +1909,7 @@
           </w:p>
         </w:tc>
       </w:tr>
-      <w:tr xmlns:wp14="http://schemas.microsoft.com/office/word/2010/wordml" wp14:textId="77777777">
+      <w:tr>
         <w:trPr>
           <w:trHeight w:val="16"/>
         </w:trPr>
@@ -1896,12 +1918,11 @@
             <w:tcW w:w="3402" w:type="dxa"/>
             <w:gridSpan w:val="2"/>
             <w:tcBorders>
-              <w:left w:val="single" w:color="000000" w:themeColor="text1" w:sz="1" w:space="0"/>
-              <w:bottom w:val="single" w:color="000000" w:themeColor="text1" w:sz="1" w:space="0"/>
-            </w:tcBorders>
-            <w:tcMar/>
-          </w:tcPr>
-          <w:p wp14:textId="77777777">
+              <w:left w:val="single" w:sz="1" w:space="0" w:color="000000" w:themeColor="text1"/>
+              <w:bottom w:val="single" w:sz="1" w:space="0" w:color="000000" w:themeColor="text1"/>
+            </w:tcBorders>
+          </w:tcPr>
+          <w:p>
             <w:pPr>
               <w:pStyle w:val="aa"/>
               <w:snapToGrid w:val="0"/>
@@ -1925,12 +1946,11 @@
           <w:tcPr>
             <w:tcW w:w="1418" w:type="dxa"/>
             <w:tcBorders>
-              <w:left w:val="single" w:color="000000" w:themeColor="text1" w:sz="1" w:space="0"/>
-              <w:bottom w:val="single" w:color="000000" w:themeColor="text1" w:sz="1" w:space="0"/>
-            </w:tcBorders>
-            <w:tcMar/>
-          </w:tcPr>
-          <w:p wp14:textId="1C154F51">
+              <w:left w:val="single" w:sz="1" w:space="0" w:color="000000" w:themeColor="text1"/>
+              <w:bottom w:val="single" w:sz="1" w:space="0" w:color="000000" w:themeColor="text1"/>
+            </w:tcBorders>
+          </w:tcPr>
+          <w:p>
             <w:pPr>
               <w:pStyle w:val="aa"/>
               <w:snapToGrid w:val="0"/>
@@ -1948,21 +1968,17 @@
               </w:rPr>
               <w:t>{{</w:t>
             </w:r>
-            <w:r>
-              <w:rPr>
-                <w:rFonts w:ascii="Verdana" w:hAnsi="Verdana" w:eastAsia="Verdana" w:cs="Verdana"/>
-                <w:b w:val="0"/>
-                <w:bCs w:val="0"/>
-                <w:i w:val="0"/>
-                <w:iCs w:val="0"/>
-                <w:noProof w:val="0"/>
-                <w:color w:val="000000" w:themeColor="text1" w:themeTint="FF" w:themeShade="FF"/>
-                <w:sz w:val="18"/>
-                <w:szCs w:val="18"/>
-                <w:lang w:val="ru-RU"/>
+            <w:proofErr w:type="spellStart"/>
+            <w:r>
+              <w:rPr>
+                <w:rFonts w:ascii="Verdana" w:eastAsia="Verdana" w:hAnsi="Verdana" w:cs="Verdana"/>
+                <w:color w:val="000000" w:themeColor="text1"/>
+                <w:sz w:val="18"/>
+                <w:szCs w:val="18"/>
               </w:rPr>
               <w:t>Вес_груза</w:t>
             </w:r>
+            <w:proofErr w:type="spellEnd"/>
             <w:r>
               <w:rPr>
                 <w:rFonts w:ascii="Verdana" w:hAnsi="Verdana"/>
@@ -1977,12 +1993,11 @@
           <w:tcPr>
             <w:tcW w:w="1701" w:type="dxa"/>
             <w:tcBorders>
-              <w:left w:val="single" w:color="000000" w:themeColor="text1" w:sz="1" w:space="0"/>
-              <w:bottom w:val="single" w:color="000000" w:themeColor="text1" w:sz="1" w:space="0"/>
-            </w:tcBorders>
-            <w:tcMar/>
-          </w:tcPr>
-          <w:p wp14:textId="45E30EB0">
+              <w:left w:val="single" w:sz="1" w:space="0" w:color="000000" w:themeColor="text1"/>
+              <w:bottom w:val="single" w:sz="1" w:space="0" w:color="000000" w:themeColor="text1"/>
+            </w:tcBorders>
+          </w:tcPr>
+          <w:p>
             <w:pPr>
               <w:pStyle w:val="aa"/>
               <w:snapToGrid w:val="0"/>
@@ -2000,21 +2015,17 @@
               </w:rPr>
               <w:t>{{</w:t>
             </w:r>
-            <w:r>
-              <w:rPr>
-                <w:rFonts w:ascii="Verdana" w:hAnsi="Verdana" w:eastAsia="Verdana" w:cs="Verdana"/>
-                <w:b w:val="0"/>
-                <w:bCs w:val="0"/>
-                <w:i w:val="0"/>
-                <w:iCs w:val="0"/>
-                <w:noProof w:val="0"/>
-                <w:color w:val="000000" w:themeColor="text1" w:themeTint="FF" w:themeShade="FF"/>
-                <w:sz w:val="18"/>
-                <w:szCs w:val="18"/>
-                <w:lang w:val="ru-RU"/>
+            <w:proofErr w:type="spellStart"/>
+            <w:r>
+              <w:rPr>
+                <w:rFonts w:ascii="Verdana" w:eastAsia="Verdana" w:hAnsi="Verdana" w:cs="Verdana"/>
+                <w:color w:val="000000" w:themeColor="text1"/>
+                <w:sz w:val="18"/>
+                <w:szCs w:val="18"/>
               </w:rPr>
               <w:t>Вид_упаковки</w:t>
             </w:r>
+            <w:proofErr w:type="spellEnd"/>
             <w:r>
               <w:rPr>
                 <w:rFonts w:ascii="Verdana" w:hAnsi="Verdana"/>
@@ -2030,32 +2041,45 @@
             <w:tcW w:w="1843" w:type="dxa"/>
             <w:gridSpan w:val="2"/>
             <w:tcBorders>
-              <w:left w:val="single" w:color="000000" w:themeColor="text1" w:sz="1" w:space="0"/>
-              <w:bottom w:val="single" w:color="000000" w:themeColor="text1" w:sz="1" w:space="0"/>
-            </w:tcBorders>
-            <w:tcMar/>
-          </w:tcPr>
-          <w:p wp14:textId="6DC2CD5A">
+              <w:left w:val="single" w:sz="1" w:space="0" w:color="000000" w:themeColor="text1"/>
+              <w:bottom w:val="single" w:sz="1" w:space="0" w:color="000000" w:themeColor="text1"/>
+            </w:tcBorders>
+          </w:tcPr>
+          <w:p>
             <w:pPr>
               <w:pStyle w:val="aa"/>
-              <w:bidi w:val="0"/>
-              <w:snapToGrid w:val="0"/>
-              <w:spacing w:before="0" w:beforeAutospacing="off" w:after="0" w:afterAutospacing="off" w:line="240" w:lineRule="auto"/>
-              <w:ind w:left="0" w:right="0"/>
-              <w:jc w:val="left"/>
-              <w:rPr>
-                <w:rFonts w:ascii="Verdana" w:hAnsi="Verdana"/>
-                <w:sz w:val="18"/>
-                <w:szCs w:val="18"/>
-              </w:rPr>
-            </w:pPr>
-            <w:r>
-              <w:rPr>
-                <w:rFonts w:ascii="Verdana" w:hAnsi="Verdana"/>
-                <w:sz w:val="18"/>
-                <w:szCs w:val="18"/>
-              </w:rPr>
-              <w:t>{{Способ_погрузки}}</w:t>
+              <w:snapToGrid w:val="0"/>
+              <w:rPr>
+                <w:rFonts w:ascii="Verdana" w:hAnsi="Verdana"/>
+                <w:sz w:val="18"/>
+                <w:szCs w:val="18"/>
+              </w:rPr>
+            </w:pPr>
+            <w:r>
+              <w:rPr>
+                <w:rFonts w:ascii="Verdana" w:hAnsi="Verdana"/>
+                <w:sz w:val="18"/>
+                <w:szCs w:val="18"/>
+              </w:rPr>
+              <w:t>{{</w:t>
+            </w:r>
+            <w:proofErr w:type="spellStart"/>
+            <w:r>
+              <w:rPr>
+                <w:rFonts w:ascii="Verdana" w:hAnsi="Verdana"/>
+                <w:sz w:val="18"/>
+                <w:szCs w:val="18"/>
+              </w:rPr>
+              <w:t>Способ_погрузки</w:t>
+            </w:r>
+            <w:proofErr w:type="spellEnd"/>
+            <w:r>
+              <w:rPr>
+                <w:rFonts w:ascii="Verdana" w:hAnsi="Verdana"/>
+                <w:sz w:val="18"/>
+                <w:szCs w:val="18"/>
+              </w:rPr>
+              <w:t>}}</w:t>
             </w:r>
           </w:p>
         </w:tc>
@@ -2063,19 +2087,18 @@
           <w:tcPr>
             <w:tcW w:w="2409" w:type="dxa"/>
             <w:tcBorders>
-              <w:left w:val="single" w:color="000000" w:themeColor="text1" w:sz="1" w:space="0"/>
-              <w:bottom w:val="single" w:color="000000" w:themeColor="text1" w:sz="1" w:space="0"/>
-              <w:right w:val="single" w:color="000000" w:themeColor="text1" w:sz="1" w:space="0"/>
-            </w:tcBorders>
-            <w:tcMar/>
-          </w:tcPr>
-          <w:p wp14:textId="77777777">
+              <w:left w:val="single" w:sz="1" w:space="0" w:color="000000" w:themeColor="text1"/>
+              <w:bottom w:val="single" w:sz="1" w:space="0" w:color="000000" w:themeColor="text1"/>
+              <w:right w:val="single" w:sz="1" w:space="0" w:color="000000" w:themeColor="text1"/>
+            </w:tcBorders>
+          </w:tcPr>
+          <w:p>
             <w:pPr>
               <w:autoSpaceDE w:val="0"/>
               <w:autoSpaceDN w:val="0"/>
               <w:adjustRightInd w:val="0"/>
               <w:rPr>
-                <w:rFonts w:ascii="Verdana" w:hAnsi="Verdana" w:eastAsia="Arial Unicode MS"/>
+                <w:rFonts w:ascii="Verdana" w:eastAsia="Arial Unicode MS" w:hAnsi="Verdana"/>
                 <w:kern w:val="1"/>
                 <w:sz w:val="18"/>
                 <w:szCs w:val="18"/>
@@ -2085,18 +2108,17 @@
           </w:p>
         </w:tc>
       </w:tr>
-      <w:tr xmlns:wp14="http://schemas.microsoft.com/office/word/2010/wordml" wp14:textId="77777777">
+      <w:tr>
         <w:tc>
           <w:tcPr>
             <w:tcW w:w="4820" w:type="dxa"/>
             <w:gridSpan w:val="3"/>
             <w:tcBorders>
-              <w:left w:val="single" w:color="000000" w:themeColor="text1" w:sz="1" w:space="0"/>
-              <w:bottom w:val="single" w:color="000000" w:themeColor="text1" w:sz="1" w:space="0"/>
-            </w:tcBorders>
-            <w:tcMar/>
-          </w:tcPr>
-          <w:p wp14:textId="77777777">
+              <w:left w:val="single" w:sz="1" w:space="0" w:color="000000" w:themeColor="text1"/>
+              <w:bottom w:val="single" w:sz="1" w:space="0" w:color="000000" w:themeColor="text1"/>
+            </w:tcBorders>
+          </w:tcPr>
+          <w:p>
             <w:pPr>
               <w:pStyle w:val="aa"/>
               <w:snapToGrid w:val="0"/>
@@ -2121,20 +2143,16 @@
             <w:tcW w:w="5953" w:type="dxa"/>
             <w:gridSpan w:val="4"/>
             <w:tcBorders>
-              <w:top w:val="single" w:color="auto" w:sz="4" w:space="0"/>
-              <w:left w:val="single" w:color="000000" w:themeColor="text1" w:sz="1" w:space="0"/>
-              <w:bottom w:val="single" w:color="000000" w:themeColor="text1" w:sz="1" w:space="0"/>
-              <w:right w:val="single" w:color="auto" w:sz="4" w:space="0"/>
-            </w:tcBorders>
-            <w:tcMar/>
-          </w:tcPr>
-          <w:p wp14:textId="52E92FF8">
+              <w:top w:val="single" w:sz="4" w:space="0" w:color="auto"/>
+              <w:left w:val="single" w:sz="1" w:space="0" w:color="000000" w:themeColor="text1"/>
+              <w:bottom w:val="single" w:sz="1" w:space="0" w:color="000000" w:themeColor="text1"/>
+              <w:right w:val="single" w:sz="4" w:space="0" w:color="auto"/>
+            </w:tcBorders>
+          </w:tcPr>
+          <w:p>
             <w:pPr>
               <w:pStyle w:val="aa"/>
-              <w:bidi w:val="0"/>
-              <w:snapToGrid w:val="0"/>
-              <w:spacing w:before="0" w:beforeAutospacing="off" w:after="0" w:afterAutospacing="off" w:line="240" w:lineRule="auto"/>
-              <w:ind w:left="0" w:right="0"/>
+              <w:snapToGrid w:val="0"/>
               <w:jc w:val="right"/>
               <w:rPr>
                 <w:rFonts w:ascii="Verdana" w:hAnsi="Verdana"/>
@@ -2153,18 +2171,17 @@
           </w:p>
         </w:tc>
       </w:tr>
-      <w:tr xmlns:wp14="http://schemas.microsoft.com/office/word/2010/wordml" wp14:textId="77777777">
+      <w:tr>
         <w:tc>
           <w:tcPr>
             <w:tcW w:w="4820" w:type="dxa"/>
             <w:gridSpan w:val="3"/>
             <w:tcBorders>
-              <w:left w:val="single" w:color="000000" w:themeColor="text1" w:sz="1" w:space="0"/>
-              <w:bottom w:val="single" w:color="000000" w:themeColor="text1" w:sz="1" w:space="0"/>
-            </w:tcBorders>
-            <w:tcMar/>
-          </w:tcPr>
-          <w:p wp14:textId="77777777">
+              <w:left w:val="single" w:sz="1" w:space="0" w:color="000000" w:themeColor="text1"/>
+              <w:bottom w:val="single" w:sz="1" w:space="0" w:color="000000" w:themeColor="text1"/>
+            </w:tcBorders>
+          </w:tcPr>
+          <w:p>
             <w:pPr>
               <w:pStyle w:val="aa"/>
               <w:snapToGrid w:val="0"/>
@@ -2189,61 +2206,46 @@
             <w:tcW w:w="5953" w:type="dxa"/>
             <w:gridSpan w:val="4"/>
             <w:tcBorders>
-              <w:left w:val="single" w:color="000000" w:themeColor="text1" w:sz="1" w:space="0"/>
-              <w:bottom w:val="single" w:color="000000" w:themeColor="text1" w:sz="1" w:space="0"/>
-              <w:right w:val="single" w:color="000000" w:themeColor="text1" w:sz="1" w:space="0"/>
-            </w:tcBorders>
-            <w:tcMar/>
-          </w:tcPr>
-          <w:p wp14:textId="15A93BC4">
+              <w:left w:val="single" w:sz="1" w:space="0" w:color="000000" w:themeColor="text1"/>
+              <w:bottom w:val="single" w:sz="1" w:space="0" w:color="000000" w:themeColor="text1"/>
+              <w:right w:val="single" w:sz="1" w:space="0" w:color="000000" w:themeColor="text1"/>
+            </w:tcBorders>
+          </w:tcPr>
+          <w:p>
             <w:pPr>
               <w:pStyle w:val="aa"/>
               <w:snapToGrid w:val="0"/>
-              <w:spacing w:after="0" w:line="240" w:lineRule="auto"/>
               <w:jc w:val="right"/>
               <w:rPr>
-                <w:rFonts w:ascii="Verdana" w:hAnsi="Verdana" w:eastAsia="Verdana" w:cs="Verdana"/>
-                <w:b w:val="0"/>
-                <w:bCs w:val="0"/>
-                <w:i w:val="0"/>
-                <w:iCs w:val="0"/>
-                <w:noProof w:val="0"/>
-                <w:color w:val="000000" w:themeColor="text1" w:themeTint="FF" w:themeShade="FF"/>
-                <w:sz w:val="18"/>
-                <w:szCs w:val="18"/>
-                <w:lang w:val="ru-RU"/>
-              </w:rPr>
-            </w:pPr>
-            <w:r>
-              <w:rPr>
-                <w:rFonts w:ascii="Verdana" w:hAnsi="Verdana" w:eastAsia="Verdana" w:cs="Verdana"/>
-                <w:b w:val="0"/>
-                <w:bCs w:val="0"/>
-                <w:i w:val="0"/>
-                <w:iCs w:val="0"/>
-                <w:noProof w:val="0"/>
-                <w:color w:val="000000" w:themeColor="text1" w:themeTint="FF" w:themeShade="FF"/>
-                <w:sz w:val="18"/>
-                <w:szCs w:val="18"/>
-                <w:lang w:val="ru-RU"/>
+                <w:rFonts w:ascii="Verdana" w:eastAsia="Verdana" w:hAnsi="Verdana" w:cs="Verdana"/>
+                <w:color w:val="000000" w:themeColor="text1"/>
+                <w:sz w:val="18"/>
+                <w:szCs w:val="18"/>
+              </w:rPr>
+            </w:pPr>
+            <w:r>
+              <w:rPr>
+                <w:rFonts w:ascii="Verdana" w:eastAsia="Verdana" w:hAnsi="Verdana" w:cs="Verdana"/>
+                <w:color w:val="000000" w:themeColor="text1"/>
+                <w:sz w:val="18"/>
+                <w:szCs w:val="18"/>
               </w:rPr>
               <w:t>{{Разгрузка}}</w:t>
             </w:r>
           </w:p>
         </w:tc>
       </w:tr>
-      <w:tr xmlns:wp14="http://schemas.microsoft.com/office/word/2010/wordml" wp14:textId="77777777">
+      <w:tr>
         <w:tc>
           <w:tcPr>
             <w:tcW w:w="4820" w:type="dxa"/>
             <w:gridSpan w:val="3"/>
             <w:tcBorders>
-              <w:left w:val="single" w:color="000000" w:themeColor="text1" w:sz="1" w:space="0"/>
-              <w:bottom w:val="single" w:color="auto" w:sz="4" w:space="0"/>
-            </w:tcBorders>
-            <w:tcMar/>
-          </w:tcPr>
-          <w:p wp14:textId="77777777">
+              <w:left w:val="single" w:sz="1" w:space="0" w:color="000000" w:themeColor="text1"/>
+              <w:bottom w:val="single" w:sz="4" w:space="0" w:color="auto"/>
+            </w:tcBorders>
+          </w:tcPr>
+          <w:p>
             <w:pPr>
               <w:pStyle w:val="aa"/>
               <w:snapToGrid w:val="0"/>
@@ -2270,89 +2272,82 @@
             <w:tcW w:w="5953" w:type="dxa"/>
             <w:gridSpan w:val="4"/>
             <w:tcBorders>
-              <w:left w:val="single" w:color="000000" w:themeColor="text1" w:sz="1" w:space="0"/>
-              <w:bottom w:val="single" w:color="auto" w:sz="4" w:space="0"/>
-              <w:right w:val="single" w:color="000000" w:themeColor="text1" w:sz="1" w:space="0"/>
-            </w:tcBorders>
-            <w:tcMar/>
-          </w:tcPr>
-          <w:p wp14:textId="43BD9E06">
+              <w:left w:val="single" w:sz="1" w:space="0" w:color="000000" w:themeColor="text1"/>
+              <w:bottom w:val="single" w:sz="4" w:space="0" w:color="auto"/>
+              <w:right w:val="single" w:sz="1" w:space="0" w:color="000000" w:themeColor="text1"/>
+            </w:tcBorders>
+          </w:tcPr>
+          <w:p>
             <w:pPr>
               <w:pStyle w:val="aa"/>
               <w:snapToGrid w:val="0"/>
               <w:jc w:val="both"/>
               <w:rPr>
                 <w:rFonts w:ascii="Verdana" w:hAnsi="Verdana"/>
-                <w:b w:val="1"/>
-                <w:bCs w:val="1"/>
-                <w:sz w:val="18"/>
-                <w:szCs w:val="18"/>
-              </w:rPr>
-            </w:pPr>
-            <w:r>
-              <w:rPr>
-                <w:rFonts w:ascii="Verdana" w:hAnsi="Verdana"/>
-                <w:b w:val="1"/>
-                <w:bCs w:val="1"/>
+                <w:b/>
+                <w:bCs/>
+                <w:sz w:val="18"/>
+                <w:szCs w:val="18"/>
+              </w:rPr>
+            </w:pPr>
+            <w:r>
+              <w:rPr>
+                <w:rFonts w:ascii="Verdana" w:hAnsi="Verdana"/>
+                <w:b/>
+                <w:bCs/>
+                <w:sz w:val="18"/>
+                <w:szCs w:val="18"/>
+              </w:rPr>
+              <w:t>{{ Сумма}</w:t>
+            </w:r>
+            <w:proofErr w:type="gramStart"/>
+            <w:r>
+              <w:rPr>
+                <w:rFonts w:ascii="Verdana" w:hAnsi="Verdana"/>
+                <w:b/>
+                <w:bCs/>
+                <w:sz w:val="18"/>
+                <w:szCs w:val="18"/>
+              </w:rPr>
+              <w:t>}(</w:t>
+            </w:r>
+            <w:proofErr w:type="gramEnd"/>
+            <w:r>
+              <w:rPr>
+                <w:rFonts w:ascii="Verdana" w:hAnsi="Verdana"/>
+                <w:b/>
+                <w:bCs/>
                 <w:sz w:val="18"/>
                 <w:szCs w:val="18"/>
               </w:rPr>
               <w:t>{{</w:t>
             </w:r>
-            <w:r>
-              <w:rPr>
-                <w:rFonts w:ascii="Verdana" w:hAnsi="Verdana"/>
-                <w:b w:val="1"/>
-                <w:bCs w:val="1"/>
-                <w:sz w:val="18"/>
-                <w:szCs w:val="18"/>
-              </w:rPr>
-              <w:t> </w:t>
-            </w:r>
-            <w:r>
-              <w:rPr>
-                <w:rFonts w:ascii="Verdana" w:hAnsi="Verdana"/>
-                <w:b w:val="1"/>
-                <w:bCs w:val="1"/>
-                <w:sz w:val="18"/>
-                <w:szCs w:val="18"/>
-              </w:rPr>
-              <w:t>Сумма}}</w:t>
-            </w:r>
-            <w:r>
-              <w:rPr>
-                <w:rFonts w:ascii="Verdana" w:hAnsi="Verdana"/>
-                <w:b w:val="1"/>
-                <w:bCs w:val="1"/>
-                <w:sz w:val="18"/>
-                <w:szCs w:val="18"/>
-              </w:rPr>
-              <w:t>(</w:t>
-            </w:r>
-            <w:r>
-              <w:rPr>
-                <w:rFonts w:ascii="Verdana" w:hAnsi="Verdana"/>
-                <w:b w:val="1"/>
-                <w:bCs w:val="1"/>
-                <w:sz w:val="18"/>
-                <w:szCs w:val="18"/>
-              </w:rPr>
-              <w:t>{{Сумма_словами}}</w:t>
-            </w:r>
-            <w:r>
-              <w:rPr>
-                <w:rFonts w:ascii="Verdana" w:hAnsi="Verdana"/>
-                <w:b w:val="1"/>
-                <w:bCs w:val="1"/>
-                <w:sz w:val="18"/>
-                <w:szCs w:val="18"/>
-              </w:rPr>
-              <w:t>) на карту</w:t>
+            <w:proofErr w:type="spellStart"/>
+            <w:r>
+              <w:rPr>
+                <w:rFonts w:ascii="Verdana" w:hAnsi="Verdana"/>
+                <w:b/>
+                <w:bCs/>
+                <w:sz w:val="18"/>
+                <w:szCs w:val="18"/>
+              </w:rPr>
+              <w:t>Сумма_словами</w:t>
+            </w:r>
+            <w:proofErr w:type="spellEnd"/>
+            <w:r>
+              <w:rPr>
+                <w:rFonts w:ascii="Verdana" w:hAnsi="Verdana"/>
+                <w:b/>
+                <w:bCs/>
+                <w:sz w:val="18"/>
+                <w:szCs w:val="18"/>
+              </w:rPr>
+              <w:t>}}) на карту</w:t>
             </w:r>
           </w:p>
         </w:tc>
       </w:tr>
-      <w:tr xmlns:wp14="http://schemas.microsoft.com/office/word/2010/wordml" wp14:textId="77777777">
+      <w:tr>
         <w:trPr>
           <w:trHeight w:val="411"/>
         </w:trPr>
@@ -2361,14 +2356,13 @@
             <w:tcW w:w="4820" w:type="dxa"/>
             <w:gridSpan w:val="3"/>
             <w:tcBorders>
-              <w:top w:val="single" w:color="auto" w:sz="4" w:space="0"/>
-              <w:left w:val="single" w:color="auto" w:sz="4" w:space="0"/>
-              <w:bottom w:val="single" w:color="auto" w:sz="4" w:space="0"/>
-              <w:right w:val="single" w:color="000000" w:themeColor="text1" w:sz="2" w:space="0"/>
-            </w:tcBorders>
-            <w:tcMar/>
-          </w:tcPr>
-          <w:p wp14:textId="77777777">
+              <w:top w:val="single" w:sz="4" w:space="0" w:color="auto"/>
+              <w:left w:val="single" w:sz="4" w:space="0" w:color="auto"/>
+              <w:bottom w:val="single" w:sz="4" w:space="0" w:color="auto"/>
+              <w:right w:val="single" w:sz="2" w:space="0" w:color="000000" w:themeColor="text1"/>
+            </w:tcBorders>
+          </w:tcPr>
+          <w:p>
             <w:pPr>
               <w:pStyle w:val="aa"/>
               <w:snapToGrid w:val="0"/>
@@ -2389,7 +2383,7 @@
               <w:t xml:space="preserve">Срок оплаты </w:t>
             </w:r>
           </w:p>
-          <w:p wp14:textId="77777777">
+          <w:p>
             <w:pPr>
               <w:pStyle w:val="aa"/>
               <w:snapToGrid w:val="0"/>
@@ -2406,14 +2400,13 @@
             <w:tcW w:w="5953" w:type="dxa"/>
             <w:gridSpan w:val="4"/>
             <w:tcBorders>
-              <w:top w:val="single" w:color="auto" w:sz="4" w:space="0"/>
-              <w:left w:val="single" w:color="000000" w:themeColor="text1" w:sz="2" w:space="0"/>
-              <w:bottom w:val="single" w:color="auto" w:sz="4" w:space="0"/>
-              <w:right w:val="single" w:color="auto" w:sz="4" w:space="0"/>
-            </w:tcBorders>
-            <w:tcMar/>
-          </w:tcPr>
-          <w:p wp14:textId="77777777">
+              <w:top w:val="single" w:sz="4" w:space="0" w:color="auto"/>
+              <w:left w:val="single" w:sz="2" w:space="0" w:color="000000" w:themeColor="text1"/>
+              <w:bottom w:val="single" w:sz="4" w:space="0" w:color="auto"/>
+              <w:right w:val="single" w:sz="4" w:space="0" w:color="auto"/>
+            </w:tcBorders>
+          </w:tcPr>
+          <w:p>
             <w:pPr>
               <w:pStyle w:val="aa"/>
               <w:snapToGrid w:val="0"/>
@@ -2451,7 +2444,7 @@
         </w:tc>
       </w:tr>
     </w:tbl>
-    <w:p xmlns:wp14="http://schemas.microsoft.com/office/word/2010/wordml" wp14:textId="77777777">
+    <w:p>
       <w:pPr>
         <w:pStyle w:val="ConsPlusNonformat"/>
         <w:widowControl/>
@@ -2473,7 +2466,7 @@
         <w:t>Условия перевозки:</w:t>
       </w:r>
     </w:p>
-    <w:p xmlns:wp14="http://schemas.microsoft.com/office/word/2010/wordml" wp14:textId="77777777">
+    <w:p>
       <w:pPr>
         <w:jc w:val="both"/>
         <w:rPr>
@@ -2491,7 +2484,7 @@
         <w:t xml:space="preserve">Водитель обязан присутствовать в момент погрузки/разгрузки на территории и производить визуальный контроль загрузки/разгрузки.  </w:t>
       </w:r>
     </w:p>
-    <w:p xmlns:wp14="http://schemas.microsoft.com/office/word/2010/wordml" wp14:textId="77777777">
+    <w:p>
       <w:pPr>
         <w:jc w:val="both"/>
         <w:rPr>
@@ -2517,7 +2510,7 @@
         <w:t>ючения договора перевозки груза и имеет юридическую силу договора.</w:t>
       </w:r>
     </w:p>
-    <w:p xmlns:wp14="http://schemas.microsoft.com/office/word/2010/wordml" wp14:textId="77777777">
+    <w:p>
       <w:pPr>
         <w:jc w:val="both"/>
         <w:rPr>
@@ -2532,10 +2525,28 @@
           <w:sz w:val="18"/>
           <w:szCs w:val="18"/>
         </w:rPr>
-        <w:t>С условиями договора перевозки ознакомлен(а) и согласен(а)</w:t>
+        <w:t>С условиями договора перевозки ознакомле</w:t>
+      </w:r>
+      <w:proofErr w:type="gramStart"/>
+      <w:r>
+        <w:rPr>
+          <w:rFonts w:ascii="Verdana" w:hAnsi="Verdana"/>
+          <w:sz w:val="18"/>
+          <w:szCs w:val="18"/>
+        </w:rPr>
+        <w:t>н(</w:t>
+      </w:r>
+      <w:proofErr w:type="gramEnd"/>
+      <w:r>
+        <w:rPr>
+          <w:rFonts w:ascii="Verdana" w:hAnsi="Verdana"/>
+          <w:sz w:val="18"/>
+          <w:szCs w:val="18"/>
+        </w:rPr>
+        <w:t>а) и согласен(а)</w:t>
       </w:r>
     </w:p>
-    <w:p xmlns:wp14="http://schemas.microsoft.com/office/word/2010/wordml" wp14:textId="77777777">
+    <w:p>
       <w:pPr>
         <w:pStyle w:val="ConsPlusNonformat"/>
         <w:widowControl/>
@@ -2554,15 +2565,35 @@
           <w:sz w:val="18"/>
           <w:szCs w:val="18"/>
         </w:rPr>
-        <w:t>С тарифами и условиями на доставку грузов ознакомлен(а) и согласен(на).</w:t>
+        <w:t>С тарифами и условиями на доставку грузов ознакомле</w:t>
+      </w:r>
+      <w:proofErr w:type="gramStart"/>
+      <w:r>
+        <w:rPr>
+          <w:rFonts w:ascii="Verdana" w:hAnsi="Verdana"/>
+          <w:bCs/>
+          <w:sz w:val="18"/>
+          <w:szCs w:val="18"/>
+        </w:rPr>
+        <w:t>н(</w:t>
+      </w:r>
+      <w:proofErr w:type="gramEnd"/>
+      <w:r>
+        <w:rPr>
+          <w:rFonts w:ascii="Verdana" w:hAnsi="Verdana"/>
+          <w:bCs/>
+          <w:sz w:val="18"/>
+          <w:szCs w:val="18"/>
+        </w:rPr>
+        <w:t>а) и согласен(на).</w:t>
       </w:r>
     </w:p>
-    <w:p xmlns:wp14="http://schemas.microsoft.com/office/word/2010/wordml" wp14:textId="77777777">
+    <w:p>
       <w:pPr>
         <w:pStyle w:val="ConsPlusNormal"/>
       </w:pPr>
     </w:p>
-    <w:p xmlns:wp14="http://schemas.microsoft.com/office/word/2010/wordml" wp14:textId="77777777">
+    <w:p>
       <w:pPr>
         <w:pStyle w:val="ConsPlusNormal"/>
         <w:widowControl/>
@@ -2589,7 +2620,7 @@
           <w:szCs w:val="18"/>
         </w:rPr>
         <w:drawing>
-          <wp:anchor xmlns:wp14="http://schemas.microsoft.com/office/word/2010/wordprocessingDrawing" distT="0" distB="0" distL="114300" distR="114300" simplePos="0" relativeHeight="251659264" behindDoc="1" locked="0" layoutInCell="1" allowOverlap="1" wp14:anchorId="0574A56E" wp14:editId="7777777">
+          <wp:anchor distT="0" distB="0" distL="114300" distR="114300" simplePos="0" relativeHeight="251659264" behindDoc="1" locked="0" layoutInCell="1" allowOverlap="1" wp14:anchorId="0574A56E" wp14:editId="07777777">
             <wp:simplePos x="0" y="0"/>
             <wp:positionH relativeFrom="column">
               <wp:posOffset>5407660</wp:posOffset>
@@ -2655,36 +2686,56 @@
         <w:t>ПОДПИСИ СТОРОН:</w:t>
       </w:r>
     </w:p>
+    <w:p>
+      <w:pPr>
+        <w:pStyle w:val="ConsPlusNormal"/>
+        <w:widowControl/>
+        <w:tabs>
+          <w:tab w:val="left" w:pos="0"/>
+        </w:tabs>
+        <w:ind w:firstLine="0"/>
+        <w:jc w:val="center"/>
+        <w:rPr>
+          <w:rFonts w:ascii="Verdana" w:hAnsi="Verdana" w:cs="Times New Roman"/>
+          <w:b/>
+          <w:bCs/>
+          <w:sz w:val="18"/>
+          <w:szCs w:val="18"/>
+        </w:rPr>
+      </w:pPr>
+      <w:bookmarkStart w:id="0" w:name="_GoBack"/>
+      <w:bookmarkEnd w:id="0"/>
+    </w:p>
     <w:tbl>
       <w:tblPr>
         <w:tblpPr w:leftFromText="180" w:rightFromText="180" w:vertAnchor="text" w:tblpY="1"/>
         <w:tblOverlap w:val="never"/>
-        <w:tblW w:w="10065" w:type="dxa"/>
+        <w:tblW w:w="8804" w:type="dxa"/>
         <w:tblInd w:w="108" w:type="dxa"/>
         <w:tblLayout w:type="fixed"/>
         <w:tblLook w:val="0000" w:firstRow="0" w:lastRow="0" w:firstColumn="0" w:lastColumn="0" w:noHBand="0" w:noVBand="0"/>
       </w:tblPr>
       <w:tblGrid>
-        <w:gridCol w:w="5670"/>
-        <w:gridCol w:w="4395"/>
+        <w:gridCol w:w="4960"/>
+        <w:gridCol w:w="3844"/>
       </w:tblGrid>
-      <w:tr xmlns:wp14="http://schemas.microsoft.com/office/word/2010/wordml" wp14:textId="77777777">
+      <w:tr>
         <w:trPr>
-          <w:trHeight w:val="1014"/>
+          <w:trHeight w:val="704"/>
         </w:trPr>
         <w:tc>
           <w:tcPr>
-            <w:tcW w:w="5670" w:type="dxa"/>
-            <w:tcMar/>
-          </w:tcPr>
-          <w:p wp14:textId="77777777">
-            <w:pPr>
-              <w:snapToGrid w:val="0"/>
-              <w:rPr>
-                <w:rFonts w:ascii="Verdana" w:hAnsi="Verdana"/>
-                <w:b/>
-                <w:sz w:val="18"/>
-                <w:szCs w:val="18"/>
+            <w:tcW w:w="4960" w:type="dxa"/>
+          </w:tcPr>
+          <w:p>
+            <w:pPr>
+              <w:snapToGrid w:val="0"/>
+              <w:rPr>
+                <w:rFonts w:ascii="Verdana" w:hAnsi="Verdana"/>
+                <w:b/>
+                <w:sz w:val="18"/>
+                <w:szCs w:val="18"/>
+                <w:lang w:val="en-US"/>
               </w:rPr>
             </w:pPr>
             <w:r>
@@ -2697,41 +2748,57 @@
               <w:t>Перевозчик</w:t>
             </w:r>
           </w:p>
-          <w:p wp14:textId="62722DDA">
+          <w:p>
             <w:pPr>
               <w:pStyle w:val="aa"/>
               <w:snapToGrid w:val="0"/>
               <w:rPr>
-                <w:b w:val="1"/>
-                <w:bCs w:val="1"/>
-              </w:rPr>
-            </w:pPr>
-            <w:r>
-              <w:rPr>
-                <w:rFonts w:ascii="Verdana" w:hAnsi="Verdana"/>
-                <w:b w:val="1"/>
-                <w:bCs w:val="1"/>
-                <w:sz w:val="18"/>
-                <w:szCs w:val="18"/>
-              </w:rPr>
-              <w:t xml:space="preserve">ИП </w:t>
-            </w:r>
-            <w:r>
-              <w:rPr>
-                <w:b w:val="1"/>
-                <w:bCs w:val="1"/>
+                <w:b/>
+                <w:bCs/>
+                <w:lang w:val="en-US"/>
+              </w:rPr>
+            </w:pPr>
+            <w:r>
+              <w:rPr>
+                <w:rFonts w:ascii="Verdana" w:hAnsi="Verdana"/>
+                <w:b/>
+                <w:bCs/>
+                <w:sz w:val="18"/>
+                <w:szCs w:val="18"/>
+              </w:rPr>
+              <w:t>ИП</w:t>
+            </w:r>
+            <w:r>
+              <w:rPr>
+                <w:rFonts w:ascii="Verdana" w:hAnsi="Verdana"/>
+                <w:b/>
+                <w:bCs/>
+                <w:sz w:val="18"/>
+                <w:szCs w:val="18"/>
+                <w:lang w:val="en-US"/>
               </w:rPr>
               <w:t xml:space="preserve"> </w:t>
             </w:r>
             <w:r>
               <w:rPr>
-                <w:b w:val="1"/>
-                <w:bCs w:val="1"/>
+                <w:b/>
+                <w:bCs/>
+                <w:lang w:val="en-US"/>
+              </w:rPr>
+              <w:t xml:space="preserve"> </w:t>
+            </w:r>
+            <w:proofErr w:type="spellStart"/>
+            <w:r>
+              <w:rPr>
+                <w:b/>
+                <w:bCs/>
+                <w:lang w:val="en-US"/>
               </w:rPr>
               <w:t>document.Client_name</w:t>
             </w:r>
-          </w:p>
-          <w:p wp14:textId="77777777">
+            <w:proofErr w:type="spellEnd"/>
+          </w:p>
+          <w:p>
             <w:pPr>
               <w:jc w:val="both"/>
               <w:rPr>
@@ -2741,17 +2808,7 @@
               </w:rPr>
             </w:pPr>
           </w:p>
-          <w:p wp14:textId="77777777">
-            <w:pPr>
-              <w:jc w:val="both"/>
-              <w:rPr>
-                <w:rFonts w:ascii="Verdana" w:hAnsi="Verdana"/>
-                <w:sz w:val="18"/>
-                <w:szCs w:val="18"/>
-              </w:rPr>
-            </w:pPr>
-          </w:p>
-          <w:p wp14:textId="6B5A026F">
+          <w:p>
             <w:pPr>
               <w:tabs>
                 <w:tab w:val="right" w:pos="5454"/>
@@ -2761,17 +2818,22 @@
                 <w:rFonts w:ascii="Verdana" w:hAnsi="Verdana"/>
                 <w:sz w:val="18"/>
                 <w:szCs w:val="18"/>
-              </w:rPr>
-            </w:pPr>
-            <w:r>
-              <w:rPr>
-                <w:rFonts w:ascii="Verdana" w:hAnsi="Verdana"/>
-                <w:sz w:val="18"/>
-                <w:szCs w:val="18"/>
+                <w:lang w:val="en-US"/>
+              </w:rPr>
+            </w:pPr>
+            <w:r>
+              <w:rPr>
+                <w:rFonts w:ascii="Verdana" w:hAnsi="Verdana"/>
+                <w:sz w:val="18"/>
+                <w:szCs w:val="18"/>
+                <w:lang w:val="en-US"/>
               </w:rPr>
               <w:t>________________________.</w:t>
             </w:r>
             <w:r>
+              <w:rPr>
+                <w:lang w:val="en-US"/>
+              </w:rPr>
               <w:tab/>
             </w:r>
             <w:r>
@@ -2779,42 +2841,47 @@
                 <w:rFonts w:ascii="Verdana" w:hAnsi="Verdana"/>
                 <w:sz w:val="18"/>
                 <w:szCs w:val="18"/>
+                <w:lang w:val="en-US"/>
               </w:rPr>
               <w:t xml:space="preserve">    </w:t>
             </w:r>
           </w:p>
-          <w:p wp14:textId="77777777">
+          <w:p>
             <w:pPr>
               <w:jc w:val="both"/>
               <w:rPr>
                 <w:rFonts w:ascii="Verdana" w:hAnsi="Verdana"/>
                 <w:sz w:val="18"/>
                 <w:szCs w:val="18"/>
-              </w:rPr>
-            </w:pPr>
-            <w:r>
-              <w:rPr>
-                <w:rFonts w:ascii="Verdana" w:hAnsi="Verdana"/>
-                <w:sz w:val="18"/>
-                <w:szCs w:val="18"/>
+                <w:lang w:val="en-US"/>
+              </w:rPr>
+            </w:pPr>
+            <w:r>
+              <w:rPr>
+                <w:rFonts w:ascii="Verdana" w:hAnsi="Verdana"/>
+                <w:sz w:val="18"/>
+                <w:szCs w:val="18"/>
+                <w:lang w:val="en-US"/>
               </w:rPr>
               <w:t xml:space="preserve"> </w:t>
             </w:r>
           </w:p>
-          <w:p wp14:textId="77777777">
+          <w:p>
             <w:pPr>
               <w:jc w:val="both"/>
               <w:rPr>
                 <w:rFonts w:ascii="Verdana" w:hAnsi="Verdana"/>
                 <w:sz w:val="18"/>
                 <w:szCs w:val="18"/>
-              </w:rPr>
-            </w:pPr>
-            <w:r>
-              <w:rPr>
-                <w:rFonts w:ascii="Verdana" w:hAnsi="Verdana"/>
-                <w:sz w:val="18"/>
-                <w:szCs w:val="18"/>
+                <w:lang w:val="en-US"/>
+              </w:rPr>
+            </w:pPr>
+            <w:r>
+              <w:rPr>
+                <w:rFonts w:ascii="Verdana" w:hAnsi="Verdana"/>
+                <w:sz w:val="18"/>
+                <w:szCs w:val="18"/>
+                <w:lang w:val="en-US"/>
               </w:rPr>
               <w:t xml:space="preserve"> </w:t>
             </w:r>
@@ -2822,25 +2889,25 @@
         </w:tc>
         <w:tc>
           <w:tcPr>
-            <w:tcW w:w="4395" w:type="dxa"/>
-            <w:tcMar/>
-          </w:tcPr>
-          <w:p wp14:textId="77777777">
-            <w:pPr>
-              <w:snapToGrid w:val="0"/>
-              <w:rPr>
-                <w:rFonts w:ascii="Verdana" w:hAnsi="Verdana"/>
-                <w:b/>
-                <w:sz w:val="18"/>
-                <w:szCs w:val="18"/>
-              </w:rPr>
-            </w:pPr>
-            <w:r>
-              <w:rPr>
-                <w:rFonts w:ascii="Verdana" w:hAnsi="Verdana"/>
-                <w:b/>
-                <w:sz w:val="18"/>
-                <w:szCs w:val="18"/>
+            <w:tcW w:w="3844" w:type="dxa"/>
+          </w:tcPr>
+          <w:p>
+            <w:pPr>
+              <w:snapToGrid w:val="0"/>
+              <w:rPr>
+                <w:rFonts w:ascii="Verdana" w:hAnsi="Verdana"/>
+                <w:b/>
+                <w:sz w:val="18"/>
+                <w:szCs w:val="18"/>
+              </w:rPr>
+            </w:pPr>
+            <w:r>
+              <w:rPr>
+                <w:rFonts w:ascii="Verdana" w:hAnsi="Verdana"/>
+                <w:b/>
+                <w:sz w:val="18"/>
+                <w:szCs w:val="18"/>
+                <w:lang w:val="en-US"/>
               </w:rPr>
               <w:t xml:space="preserve">        </w:t>
             </w:r>
@@ -2854,7 +2921,7 @@
               <w:t>Заказчик</w:t>
             </w:r>
           </w:p>
-          <w:p wp14:textId="77777777">
+          <w:p>
             <w:pPr>
               <w:snapToGrid w:val="0"/>
               <w:jc w:val="center"/>
@@ -2873,7 +2940,7 @@
                 <w:szCs w:val="18"/>
               </w:rPr>
               <w:drawing>
-                <wp:anchor xmlns:wp14="http://schemas.microsoft.com/office/word/2010/wordprocessingDrawing" distT="0" distB="0" distL="114300" distR="114300" simplePos="0" relativeHeight="251658240" behindDoc="1" locked="0" layoutInCell="1" allowOverlap="1" wp14:anchorId="373AF007" wp14:editId="7777777">
+                <wp:anchor distT="0" distB="0" distL="114300" distR="114300" simplePos="0" relativeHeight="251658240" behindDoc="1" locked="0" layoutInCell="1" allowOverlap="1" wp14:anchorId="373AF007" wp14:editId="07777777">
                   <wp:simplePos x="0" y="0"/>
                   <wp:positionH relativeFrom="column">
                     <wp:posOffset>757555</wp:posOffset>
@@ -2934,10 +3001,36 @@
                 <w:sz w:val="18"/>
                 <w:szCs w:val="18"/>
               </w:rPr>
-              <w:t>ИП Балкина Ирина Николаевна</w:t>
-            </w:r>
-          </w:p>
-          <w:p wp14:textId="77777777">
+              <w:t xml:space="preserve">      </w:t>
+            </w:r>
+            <w:r>
+              <w:rPr>
+                <w:rFonts w:ascii="Verdana" w:hAnsi="Verdana"/>
+                <w:sz w:val="18"/>
+                <w:szCs w:val="18"/>
+              </w:rPr>
+              <w:t xml:space="preserve">ИП </w:t>
+            </w:r>
+            <w:proofErr w:type="spellStart"/>
+            <w:r>
+              <w:rPr>
+                <w:rFonts w:ascii="Verdana" w:hAnsi="Verdana"/>
+                <w:sz w:val="18"/>
+                <w:szCs w:val="18"/>
+              </w:rPr>
+              <w:t>Балкина</w:t>
+            </w:r>
+            <w:proofErr w:type="spellEnd"/>
+            <w:r>
+              <w:rPr>
+                <w:rFonts w:ascii="Verdana" w:hAnsi="Verdana"/>
+                <w:sz w:val="18"/>
+                <w:szCs w:val="18"/>
+              </w:rPr>
+              <w:t xml:space="preserve"> Ирина Николаевна</w:t>
+            </w:r>
+          </w:p>
+          <w:p>
             <w:pPr>
               <w:tabs>
                 <w:tab w:val="left" w:pos="4854"/>
@@ -2950,7 +3043,7 @@
               </w:rPr>
             </w:pPr>
           </w:p>
-          <w:p wp14:textId="77777777">
+          <w:p>
             <w:pPr>
               <w:tabs>
                 <w:tab w:val="left" w:pos="4854"/>
@@ -2984,18 +3077,44 @@
                 <w:sz w:val="18"/>
                 <w:szCs w:val="18"/>
               </w:rPr>
-              <w:t xml:space="preserve">__________________ </w:t>
-            </w:r>
-            <w:r>
-              <w:rPr>
-                <w:rFonts w:ascii="Verdana" w:hAnsi="Verdana"/>
-                <w:sz w:val="18"/>
-                <w:szCs w:val="18"/>
-              </w:rPr>
-              <w:t>Балкина И.Н.</w:t>
-            </w:r>
-          </w:p>
-          <w:p wp14:textId="77777777">
+              <w:t>___</w:t>
+            </w:r>
+            <w:r>
+              <w:rPr>
+                <w:rFonts w:ascii="Verdana" w:hAnsi="Verdana"/>
+                <w:sz w:val="18"/>
+                <w:szCs w:val="18"/>
+              </w:rPr>
+              <w:t>____________</w:t>
+            </w:r>
+            <w:proofErr w:type="spellStart"/>
+            <w:r>
+              <w:rPr>
+                <w:rFonts w:ascii="Verdana" w:hAnsi="Verdana"/>
+                <w:sz w:val="18"/>
+                <w:szCs w:val="18"/>
+              </w:rPr>
+              <w:t>Балкина</w:t>
+            </w:r>
+            <w:proofErr w:type="spellEnd"/>
+            <w:r>
+              <w:rPr>
+                <w:rFonts w:ascii="Verdana" w:hAnsi="Verdana"/>
+                <w:sz w:val="18"/>
+                <w:szCs w:val="18"/>
+              </w:rPr>
+              <w:t xml:space="preserve"> </w:t>
+            </w:r>
+            <w:r>
+              <w:rPr>
+                <w:rFonts w:ascii="Verdana" w:hAnsi="Verdana"/>
+                <w:sz w:val="18"/>
+                <w:szCs w:val="18"/>
+              </w:rPr>
+              <w:t>И.Н.</w:t>
+            </w:r>
+          </w:p>
+          <w:p>
             <w:pPr>
               <w:snapToGrid w:val="0"/>
               <w:jc w:val="both"/>
@@ -3016,16 +3135,15 @@
           </w:p>
         </w:tc>
       </w:tr>
-      <w:tr xmlns:wp14="http://schemas.microsoft.com/office/word/2010/wordml" wp14:textId="77777777">
+      <w:tr>
         <w:trPr>
-          <w:trHeight w:val="1014"/>
+          <w:trHeight w:val="704"/>
         </w:trPr>
         <w:tc>
           <w:tcPr>
-            <w:tcW w:w="5670" w:type="dxa"/>
-            <w:tcMar/>
-          </w:tcPr>
-          <w:p wp14:textId="77777777">
+            <w:tcW w:w="4960" w:type="dxa"/>
+          </w:tcPr>
+          <w:p>
             <w:pPr>
               <w:snapToGrid w:val="0"/>
               <w:jc w:val="center"/>
@@ -3040,10 +3158,9 @@
         </w:tc>
         <w:tc>
           <w:tcPr>
-            <w:tcW w:w="4395" w:type="dxa"/>
-            <w:tcMar/>
-          </w:tcPr>
-          <w:p wp14:textId="77777777">
+            <w:tcW w:w="3844" w:type="dxa"/>
+          </w:tcPr>
+          <w:p>
             <w:pPr>
               <w:snapToGrid w:val="0"/>
               <w:jc w:val="center"/>
@@ -3057,16 +3174,15 @@
           </w:p>
         </w:tc>
       </w:tr>
-      <w:tr xmlns:wp14="http://schemas.microsoft.com/office/word/2010/wordml" wp14:textId="77777777">
+      <w:tr>
         <w:trPr>
-          <w:trHeight w:val="1014"/>
+          <w:trHeight w:val="704"/>
         </w:trPr>
         <w:tc>
           <w:tcPr>
-            <w:tcW w:w="5670" w:type="dxa"/>
-            <w:tcMar/>
-          </w:tcPr>
-          <w:p wp14:textId="77777777">
+            <w:tcW w:w="4960" w:type="dxa"/>
+          </w:tcPr>
+          <w:p>
             <w:pPr>
               <w:snapToGrid w:val="0"/>
               <w:jc w:val="center"/>
@@ -3081,10 +3197,9 @@
         </w:tc>
         <w:tc>
           <w:tcPr>
-            <w:tcW w:w="4395" w:type="dxa"/>
-            <w:tcMar/>
-          </w:tcPr>
-          <w:p wp14:textId="77777777">
+            <w:tcW w:w="3844" w:type="dxa"/>
+          </w:tcPr>
+          <w:p>
             <w:pPr>
               <w:snapToGrid w:val="0"/>
               <w:jc w:val="center"/>
@@ -3099,7 +3214,7 @@
         </w:tc>
       </w:tr>
     </w:tbl>
-    <w:p xmlns:wp14="http://schemas.microsoft.com/office/word/2010/wordml" wp14:textId="77777777">
+    <w:p>
       <w:pPr>
         <w:pStyle w:val="1"/>
         <w:spacing w:before="283" w:line="276" w:lineRule="auto"/>
@@ -3123,29 +3238,8 @@
         <w:br w:type="textWrapping" w:clear="all"/>
       </w:r>
     </w:p>
-    <w:p xmlns:wp14="http://schemas.microsoft.com/office/word/2010/wordml" wp14:textId="77777777">
-      <w:pPr>
-        <w:pStyle w:val="1"/>
-        <w:spacing w:before="283" w:line="276" w:lineRule="auto"/>
-        <w:rPr>
-          <w:rFonts w:ascii="Verdana" w:hAnsi="Verdana"/>
-          <w:sz w:val="22"/>
-          <w:szCs w:val="22"/>
-        </w:rPr>
-      </w:pPr>
-      <w:r>
-        <w:rPr>
-          <w:rFonts w:ascii="Verdana" w:hAnsi="Verdana"/>
-          <w:b/>
-          <w:bCs/>
-          <w:sz w:val="22"/>
-          <w:szCs w:val="22"/>
-        </w:rPr>
-        <w:t xml:space="preserve"> </w:t>
-      </w:r>
-    </w:p>
     <w:sectPr>
-      <w:pgSz w:w="11906" w:h="16838" w:orient="portrait" w:code="9"/>
+      <w:pgSz w:w="11906" w:h="16838" w:code="9"/>
       <w:pgMar w:top="397" w:right="454" w:bottom="284" w:left="454" w:header="510" w:footer="709" w:gutter="0"/>
       <w:cols w:space="708"/>
       <w:docGrid w:linePitch="360"/>
@@ -3157,14 +3251,14 @@
 <file path=word/endnotes.xml><?xml version="1.0" encoding="utf-8"?>
 <w:endnotes xmlns:wpc="http://schemas.microsoft.com/office/word/2010/wordprocessingCanvas" xmlns:mc="http://schemas.openxmlformats.org/markup-compatibility/2006" xmlns:o="urn:schemas-microsoft-com:office:office" xmlns:r="http://schemas.openxmlformats.org/officeDocument/2006/relationships" xmlns:m="http://schemas.openxmlformats.org/officeDocument/2006/math" xmlns:v="urn:schemas-microsoft-com:vml" xmlns:wp14="http://schemas.microsoft.com/office/word/2010/wordprocessingDrawing" xmlns:wp="http://schemas.openxmlformats.org/drawingml/2006/wordprocessingDrawing" xmlns:w10="urn:schemas-microsoft-com:office:word" xmlns:w="http://schemas.openxmlformats.org/wordprocessingml/2006/main" xmlns:w14="http://schemas.microsoft.com/office/word/2010/wordml" xmlns:wpg="http://schemas.microsoft.com/office/word/2010/wordprocessingGroup" xmlns:wpi="http://schemas.microsoft.com/office/word/2010/wordprocessingInk" xmlns:wne="http://schemas.microsoft.com/office/word/2006/wordml" xmlns:wps="http://schemas.microsoft.com/office/word/2010/wordprocessingShape" mc:Ignorable="w14 wp14">
   <w:endnote w:type="separator" w:id="-1">
-    <w:p xmlns:wp14="http://schemas.microsoft.com/office/word/2010/wordml" wp14:textId="77777777">
+    <w:p>
       <w:r>
         <w:separator/>
       </w:r>
     </w:p>
   </w:endnote>
   <w:endnote w:type="continuationSeparator" w:id="0">
-    <w:p xmlns:wp14="http://schemas.microsoft.com/office/word/2010/wordml" wp14:textId="77777777">
+    <w:p>
       <w:r>
         <w:continuationSeparator/>
       </w:r>
@@ -3176,14 +3270,14 @@
 <file path=word/footnotes.xml><?xml version="1.0" encoding="utf-8"?>
 <w:footnotes xmlns:wpc="http://schemas.microsoft.com/office/word/2010/wordprocessingCanvas" xmlns:mc="http://schemas.openxmlformats.org/markup-compatibility/2006" xmlns:o="urn:schemas-microsoft-com:office:office" xmlns:r="http://schemas.openxmlformats.org/officeDocument/2006/relationships" xmlns:m="http://schemas.openxmlformats.org/officeDocument/2006/math" xmlns:v="urn:schemas-microsoft-com:vml" xmlns:wp14="http://schemas.microsoft.com/office/word/2010/wordprocessingDrawing" xmlns:wp="http://schemas.openxmlformats.org/drawingml/2006/wordprocessingDrawing" xmlns:w10="urn:schemas-microsoft-com:office:word" xmlns:w="http://schemas.openxmlformats.org/wordprocessingml/2006/main" xmlns:w14="http://schemas.microsoft.com/office/word/2010/wordml" xmlns:wpg="http://schemas.microsoft.com/office/word/2010/wordprocessingGroup" xmlns:wpi="http://schemas.microsoft.com/office/word/2010/wordprocessingInk" xmlns:wne="http://schemas.microsoft.com/office/word/2006/wordml" xmlns:wps="http://schemas.microsoft.com/office/word/2010/wordprocessingShape" mc:Ignorable="w14 wp14">
   <w:footnote w:type="separator" w:id="-1">
-    <w:p xmlns:wp14="http://schemas.microsoft.com/office/word/2010/wordml" wp14:textId="77777777">
+    <w:p>
       <w:r>
         <w:separator/>
       </w:r>
     </w:p>
   </w:footnote>
   <w:footnote w:type="continuationSeparator" w:id="0">
-    <w:p xmlns:wp14="http://schemas.microsoft.com/office/word/2010/wordml" wp14:textId="77777777">
+    <w:p>
       <w:r>
         <w:continuationSeparator/>
       </w:r>
@@ -3951,11 +4045,11 @@
 </file>
 
 <file path=word/styles.xml><?xml version="1.0" encoding="utf-8"?>
-<w:styles xmlns:wp14="http://schemas.microsoft.com/office/word/2010/wordprocessingDrawing" xmlns:mc="http://schemas.openxmlformats.org/markup-compatibility/2006" xmlns:r="http://schemas.openxmlformats.org/officeDocument/2006/relationships" xmlns:w="http://schemas.openxmlformats.org/wordprocessingml/2006/main" xmlns:w14="http://schemas.microsoft.com/office/word/2010/wordml" mc:Ignorable="w14 wp14">
+<w:styles xmlns:mc="http://schemas.openxmlformats.org/markup-compatibility/2006" xmlns:r="http://schemas.openxmlformats.org/officeDocument/2006/relationships" xmlns:w="http://schemas.openxmlformats.org/wordprocessingml/2006/main" xmlns:w14="http://schemas.microsoft.com/office/word/2010/wordml" mc:Ignorable="w14">
   <w:docDefaults>
     <w:rPrDefault>
       <w:rPr>
-        <w:rFonts w:asciiTheme="minorHAnsi" w:hAnsiTheme="minorHAnsi" w:eastAsiaTheme="minorHAnsi" w:cstheme="minorBidi"/>
+        <w:rFonts w:asciiTheme="minorHAnsi" w:eastAsiaTheme="minorHAnsi" w:hAnsiTheme="minorHAnsi" w:cstheme="minorBidi"/>
         <w:sz w:val="22"/>
         <w:szCs w:val="22"/>
         <w:lang w:val="ru-RU" w:eastAsia="en-US" w:bidi="ar-SA"/>
@@ -3968,8 +4062,8 @@
     </w:pPrDefault>
   </w:docDefaults>
   <w:latentStyles w:defLockedState="0" w:defUIPriority="99" w:defSemiHidden="1" w:defUnhideWhenUsed="1" w:defQFormat="0" w:count="267">
-    <w:lsdException w:name="Normal" w:uiPriority="0" w:semiHidden="0" w:unhideWhenUsed="0" w:qFormat="1"/>
-    <w:lsdException w:name="heading 1" w:uiPriority="9" w:semiHidden="0" w:unhideWhenUsed="0" w:qFormat="1"/>
+    <w:lsdException w:name="Normal" w:semiHidden="0" w:uiPriority="0" w:unhideWhenUsed="0" w:qFormat="1"/>
+    <w:lsdException w:name="heading 1" w:semiHidden="0" w:uiPriority="9" w:unhideWhenUsed="0" w:qFormat="1"/>
     <w:lsdException w:name="heading 2" w:uiPriority="9" w:qFormat="1"/>
     <w:lsdException w:name="heading 3" w:uiPriority="9" w:qFormat="1"/>
     <w:lsdException w:name="heading 4" w:uiPriority="9" w:qFormat="1"/>
@@ -3989,127 +4083,127 @@
     <w:lsdException w:name="toc 9" w:uiPriority="39"/>
     <w:lsdException w:name="header" w:uiPriority="0"/>
     <w:lsdException w:name="caption" w:uiPriority="35" w:qFormat="1"/>
-    <w:lsdException w:name="Title" w:uiPriority="10" w:semiHidden="0" w:unhideWhenUsed="0" w:qFormat="1"/>
+    <w:lsdException w:name="Title" w:semiHidden="0" w:uiPriority="10" w:unhideWhenUsed="0" w:qFormat="1"/>
     <w:lsdException w:name="Default Paragraph Font" w:uiPriority="1"/>
     <w:lsdException w:name="Body Text" w:uiPriority="0"/>
-    <w:lsdException w:name="Subtitle" w:uiPriority="11" w:semiHidden="0" w:unhideWhenUsed="0" w:qFormat="1"/>
+    <w:lsdException w:name="Subtitle" w:semiHidden="0" w:uiPriority="11" w:unhideWhenUsed="0" w:qFormat="1"/>
     <w:lsdException w:name="Hyperlink" w:uiPriority="0"/>
-    <w:lsdException w:name="Strong" w:uiPriority="22" w:semiHidden="0" w:unhideWhenUsed="0" w:qFormat="1"/>
-    <w:lsdException w:name="Emphasis" w:uiPriority="20" w:semiHidden="0" w:unhideWhenUsed="0" w:qFormat="1"/>
-    <w:lsdException w:name="Table Grid" w:uiPriority="39" w:semiHidden="0" w:unhideWhenUsed="0"/>
+    <w:lsdException w:name="Strong" w:semiHidden="0" w:uiPriority="22" w:unhideWhenUsed="0" w:qFormat="1"/>
+    <w:lsdException w:name="Emphasis" w:semiHidden="0" w:uiPriority="20" w:unhideWhenUsed="0" w:qFormat="1"/>
+    <w:lsdException w:name="Table Grid" w:semiHidden="0" w:uiPriority="39" w:unhideWhenUsed="0"/>
     <w:lsdException w:name="Placeholder Text" w:unhideWhenUsed="0"/>
-    <w:lsdException w:name="No Spacing" w:uiPriority="1" w:semiHidden="0" w:unhideWhenUsed="0" w:qFormat="1"/>
-    <w:lsdException w:name="Light Shading" w:uiPriority="60" w:semiHidden="0" w:unhideWhenUsed="0"/>
-    <w:lsdException w:name="Light List" w:uiPriority="61" w:semiHidden="0" w:unhideWhenUsed="0"/>
-    <w:lsdException w:name="Light Grid" w:uiPriority="62" w:semiHidden="0" w:unhideWhenUsed="0"/>
-    <w:lsdException w:name="Medium Shading 1" w:uiPriority="63" w:semiHidden="0" w:unhideWhenUsed="0"/>
-    <w:lsdException w:name="Medium Shading 2" w:uiPriority="64" w:semiHidden="0" w:unhideWhenUsed="0"/>
-    <w:lsdException w:name="Medium List 1" w:uiPriority="65" w:semiHidden="0" w:unhideWhenUsed="0"/>
-    <w:lsdException w:name="Medium List 2" w:uiPriority="66" w:semiHidden="0" w:unhideWhenUsed="0"/>
-    <w:lsdException w:name="Medium Grid 1" w:uiPriority="67" w:semiHidden="0" w:unhideWhenUsed="0"/>
-    <w:lsdException w:name="Medium Grid 2" w:uiPriority="68" w:semiHidden="0" w:unhideWhenUsed="0"/>
-    <w:lsdException w:name="Medium Grid 3" w:uiPriority="69" w:semiHidden="0" w:unhideWhenUsed="0"/>
-    <w:lsdException w:name="Dark List" w:uiPriority="70" w:semiHidden="0" w:unhideWhenUsed="0"/>
-    <w:lsdException w:name="Colorful Shading" w:uiPriority="71" w:semiHidden="0" w:unhideWhenUsed="0"/>
-    <w:lsdException w:name="Colorful List" w:uiPriority="72" w:semiHidden="0" w:unhideWhenUsed="0"/>
-    <w:lsdException w:name="Colorful Grid" w:uiPriority="73" w:semiHidden="0" w:unhideWhenUsed="0"/>
-    <w:lsdException w:name="Light Shading Accent 1" w:uiPriority="60" w:semiHidden="0" w:unhideWhenUsed="0"/>
-    <w:lsdException w:name="Light List Accent 1" w:uiPriority="61" w:semiHidden="0" w:unhideWhenUsed="0"/>
-    <w:lsdException w:name="Light Grid Accent 1" w:uiPriority="62" w:semiHidden="0" w:unhideWhenUsed="0"/>
-    <w:lsdException w:name="Medium Shading 1 Accent 1" w:uiPriority="63" w:semiHidden="0" w:unhideWhenUsed="0"/>
-    <w:lsdException w:name="Medium Shading 2 Accent 1" w:uiPriority="64" w:semiHidden="0" w:unhideWhenUsed="0"/>
-    <w:lsdException w:name="Medium List 1 Accent 1" w:uiPriority="65" w:semiHidden="0" w:unhideWhenUsed="0"/>
+    <w:lsdException w:name="No Spacing" w:semiHidden="0" w:uiPriority="1" w:unhideWhenUsed="0" w:qFormat="1"/>
+    <w:lsdException w:name="Light Shading" w:semiHidden="0" w:uiPriority="60" w:unhideWhenUsed="0"/>
+    <w:lsdException w:name="Light List" w:semiHidden="0" w:uiPriority="61" w:unhideWhenUsed="0"/>
+    <w:lsdException w:name="Light Grid" w:semiHidden="0" w:uiPriority="62" w:unhideWhenUsed="0"/>
+    <w:lsdException w:name="Medium Shading 1" w:semiHidden="0" w:uiPriority="63" w:unhideWhenUsed="0"/>
+    <w:lsdException w:name="Medium Shading 2" w:semiHidden="0" w:uiPriority="64" w:unhideWhenUsed="0"/>
+    <w:lsdException w:name="Medium List 1" w:semiHidden="0" w:uiPriority="65" w:unhideWhenUsed="0"/>
+    <w:lsdException w:name="Medium List 2" w:semiHidden="0" w:uiPriority="66" w:unhideWhenUsed="0"/>
+    <w:lsdException w:name="Medium Grid 1" w:semiHidden="0" w:uiPriority="67" w:unhideWhenUsed="0"/>
+    <w:lsdException w:name="Medium Grid 2" w:semiHidden="0" w:uiPriority="68" w:unhideWhenUsed="0"/>
+    <w:lsdException w:name="Medium Grid 3" w:semiHidden="0" w:uiPriority="69" w:unhideWhenUsed="0"/>
+    <w:lsdException w:name="Dark List" w:semiHidden="0" w:uiPriority="70" w:unhideWhenUsed="0"/>
+    <w:lsdException w:name="Colorful Shading" w:semiHidden="0" w:uiPriority="71" w:unhideWhenUsed="0"/>
+    <w:lsdException w:name="Colorful List" w:semiHidden="0" w:uiPriority="72" w:unhideWhenUsed="0"/>
+    <w:lsdException w:name="Colorful Grid" w:semiHidden="0" w:uiPriority="73" w:unhideWhenUsed="0"/>
+    <w:lsdException w:name="Light Shading Accent 1" w:semiHidden="0" w:uiPriority="60" w:unhideWhenUsed="0"/>
+    <w:lsdException w:name="Light List Accent 1" w:semiHidden="0" w:uiPriority="61" w:unhideWhenUsed="0"/>
+    <w:lsdException w:name="Light Grid Accent 1" w:semiHidden="0" w:uiPriority="62" w:unhideWhenUsed="0"/>
+    <w:lsdException w:name="Medium Shading 1 Accent 1" w:semiHidden="0" w:uiPriority="63" w:unhideWhenUsed="0"/>
+    <w:lsdException w:name="Medium Shading 2 Accent 1" w:semiHidden="0" w:uiPriority="64" w:unhideWhenUsed="0"/>
+    <w:lsdException w:name="Medium List 1 Accent 1" w:semiHidden="0" w:uiPriority="65" w:unhideWhenUsed="0"/>
     <w:lsdException w:name="Revision" w:unhideWhenUsed="0"/>
-    <w:lsdException w:name="List Paragraph" w:uiPriority="34" w:semiHidden="0" w:unhideWhenUsed="0" w:qFormat="1"/>
-    <w:lsdException w:name="Quote" w:uiPriority="29" w:semiHidden="0" w:unhideWhenUsed="0" w:qFormat="1"/>
-    <w:lsdException w:name="Intense Quote" w:uiPriority="30" w:semiHidden="0" w:unhideWhenUsed="0" w:qFormat="1"/>
-    <w:lsdException w:name="Medium List 2 Accent 1" w:uiPriority="66" w:semiHidden="0" w:unhideWhenUsed="0"/>
-    <w:lsdException w:name="Medium Grid 1 Accent 1" w:uiPriority="67" w:semiHidden="0" w:unhideWhenUsed="0"/>
-    <w:lsdException w:name="Medium Grid 2 Accent 1" w:uiPriority="68" w:semiHidden="0" w:unhideWhenUsed="0"/>
-    <w:lsdException w:name="Medium Grid 3 Accent 1" w:uiPriority="69" w:semiHidden="0" w:unhideWhenUsed="0"/>
-    <w:lsdException w:name="Dark List Accent 1" w:uiPriority="70" w:semiHidden="0" w:unhideWhenUsed="0"/>
-    <w:lsdException w:name="Colorful Shading Accent 1" w:uiPriority="71" w:semiHidden="0" w:unhideWhenUsed="0"/>
-    <w:lsdException w:name="Colorful List Accent 1" w:uiPriority="72" w:semiHidden="0" w:unhideWhenUsed="0"/>
-    <w:lsdException w:name="Colorful Grid Accent 1" w:uiPriority="73" w:semiHidden="0" w:unhideWhenUsed="0"/>
-    <w:lsdException w:name="Light Shading Accent 2" w:uiPriority="60" w:semiHidden="0" w:unhideWhenUsed="0"/>
-    <w:lsdException w:name="Light List Accent 2" w:uiPriority="61" w:semiHidden="0" w:unhideWhenUsed="0"/>
-    <w:lsdException w:name="Light Grid Accent 2" w:uiPriority="62" w:semiHidden="0" w:unhideWhenUsed="0"/>
-    <w:lsdException w:name="Medium Shading 1 Accent 2" w:uiPriority="63" w:semiHidden="0" w:unhideWhenUsed="0"/>
-    <w:lsdException w:name="Medium Shading 2 Accent 2" w:uiPriority="64" w:semiHidden="0" w:unhideWhenUsed="0"/>
-    <w:lsdException w:name="Medium List 1 Accent 2" w:uiPriority="65" w:semiHidden="0" w:unhideWhenUsed="0"/>
-    <w:lsdException w:name="Medium List 2 Accent 2" w:uiPriority="66" w:semiHidden="0" w:unhideWhenUsed="0"/>
-    <w:lsdException w:name="Medium Grid 1 Accent 2" w:uiPriority="67" w:semiHidden="0" w:unhideWhenUsed="0"/>
-    <w:lsdException w:name="Medium Grid 2 Accent 2" w:uiPriority="68" w:semiHidden="0" w:unhideWhenUsed="0"/>
-    <w:lsdException w:name="Medium Grid 3 Accent 2" w:uiPriority="69" w:semiHidden="0" w:unhideWhenUsed="0"/>
-    <w:lsdException w:name="Dark List Accent 2" w:uiPriority="70" w:semiHidden="0" w:unhideWhenUsed="0"/>
-    <w:lsdException w:name="Colorful Shading Accent 2" w:uiPriority="71" w:semiHidden="0" w:unhideWhenUsed="0"/>
-    <w:lsdException w:name="Colorful List Accent 2" w:uiPriority="72" w:semiHidden="0" w:unhideWhenUsed="0"/>
-    <w:lsdException w:name="Colorful Grid Accent 2" w:uiPriority="73" w:semiHidden="0" w:unhideWhenUsed="0"/>
-    <w:lsdException w:name="Light Shading Accent 3" w:uiPriority="60" w:semiHidden="0" w:unhideWhenUsed="0"/>
-    <w:lsdException w:name="Light List Accent 3" w:uiPriority="61" w:semiHidden="0" w:unhideWhenUsed="0"/>
-    <w:lsdException w:name="Light Grid Accent 3" w:uiPriority="62" w:semiHidden="0" w:unhideWhenUsed="0"/>
-    <w:lsdException w:name="Medium Shading 1 Accent 3" w:uiPriority="63" w:semiHidden="0" w:unhideWhenUsed="0"/>
-    <w:lsdException w:name="Medium Shading 2 Accent 3" w:uiPriority="64" w:semiHidden="0" w:unhideWhenUsed="0"/>
-    <w:lsdException w:name="Medium List 1 Accent 3" w:uiPriority="65" w:semiHidden="0" w:unhideWhenUsed="0"/>
-    <w:lsdException w:name="Medium List 2 Accent 3" w:uiPriority="66" w:semiHidden="0" w:unhideWhenUsed="0"/>
-    <w:lsdException w:name="Medium Grid 1 Accent 3" w:uiPriority="67" w:semiHidden="0" w:unhideWhenUsed="0"/>
-    <w:lsdException w:name="Medium Grid 2 Accent 3" w:uiPriority="68" w:semiHidden="0" w:unhideWhenUsed="0"/>
-    <w:lsdException w:name="Medium Grid 3 Accent 3" w:uiPriority="69" w:semiHidden="0" w:unhideWhenUsed="0"/>
-    <w:lsdException w:name="Dark List Accent 3" w:uiPriority="70" w:semiHidden="0" w:unhideWhenUsed="0"/>
-    <w:lsdException w:name="Colorful Shading Accent 3" w:uiPriority="71" w:semiHidden="0" w:unhideWhenUsed="0"/>
-    <w:lsdException w:name="Colorful List Accent 3" w:uiPriority="72" w:semiHidden="0" w:unhideWhenUsed="0"/>
-    <w:lsdException w:name="Colorful Grid Accent 3" w:uiPriority="73" w:semiHidden="0" w:unhideWhenUsed="0"/>
-    <w:lsdException w:name="Light Shading Accent 4" w:uiPriority="60" w:semiHidden="0" w:unhideWhenUsed="0"/>
-    <w:lsdException w:name="Light List Accent 4" w:uiPriority="61" w:semiHidden="0" w:unhideWhenUsed="0"/>
-    <w:lsdException w:name="Light Grid Accent 4" w:uiPriority="62" w:semiHidden="0" w:unhideWhenUsed="0"/>
-    <w:lsdException w:name="Medium Shading 1 Accent 4" w:uiPriority="63" w:semiHidden="0" w:unhideWhenUsed="0"/>
-    <w:lsdException w:name="Medium Shading 2 Accent 4" w:uiPriority="64" w:semiHidden="0" w:unhideWhenUsed="0"/>
-    <w:lsdException w:name="Medium List 1 Accent 4" w:uiPriority="65" w:semiHidden="0" w:unhideWhenUsed="0"/>
-    <w:lsdException w:name="Medium List 2 Accent 4" w:uiPriority="66" w:semiHidden="0" w:unhideWhenUsed="0"/>
-    <w:lsdException w:name="Medium Grid 1 Accent 4" w:uiPriority="67" w:semiHidden="0" w:unhideWhenUsed="0"/>
-    <w:lsdException w:name="Medium Grid 2 Accent 4" w:uiPriority="68" w:semiHidden="0" w:unhideWhenUsed="0"/>
-    <w:lsdException w:name="Medium Grid 3 Accent 4" w:uiPriority="69" w:semiHidden="0" w:unhideWhenUsed="0"/>
-    <w:lsdException w:name="Dark List Accent 4" w:uiPriority="70" w:semiHidden="0" w:unhideWhenUsed="0"/>
-    <w:lsdException w:name="Colorful Shading Accent 4" w:uiPriority="71" w:semiHidden="0" w:unhideWhenUsed="0"/>
-    <w:lsdException w:name="Colorful List Accent 4" w:uiPriority="72" w:semiHidden="0" w:unhideWhenUsed="0"/>
-    <w:lsdException w:name="Colorful Grid Accent 4" w:uiPriority="73" w:semiHidden="0" w:unhideWhenUsed="0"/>
-    <w:lsdException w:name="Light Shading Accent 5" w:uiPriority="60" w:semiHidden="0" w:unhideWhenUsed="0"/>
-    <w:lsdException w:name="Light List Accent 5" w:uiPriority="61" w:semiHidden="0" w:unhideWhenUsed="0"/>
-    <w:lsdException w:name="Light Grid Accent 5" w:uiPriority="62" w:semiHidden="0" w:unhideWhenUsed="0"/>
-    <w:lsdException w:name="Medium Shading 1 Accent 5" w:uiPriority="63" w:semiHidden="0" w:unhideWhenUsed="0"/>
-    <w:lsdException w:name="Medium Shading 2 Accent 5" w:uiPriority="64" w:semiHidden="0" w:unhideWhenUsed="0"/>
-    <w:lsdException w:name="Medium List 1 Accent 5" w:uiPriority="65" w:semiHidden="0" w:unhideWhenUsed="0"/>
-    <w:lsdException w:name="Medium List 2 Accent 5" w:uiPriority="66" w:semiHidden="0" w:unhideWhenUsed="0"/>
-    <w:lsdException w:name="Medium Grid 1 Accent 5" w:uiPriority="67" w:semiHidden="0" w:unhideWhenUsed="0"/>
-    <w:lsdException w:name="Medium Grid 2 Accent 5" w:uiPriority="68" w:semiHidden="0" w:unhideWhenUsed="0"/>
-    <w:lsdException w:name="Medium Grid 3 Accent 5" w:uiPriority="69" w:semiHidden="0" w:unhideWhenUsed="0"/>
-    <w:lsdException w:name="Dark List Accent 5" w:uiPriority="70" w:semiHidden="0" w:unhideWhenUsed="0"/>
-    <w:lsdException w:name="Colorful Shading Accent 5" w:uiPriority="71" w:semiHidden="0" w:unhideWhenUsed="0"/>
-    <w:lsdException w:name="Colorful List Accent 5" w:uiPriority="72" w:semiHidden="0" w:unhideWhenUsed="0"/>
-    <w:lsdException w:name="Colorful Grid Accent 5" w:uiPriority="73" w:semiHidden="0" w:unhideWhenUsed="0"/>
-    <w:lsdException w:name="Light Shading Accent 6" w:uiPriority="60" w:semiHidden="0" w:unhideWhenUsed="0"/>
-    <w:lsdException w:name="Light List Accent 6" w:uiPriority="61" w:semiHidden="0" w:unhideWhenUsed="0"/>
-    <w:lsdException w:name="Light Grid Accent 6" w:uiPriority="62" w:semiHidden="0" w:unhideWhenUsed="0"/>
-    <w:lsdException w:name="Medium Shading 1 Accent 6" w:uiPriority="63" w:semiHidden="0" w:unhideWhenUsed="0"/>
-    <w:lsdException w:name="Medium Shading 2 Accent 6" w:uiPriority="64" w:semiHidden="0" w:unhideWhenUsed="0"/>
-    <w:lsdException w:name="Medium List 1 Accent 6" w:uiPriority="65" w:semiHidden="0" w:unhideWhenUsed="0"/>
-    <w:lsdException w:name="Medium List 2 Accent 6" w:uiPriority="66" w:semiHidden="0" w:unhideWhenUsed="0"/>
-    <w:lsdException w:name="Medium Grid 1 Accent 6" w:uiPriority="67" w:semiHidden="0" w:unhideWhenUsed="0"/>
-    <w:lsdException w:name="Medium Grid 2 Accent 6" w:uiPriority="68" w:semiHidden="0" w:unhideWhenUsed="0"/>
-    <w:lsdException w:name="Medium Grid 3 Accent 6" w:uiPriority="69" w:semiHidden="0" w:unhideWhenUsed="0"/>
-    <w:lsdException w:name="Dark List Accent 6" w:uiPriority="70" w:semiHidden="0" w:unhideWhenUsed="0"/>
-    <w:lsdException w:name="Colorful Shading Accent 6" w:uiPriority="71" w:semiHidden="0" w:unhideWhenUsed="0"/>
-    <w:lsdException w:name="Colorful List Accent 6" w:uiPriority="72" w:semiHidden="0" w:unhideWhenUsed="0"/>
-    <w:lsdException w:name="Colorful Grid Accent 6" w:uiPriority="73" w:semiHidden="0" w:unhideWhenUsed="0"/>
-    <w:lsdException w:name="Subtle Emphasis" w:uiPriority="19" w:semiHidden="0" w:unhideWhenUsed="0" w:qFormat="1"/>
-    <w:lsdException w:name="Intense Emphasis" w:uiPriority="21" w:semiHidden="0" w:unhideWhenUsed="0" w:qFormat="1"/>
-    <w:lsdException w:name="Subtle Reference" w:uiPriority="31" w:semiHidden="0" w:unhideWhenUsed="0" w:qFormat="1"/>
-    <w:lsdException w:name="Intense Reference" w:uiPriority="32" w:semiHidden="0" w:unhideWhenUsed="0" w:qFormat="1"/>
-    <w:lsdException w:name="Book Title" w:uiPriority="33" w:semiHidden="0" w:unhideWhenUsed="0" w:qFormat="1"/>
+    <w:lsdException w:name="List Paragraph" w:semiHidden="0" w:uiPriority="34" w:unhideWhenUsed="0" w:qFormat="1"/>
+    <w:lsdException w:name="Quote" w:semiHidden="0" w:uiPriority="29" w:unhideWhenUsed="0" w:qFormat="1"/>
+    <w:lsdException w:name="Intense Quote" w:semiHidden="0" w:uiPriority="30" w:unhideWhenUsed="0" w:qFormat="1"/>
+    <w:lsdException w:name="Medium List 2 Accent 1" w:semiHidden="0" w:uiPriority="66" w:unhideWhenUsed="0"/>
+    <w:lsdException w:name="Medium Grid 1 Accent 1" w:semiHidden="0" w:uiPriority="67" w:unhideWhenUsed="0"/>
+    <w:lsdException w:name="Medium Grid 2 Accent 1" w:semiHidden="0" w:uiPriority="68" w:unhideWhenUsed="0"/>
+    <w:lsdException w:name="Medium Grid 3 Accent 1" w:semiHidden="0" w:uiPriority="69" w:unhideWhenUsed="0"/>
+    <w:lsdException w:name="Dark List Accent 1" w:semiHidden="0" w:uiPriority="70" w:unhideWhenUsed="0"/>
+    <w:lsdException w:name="Colorful Shading Accent 1" w:semiHidden="0" w:uiPriority="71" w:unhideWhenUsed="0"/>
+    <w:lsdException w:name="Colorful List Accent 1" w:semiHidden="0" w:uiPriority="72" w:unhideWhenUsed="0"/>
+    <w:lsdException w:name="Colorful Grid Accent 1" w:semiHidden="0" w:uiPriority="73" w:unhideWhenUsed="0"/>
+    <w:lsdException w:name="Light Shading Accent 2" w:semiHidden="0" w:uiPriority="60" w:unhideWhenUsed="0"/>
+    <w:lsdException w:name="Light List Accent 2" w:semiHidden="0" w:uiPriority="61" w:unhideWhenUsed="0"/>
+    <w:lsdException w:name="Light Grid Accent 2" w:semiHidden="0" w:uiPriority="62" w:unhideWhenUsed="0"/>
+    <w:lsdException w:name="Medium Shading 1 Accent 2" w:semiHidden="0" w:uiPriority="63" w:unhideWhenUsed="0"/>
+    <w:lsdException w:name="Medium Shading 2 Accent 2" w:semiHidden="0" w:uiPriority="64" w:unhideWhenUsed="0"/>
+    <w:lsdException w:name="Medium List 1 Accent 2" w:semiHidden="0" w:uiPriority="65" w:unhideWhenUsed="0"/>
+    <w:lsdException w:name="Medium List 2 Accent 2" w:semiHidden="0" w:uiPriority="66" w:unhideWhenUsed="0"/>
+    <w:lsdException w:name="Medium Grid 1 Accent 2" w:semiHidden="0" w:uiPriority="67" w:unhideWhenUsed="0"/>
+    <w:lsdException w:name="Medium Grid 2 Accent 2" w:semiHidden="0" w:uiPriority="68" w:unhideWhenUsed="0"/>
+    <w:lsdException w:name="Medium Grid 3 Accent 2" w:semiHidden="0" w:uiPriority="69" w:unhideWhenUsed="0"/>
+    <w:lsdException w:name="Dark List Accent 2" w:semiHidden="0" w:uiPriority="70" w:unhideWhenUsed="0"/>
+    <w:lsdException w:name="Colorful Shading Accent 2" w:semiHidden="0" w:uiPriority="71" w:unhideWhenUsed="0"/>
+    <w:lsdException w:name="Colorful List Accent 2" w:semiHidden="0" w:uiPriority="72" w:unhideWhenUsed="0"/>
+    <w:lsdException w:name="Colorful Grid Accent 2" w:semiHidden="0" w:uiPriority="73" w:unhideWhenUsed="0"/>
+    <w:lsdException w:name="Light Shading Accent 3" w:semiHidden="0" w:uiPriority="60" w:unhideWhenUsed="0"/>
+    <w:lsdException w:name="Light List Accent 3" w:semiHidden="0" w:uiPriority="61" w:unhideWhenUsed="0"/>
+    <w:lsdException w:name="Light Grid Accent 3" w:semiHidden="0" w:uiPriority="62" w:unhideWhenUsed="0"/>
+    <w:lsdException w:name="Medium Shading 1 Accent 3" w:semiHidden="0" w:uiPriority="63" w:unhideWhenUsed="0"/>
+    <w:lsdException w:name="Medium Shading 2 Accent 3" w:semiHidden="0" w:uiPriority="64" w:unhideWhenUsed="0"/>
+    <w:lsdException w:name="Medium List 1 Accent 3" w:semiHidden="0" w:uiPriority="65" w:unhideWhenUsed="0"/>
+    <w:lsdException w:name="Medium List 2 Accent 3" w:semiHidden="0" w:uiPriority="66" w:unhideWhenUsed="0"/>
+    <w:lsdException w:name="Medium Grid 1 Accent 3" w:semiHidden="0" w:uiPriority="67" w:unhideWhenUsed="0"/>
+    <w:lsdException w:name="Medium Grid 2 Accent 3" w:semiHidden="0" w:uiPriority="68" w:unhideWhenUsed="0"/>
+    <w:lsdException w:name="Medium Grid 3 Accent 3" w:semiHidden="0" w:uiPriority="69" w:unhideWhenUsed="0"/>
+    <w:lsdException w:name="Dark List Accent 3" w:semiHidden="0" w:uiPriority="70" w:unhideWhenUsed="0"/>
+    <w:lsdException w:name="Colorful Shading Accent 3" w:semiHidden="0" w:uiPriority="71" w:unhideWhenUsed="0"/>
+    <w:lsdException w:name="Colorful List Accent 3" w:semiHidden="0" w:uiPriority="72" w:unhideWhenUsed="0"/>
+    <w:lsdException w:name="Colorful Grid Accent 3" w:semiHidden="0" w:uiPriority="73" w:unhideWhenUsed="0"/>
+    <w:lsdException w:name="Light Shading Accent 4" w:semiHidden="0" w:uiPriority="60" w:unhideWhenUsed="0"/>
+    <w:lsdException w:name="Light List Accent 4" w:semiHidden="0" w:uiPriority="61" w:unhideWhenUsed="0"/>
+    <w:lsdException w:name="Light Grid Accent 4" w:semiHidden="0" w:uiPriority="62" w:unhideWhenUsed="0"/>
+    <w:lsdException w:name="Medium Shading 1 Accent 4" w:semiHidden="0" w:uiPriority="63" w:unhideWhenUsed="0"/>
+    <w:lsdException w:name="Medium Shading 2 Accent 4" w:semiHidden="0" w:uiPriority="64" w:unhideWhenUsed="0"/>
+    <w:lsdException w:name="Medium List 1 Accent 4" w:semiHidden="0" w:uiPriority="65" w:unhideWhenUsed="0"/>
+    <w:lsdException w:name="Medium List 2 Accent 4" w:semiHidden="0" w:uiPriority="66" w:unhideWhenUsed="0"/>
+    <w:lsdException w:name="Medium Grid 1 Accent 4" w:semiHidden="0" w:uiPriority="67" w:unhideWhenUsed="0"/>
+    <w:lsdException w:name="Medium Grid 2 Accent 4" w:semiHidden="0" w:uiPriority="68" w:unhideWhenUsed="0"/>
+    <w:lsdException w:name="Medium Grid 3 Accent 4" w:semiHidden="0" w:uiPriority="69" w:unhideWhenUsed="0"/>
+    <w:lsdException w:name="Dark List Accent 4" w:semiHidden="0" w:uiPriority="70" w:unhideWhenUsed="0"/>
+    <w:lsdException w:name="Colorful Shading Accent 4" w:semiHidden="0" w:uiPriority="71" w:unhideWhenUsed="0"/>
+    <w:lsdException w:name="Colorful List Accent 4" w:semiHidden="0" w:uiPriority="72" w:unhideWhenUsed="0"/>
+    <w:lsdException w:name="Colorful Grid Accent 4" w:semiHidden="0" w:uiPriority="73" w:unhideWhenUsed="0"/>
+    <w:lsdException w:name="Light Shading Accent 5" w:semiHidden="0" w:uiPriority="60" w:unhideWhenUsed="0"/>
+    <w:lsdException w:name="Light List Accent 5" w:semiHidden="0" w:uiPriority="61" w:unhideWhenUsed="0"/>
+    <w:lsdException w:name="Light Grid Accent 5" w:semiHidden="0" w:uiPriority="62" w:unhideWhenUsed="0"/>
+    <w:lsdException w:name="Medium Shading 1 Accent 5" w:semiHidden="0" w:uiPriority="63" w:unhideWhenUsed="0"/>
+    <w:lsdException w:name="Medium Shading 2 Accent 5" w:semiHidden="0" w:uiPriority="64" w:unhideWhenUsed="0"/>
+    <w:lsdException w:name="Medium List 1 Accent 5" w:semiHidden="0" w:uiPriority="65" w:unhideWhenUsed="0"/>
+    <w:lsdException w:name="Medium List 2 Accent 5" w:semiHidden="0" w:uiPriority="66" w:unhideWhenUsed="0"/>
+    <w:lsdException w:name="Medium Grid 1 Accent 5" w:semiHidden="0" w:uiPriority="67" w:unhideWhenUsed="0"/>
+    <w:lsdException w:name="Medium Grid 2 Accent 5" w:semiHidden="0" w:uiPriority="68" w:unhideWhenUsed="0"/>
+    <w:lsdException w:name="Medium Grid 3 Accent 5" w:semiHidden="0" w:uiPriority="69" w:unhideWhenUsed="0"/>
+    <w:lsdException w:name="Dark List Accent 5" w:semiHidden="0" w:uiPriority="70" w:unhideWhenUsed="0"/>
+    <w:lsdException w:name="Colorful Shading Accent 5" w:semiHidden="0" w:uiPriority="71" w:unhideWhenUsed="0"/>
+    <w:lsdException w:name="Colorful List Accent 5" w:semiHidden="0" w:uiPriority="72" w:unhideWhenUsed="0"/>
+    <w:lsdException w:name="Colorful Grid Accent 5" w:semiHidden="0" w:uiPriority="73" w:unhideWhenUsed="0"/>
+    <w:lsdException w:name="Light Shading Accent 6" w:semiHidden="0" w:uiPriority="60" w:unhideWhenUsed="0"/>
+    <w:lsdException w:name="Light List Accent 6" w:semiHidden="0" w:uiPriority="61" w:unhideWhenUsed="0"/>
+    <w:lsdException w:name="Light Grid Accent 6" w:semiHidden="0" w:uiPriority="62" w:unhideWhenUsed="0"/>
+    <w:lsdException w:name="Medium Shading 1 Accent 6" w:semiHidden="0" w:uiPriority="63" w:unhideWhenUsed="0"/>
+    <w:lsdException w:name="Medium Shading 2 Accent 6" w:semiHidden="0" w:uiPriority="64" w:unhideWhenUsed="0"/>
+    <w:lsdException w:name="Medium List 1 Accent 6" w:semiHidden="0" w:uiPriority="65" w:unhideWhenUsed="0"/>
+    <w:lsdException w:name="Medium List 2 Accent 6" w:semiHidden="0" w:uiPriority="66" w:unhideWhenUsed="0"/>
+    <w:lsdException w:name="Medium Grid 1 Accent 6" w:semiHidden="0" w:uiPriority="67" w:unhideWhenUsed="0"/>
+    <w:lsdException w:name="Medium Grid 2 Accent 6" w:semiHidden="0" w:uiPriority="68" w:unhideWhenUsed="0"/>
+    <w:lsdException w:name="Medium Grid 3 Accent 6" w:semiHidden="0" w:uiPriority="69" w:unhideWhenUsed="0"/>
+    <w:lsdException w:name="Dark List Accent 6" w:semiHidden="0" w:uiPriority="70" w:unhideWhenUsed="0"/>
+    <w:lsdException w:name="Colorful Shading Accent 6" w:semiHidden="0" w:uiPriority="71" w:unhideWhenUsed="0"/>
+    <w:lsdException w:name="Colorful List Accent 6" w:semiHidden="0" w:uiPriority="72" w:unhideWhenUsed="0"/>
+    <w:lsdException w:name="Colorful Grid Accent 6" w:semiHidden="0" w:uiPriority="73" w:unhideWhenUsed="0"/>
+    <w:lsdException w:name="Subtle Emphasis" w:semiHidden="0" w:uiPriority="19" w:unhideWhenUsed="0" w:qFormat="1"/>
+    <w:lsdException w:name="Intense Emphasis" w:semiHidden="0" w:uiPriority="21" w:unhideWhenUsed="0" w:qFormat="1"/>
+    <w:lsdException w:name="Subtle Reference" w:semiHidden="0" w:uiPriority="31" w:unhideWhenUsed="0" w:qFormat="1"/>
+    <w:lsdException w:name="Intense Reference" w:semiHidden="0" w:uiPriority="32" w:unhideWhenUsed="0" w:qFormat="1"/>
+    <w:lsdException w:name="Book Title" w:semiHidden="0" w:uiPriority="33" w:unhideWhenUsed="0" w:qFormat="1"/>
     <w:lsdException w:name="Bibliography" w:uiPriority="37"/>
     <w:lsdException w:name="TOC Heading" w:uiPriority="39" w:qFormat="1"/>
   </w:latentStyles>
-  <w:style w:type="paragraph" w:styleId="a" w:default="1">
+  <w:style w:type="paragraph" w:default="1" w:styleId="a">
     <w:name w:val="Normal"/>
     <w:qFormat/>
     <w:rsid w:val="008A248E"/>
@@ -4117,19 +4211,19 @@
       <w:spacing w:after="0" w:line="240" w:lineRule="auto"/>
     </w:pPr>
     <w:rPr>
-      <w:rFonts w:ascii="Times New Roman" w:hAnsi="Times New Roman" w:eastAsia="Times New Roman" w:cs="Times New Roman"/>
+      <w:rFonts w:ascii="Times New Roman" w:eastAsia="Times New Roman" w:hAnsi="Times New Roman" w:cs="Times New Roman"/>
       <w:sz w:val="24"/>
       <w:szCs w:val="24"/>
       <w:lang w:eastAsia="ru-RU"/>
     </w:rPr>
   </w:style>
-  <w:style w:type="character" w:styleId="a0" w:default="1">
+  <w:style w:type="character" w:default="1" w:styleId="a0">
     <w:name w:val="Default Paragraph Font"/>
     <w:uiPriority w:val="1"/>
     <w:semiHidden/>
     <w:unhideWhenUsed/>
   </w:style>
-  <w:style w:type="table" w:styleId="a1" w:default="1">
+  <w:style w:type="table" w:default="1" w:styleId="a1">
     <w:name w:val="Normal Table"/>
     <w:uiPriority w:val="99"/>
     <w:semiHidden/>
@@ -4144,7 +4238,7 @@
       </w:tblCellMar>
     </w:tblPr>
   </w:style>
-  <w:style w:type="numbering" w:styleId="a2" w:default="1">
+  <w:style w:type="numbering" w:default="1" w:styleId="a2">
     <w:name w:val="No List"/>
     <w:uiPriority w:val="99"/>
     <w:semiHidden/>
@@ -4163,13 +4257,13 @@
       </w:tabs>
     </w:pPr>
   </w:style>
-  <w:style w:type="character" w:styleId="a4" w:customStyle="1">
+  <w:style w:type="character" w:customStyle="1" w:styleId="a4">
     <w:name w:val="Верхний колонтитул Знак"/>
     <w:basedOn w:val="a0"/>
     <w:link w:val="a3"/>
     <w:rsid w:val="008A248E"/>
     <w:rPr>
-      <w:rFonts w:ascii="Times New Roman" w:hAnsi="Times New Roman" w:eastAsia="Times New Roman" w:cs="Times New Roman"/>
+      <w:rFonts w:ascii="Times New Roman" w:eastAsia="Times New Roman" w:hAnsi="Times New Roman" w:cs="Times New Roman"/>
       <w:sz w:val="24"/>
       <w:szCs w:val="24"/>
       <w:lang w:eastAsia="ru-RU"/>
@@ -4189,14 +4283,14 @@
       </w:tabs>
     </w:pPr>
   </w:style>
-  <w:style w:type="character" w:styleId="a6" w:customStyle="1">
+  <w:style w:type="character" w:customStyle="1" w:styleId="a6">
     <w:name w:val="Нижний колонтитул Знак"/>
     <w:basedOn w:val="a0"/>
     <w:link w:val="a5"/>
     <w:uiPriority w:val="99"/>
     <w:rsid w:val="008A248E"/>
     <w:rPr>
-      <w:rFonts w:ascii="Times New Roman" w:hAnsi="Times New Roman" w:eastAsia="Times New Roman" w:cs="Times New Roman"/>
+      <w:rFonts w:ascii="Times New Roman" w:eastAsia="Times New Roman" w:hAnsi="Times New Roman" w:cs="Times New Roman"/>
       <w:sz w:val="24"/>
       <w:szCs w:val="24"/>
       <w:lang w:eastAsia="ru-RU"/>
@@ -4215,19 +4309,19 @@
       <w:szCs w:val="20"/>
     </w:rPr>
   </w:style>
-  <w:style w:type="character" w:styleId="a8" w:customStyle="1">
+  <w:style w:type="character" w:customStyle="1" w:styleId="a8">
     <w:name w:val="Основной текст Знак"/>
     <w:basedOn w:val="a0"/>
     <w:link w:val="a7"/>
     <w:rsid w:val="008A248E"/>
     <w:rPr>
-      <w:rFonts w:ascii="Arial" w:hAnsi="Arial" w:eastAsia="Times New Roman" w:cs="Times New Roman"/>
+      <w:rFonts w:ascii="Arial" w:eastAsia="Times New Roman" w:hAnsi="Arial" w:cs="Times New Roman"/>
       <w:sz w:val="24"/>
       <w:szCs w:val="20"/>
       <w:lang w:eastAsia="ru-RU"/>
     </w:rPr>
   </w:style>
-  <w:style w:type="paragraph" w:styleId="ConsPlusNormal" w:customStyle="1">
+  <w:style w:type="paragraph" w:customStyle="1" w:styleId="ConsPlusNormal">
     <w:name w:val="ConsPlusNormal"/>
     <w:rsid w:val="008A248E"/>
     <w:pPr>
@@ -4239,7 +4333,7 @@
       <w:ind w:firstLine="720"/>
     </w:pPr>
     <w:rPr>
-      <w:rFonts w:ascii="Arial" w:hAnsi="Arial" w:eastAsia="Times New Roman" w:cs="Arial"/>
+      <w:rFonts w:ascii="Arial" w:eastAsia="Times New Roman" w:hAnsi="Arial" w:cs="Arial"/>
       <w:sz w:val="20"/>
       <w:szCs w:val="20"/>
       <w:lang w:eastAsia="ru-RU"/>
@@ -4253,7 +4347,7 @@
       <w:u w:val="single"/>
     </w:rPr>
   </w:style>
-  <w:style w:type="paragraph" w:styleId="aa" w:customStyle="1">
+  <w:style w:type="paragraph" w:customStyle="1" w:styleId="aa">
     <w:name w:val="Содержимое таблицы"/>
     <w:basedOn w:val="a"/>
     <w:rsid w:val="008A248E"/>
@@ -4263,13 +4357,13 @@
       <w:suppressAutoHyphens/>
     </w:pPr>
     <w:rPr>
-      <w:rFonts w:ascii="Arial" w:hAnsi="Arial" w:eastAsia="Arial Unicode MS"/>
+      <w:rFonts w:ascii="Arial" w:eastAsia="Arial Unicode MS" w:hAnsi="Arial"/>
       <w:kern w:val="1"/>
       <w:sz w:val="20"/>
       <w:lang w:eastAsia="ar-SA"/>
     </w:rPr>
   </w:style>
-  <w:style w:type="paragraph" w:styleId="ConsPlusNonformat" w:customStyle="1">
+  <w:style w:type="paragraph" w:customStyle="1" w:styleId="ConsPlusNonformat">
     <w:name w:val="ConsPlusNonformat"/>
     <w:basedOn w:val="a"/>
     <w:next w:val="ConsPlusNormal"/>
@@ -4280,13 +4374,13 @@
       <w:autoSpaceDE w:val="0"/>
     </w:pPr>
     <w:rPr>
-      <w:rFonts w:ascii="Courier New" w:hAnsi="Courier New" w:eastAsia="Courier New"/>
+      <w:rFonts w:ascii="Courier New" w:eastAsia="Courier New" w:hAnsi="Courier New"/>
       <w:kern w:val="1"/>
       <w:sz w:val="20"/>
       <w:szCs w:val="20"/>
     </w:rPr>
   </w:style>
-  <w:style w:type="paragraph" w:styleId="1" w:customStyle="1">
+  <w:style w:type="paragraph" w:customStyle="1" w:styleId="1">
     <w:name w:val="Обычный1"/>
     <w:rsid w:val="008A248E"/>
     <w:pPr>
@@ -4295,7 +4389,7 @@
       <w:spacing w:after="0" w:line="240" w:lineRule="auto"/>
     </w:pPr>
     <w:rPr>
-      <w:rFonts w:ascii="Times New Roman" w:hAnsi="Times New Roman" w:eastAsia="Arial" w:cs="Times New Roman"/>
+      <w:rFonts w:ascii="Times New Roman" w:eastAsia="Arial" w:hAnsi="Times New Roman" w:cs="Times New Roman"/>
       <w:sz w:val="20"/>
       <w:szCs w:val="20"/>
       <w:lang w:eastAsia="ar-SA"/>
@@ -4338,7 +4432,7 @@
       <w:szCs w:val="18"/>
     </w:rPr>
   </w:style>
-  <w:style w:type="character" w:styleId="ae" w:customStyle="1">
+  <w:style w:type="character" w:customStyle="1" w:styleId="ae">
     <w:name w:val="Текст выноски Знак"/>
     <w:basedOn w:val="a0"/>
     <w:link w:val="ad"/>
@@ -4346,7 +4440,7 @@
     <w:semiHidden/>
     <w:rsid w:val="00AD30F6"/>
     <w:rPr>
-      <w:rFonts w:ascii="Segoe UI" w:hAnsi="Segoe UI" w:eastAsia="Times New Roman" w:cs="Segoe UI"/>
+      <w:rFonts w:ascii="Segoe UI" w:eastAsia="Times New Roman" w:hAnsi="Segoe UI" w:cs="Segoe UI"/>
       <w:sz w:val="18"/>
       <w:szCs w:val="18"/>
       <w:lang w:eastAsia="ru-RU"/>
@@ -4363,20 +4457,20 @@
       <w:spacing w:after="120" w:line="480" w:lineRule="auto"/>
     </w:pPr>
   </w:style>
-  <w:style w:type="character" w:styleId="20" w:customStyle="1">
+  <w:style w:type="character" w:customStyle="1" w:styleId="20">
     <w:name w:val="Основной текст 2 Знак"/>
     <w:basedOn w:val="a0"/>
     <w:link w:val="2"/>
     <w:uiPriority w:val="99"/>
     <w:rsid w:val="00937342"/>
     <w:rPr>
-      <w:rFonts w:ascii="Times New Roman" w:hAnsi="Times New Roman" w:eastAsia="Times New Roman" w:cs="Times New Roman"/>
+      <w:rFonts w:ascii="Times New Roman" w:eastAsia="Times New Roman" w:hAnsi="Times New Roman" w:cs="Times New Roman"/>
       <w:sz w:val="24"/>
       <w:szCs w:val="24"/>
       <w:lang w:eastAsia="ru-RU"/>
     </w:rPr>
   </w:style>
-  <w:style w:type="character" w:styleId="labelstyle" w:customStyle="1">
+  <w:style w:type="character" w:customStyle="1" w:styleId="labelstyle">
     <w:name w:val="labelstyle"/>
     <w:basedOn w:val="a0"/>
     <w:rsid w:val="00A2424C"/>
@@ -5073,7 +5167,7 @@
   <a:extraClrSchemeLst/>
   <a:extLst>
     <a:ext uri="{05A4C25C-085E-4340-85A3-A5531E510DB2}">
-      <thm15:themeFamily xmlns:thm15="http://schemas.microsoft.com/office/thememl/2012/main" xmlns="" name="Office Theme" id="{62F939B6-93AF-4DB8-9C6B-D6C7DFDC589F}" vid="{4A3C46E8-61CC-4603-A589-7422A47A8E4A}"/>
+      <thm15:themeFamily xmlns="" xmlns:thm15="http://schemas.microsoft.com/office/thememl/2012/main" name="Office Theme" id="{62F939B6-93AF-4DB8-9C6B-D6C7DFDC589F}" vid="{4A3C46E8-61CC-4603-A589-7422A47A8E4A}"/>
     </a:ext>
   </a:extLst>
 </a:theme>

</xml_diff>

<commit_message>
fix fact address in DocCreator
</commit_message>
<xml_diff>
--- a/app/files/Zayavka_IP.docx
+++ b/app/files/Zayavka_IP.docx
@@ -1,6 +1,6 @@
 
 <file path=word/document.xml><?xml version="1.0" encoding="utf-8"?>
-<w:document xmlns:wpc="http://schemas.microsoft.com/office/word/2010/wordprocessingCanvas" xmlns:mc="http://schemas.openxmlformats.org/markup-compatibility/2006" xmlns:o="urn:schemas-microsoft-com:office:office" xmlns:r="http://schemas.openxmlformats.org/officeDocument/2006/relationships" xmlns:m="http://schemas.openxmlformats.org/officeDocument/2006/math" xmlns:v="urn:schemas-microsoft-com:vml" xmlns:wp14="http://schemas.microsoft.com/office/word/2010/wordprocessingDrawing" xmlns:wp="http://schemas.openxmlformats.org/drawingml/2006/wordprocessingDrawing" xmlns:w10="urn:schemas-microsoft-com:office:word" xmlns:w="http://schemas.openxmlformats.org/wordprocessingml/2006/main" xmlns:w14="http://schemas.microsoft.com/office/word/2010/wordml" xmlns:wpg="http://schemas.microsoft.com/office/word/2010/wordprocessingGroup" xmlns:wpi="http://schemas.microsoft.com/office/word/2010/wordprocessingInk" xmlns:wne="http://schemas.microsoft.com/office/word/2006/wordml" xmlns:wps="http://schemas.microsoft.com/office/word/2010/wordprocessingShape" mc:Ignorable="w14 wp14">
+<w:document xmlns:wpc="http://schemas.microsoft.com/office/word/2010/wordprocessingCanvas" xmlns:mc="http://schemas.openxmlformats.org/markup-compatibility/2006" xmlns:o="urn:schemas-microsoft-com:office:office" xmlns:r="http://schemas.openxmlformats.org/officeDocument/2006/relationships" xmlns:m="http://schemas.openxmlformats.org/officeDocument/2006/math" xmlns:v="urn:schemas-microsoft-com:vml" xmlns:wp14="http://schemas.microsoft.com/office/word/2010/wordprocessingDrawing" xmlns:wp="http://schemas.openxmlformats.org/drawingml/2006/wordprocessingDrawing" xmlns:w10="urn:schemas-microsoft-com:office:word" xmlns:w="http://schemas.openxmlformats.org/wordprocessingml/2006/main" xmlns:w14="http://schemas.microsoft.com/office/word/2010/wordml" xmlns:wpg="http://schemas.microsoft.com/office/word/2010/wordprocessingGroup" xmlns:wpi="http://schemas.microsoft.com/office/word/2010/wordprocessingInk" xmlns:wne="http://schemas.microsoft.com/office/word/2006/wordml" xmlns:wps="http://schemas.microsoft.com/office/word/2010/wordprocessingShape" xmlns:a="http://schemas.openxmlformats.org/drawingml/2006/main" xmlns:pic="http://schemas.openxmlformats.org/drawingml/2006/picture" mc:Ignorable="w14 wp14">
   <w:body>
     <w:p>
       <w:pPr>
@@ -71,7 +71,7 @@
       </w:r>
       <w:r>
         <w:rPr>
-          <w:rFonts w:ascii="Verdana" w:eastAsia="Verdana" w:hAnsi="Verdana" w:cs="Verdana"/>
+          <w:rFonts w:ascii="Verdana" w:hAnsi="Verdana" w:eastAsia="Verdana" w:cs="Verdana"/>
           <w:color w:val="000000" w:themeColor="text1"/>
           <w:sz w:val="18"/>
           <w:szCs w:val="18"/>
@@ -82,7 +82,7 @@
       <w:proofErr w:type="spellStart"/>
       <w:r>
         <w:rPr>
-          <w:rFonts w:ascii="Verdana" w:eastAsia="Verdana" w:hAnsi="Verdana" w:cs="Verdana"/>
+          <w:rFonts w:ascii="Verdana" w:hAnsi="Verdana" w:eastAsia="Verdana" w:cs="Verdana"/>
           <w:color w:val="000000" w:themeColor="text1"/>
           <w:sz w:val="18"/>
           <w:szCs w:val="18"/>
@@ -200,11 +200,12 @@
             <w:tcW w:w="10773" w:type="dxa"/>
             <w:gridSpan w:val="7"/>
             <w:tcBorders>
-              <w:top w:val="single" w:sz="1" w:space="0" w:color="000000" w:themeColor="text1"/>
-              <w:left w:val="single" w:sz="1" w:space="0" w:color="000000" w:themeColor="text1"/>
-              <w:bottom w:val="single" w:sz="1" w:space="0" w:color="000000" w:themeColor="text1"/>
-              <w:right w:val="single" w:sz="1" w:space="0" w:color="000000" w:themeColor="text1"/>
-            </w:tcBorders>
+              <w:top w:val="single" w:color="000000" w:themeColor="text1" w:sz="1" w:space="0"/>
+              <w:left w:val="single" w:color="000000" w:themeColor="text1" w:sz="1" w:space="0"/>
+              <w:bottom w:val="single" w:color="000000" w:themeColor="text1" w:sz="1" w:space="0"/>
+              <w:right w:val="single" w:color="000000" w:themeColor="text1" w:sz="1" w:space="0"/>
+            </w:tcBorders>
+            <w:tcMar/>
           </w:tcPr>
           <w:p>
             <w:pPr>
@@ -247,9 +248,10 @@
           <w:tcPr>
             <w:tcW w:w="2268" w:type="dxa"/>
             <w:tcBorders>
-              <w:left w:val="single" w:sz="1" w:space="0" w:color="000000" w:themeColor="text1"/>
-              <w:bottom w:val="single" w:sz="1" w:space="0" w:color="000000" w:themeColor="text1"/>
-            </w:tcBorders>
+              <w:left w:val="single" w:color="000000" w:themeColor="text1" w:sz="1" w:space="0"/>
+              <w:bottom w:val="single" w:color="000000" w:themeColor="text1" w:sz="1" w:space="0"/>
+            </w:tcBorders>
+            <w:tcMar/>
           </w:tcPr>
           <w:p>
             <w:pPr>
@@ -276,9 +278,10 @@
             <w:tcW w:w="4253" w:type="dxa"/>
             <w:gridSpan w:val="3"/>
             <w:tcBorders>
-              <w:left w:val="single" w:sz="1" w:space="0" w:color="000000" w:themeColor="text1"/>
-              <w:bottom w:val="single" w:sz="1" w:space="0" w:color="000000" w:themeColor="text1"/>
-            </w:tcBorders>
+              <w:left w:val="single" w:color="000000" w:themeColor="text1" w:sz="1" w:space="0"/>
+              <w:bottom w:val="single" w:color="000000" w:themeColor="text1" w:sz="1" w:space="0"/>
+            </w:tcBorders>
+            <w:tcMar/>
           </w:tcPr>
           <w:p>
             <w:pPr>
@@ -323,10 +326,11 @@
             <w:tcW w:w="4252" w:type="dxa"/>
             <w:gridSpan w:val="3"/>
             <w:tcBorders>
-              <w:left w:val="single" w:sz="1" w:space="0" w:color="000000" w:themeColor="text1"/>
-              <w:bottom w:val="single" w:sz="1" w:space="0" w:color="000000" w:themeColor="text1"/>
-              <w:right w:val="single" w:sz="1" w:space="0" w:color="000000" w:themeColor="text1"/>
-            </w:tcBorders>
+              <w:left w:val="single" w:color="000000" w:themeColor="text1" w:sz="1" w:space="0"/>
+              <w:bottom w:val="single" w:color="000000" w:themeColor="text1" w:sz="1" w:space="0"/>
+              <w:right w:val="single" w:color="000000" w:themeColor="text1" w:sz="1" w:space="0"/>
+            </w:tcBorders>
+            <w:tcMar/>
           </w:tcPr>
           <w:p>
             <w:pPr>
@@ -353,9 +357,10 @@
           <w:tcPr>
             <w:tcW w:w="2268" w:type="dxa"/>
             <w:tcBorders>
-              <w:left w:val="single" w:sz="1" w:space="0" w:color="000000" w:themeColor="text1"/>
-              <w:bottom w:val="single" w:sz="1" w:space="0" w:color="000000" w:themeColor="text1"/>
-            </w:tcBorders>
+              <w:left w:val="single" w:color="000000" w:themeColor="text1" w:sz="1" w:space="0"/>
+              <w:bottom w:val="single" w:color="000000" w:themeColor="text1" w:sz="1" w:space="0"/>
+            </w:tcBorders>
+            <w:tcMar/>
           </w:tcPr>
           <w:p>
             <w:pPr>
@@ -382,10 +387,11 @@
             <w:tcW w:w="8505" w:type="dxa"/>
             <w:gridSpan w:val="6"/>
             <w:tcBorders>
-              <w:left w:val="single" w:sz="1" w:space="0" w:color="000000" w:themeColor="text1"/>
-              <w:bottom w:val="single" w:sz="1" w:space="0" w:color="000000" w:themeColor="text1"/>
-              <w:right w:val="single" w:sz="1" w:space="0" w:color="000000" w:themeColor="text1"/>
-            </w:tcBorders>
+              <w:left w:val="single" w:color="000000" w:themeColor="text1" w:sz="1" w:space="0"/>
+              <w:bottom w:val="single" w:color="000000" w:themeColor="text1" w:sz="1" w:space="0"/>
+              <w:right w:val="single" w:color="000000" w:themeColor="text1" w:sz="1" w:space="0"/>
+            </w:tcBorders>
+            <w:tcMar/>
           </w:tcPr>
           <w:p>
             <w:pPr>
@@ -487,9 +493,10 @@
           <w:tcPr>
             <w:tcW w:w="2268" w:type="dxa"/>
             <w:tcBorders>
-              <w:left w:val="single" w:sz="1" w:space="0" w:color="000000" w:themeColor="text1"/>
-              <w:bottom w:val="single" w:sz="1" w:space="0" w:color="000000" w:themeColor="text1"/>
-            </w:tcBorders>
+              <w:left w:val="single" w:color="000000" w:themeColor="text1" w:sz="1" w:space="0"/>
+              <w:bottom w:val="single" w:color="000000" w:themeColor="text1" w:sz="1" w:space="0"/>
+            </w:tcBorders>
+            <w:tcMar/>
           </w:tcPr>
           <w:p>
             <w:pPr>
@@ -516,10 +523,11 @@
             <w:tcW w:w="8505" w:type="dxa"/>
             <w:gridSpan w:val="6"/>
             <w:tcBorders>
-              <w:left w:val="single" w:sz="1" w:space="0" w:color="000000" w:themeColor="text1"/>
-              <w:bottom w:val="single" w:sz="1" w:space="0" w:color="000000" w:themeColor="text1"/>
-              <w:right w:val="single" w:sz="1" w:space="0" w:color="000000" w:themeColor="text1"/>
-            </w:tcBorders>
+              <w:left w:val="single" w:color="000000" w:themeColor="text1" w:sz="1" w:space="0"/>
+              <w:bottom w:val="single" w:color="000000" w:themeColor="text1" w:sz="1" w:space="0"/>
+              <w:right w:val="single" w:color="000000" w:themeColor="text1" w:sz="1" w:space="0"/>
+            </w:tcBorders>
+            <w:tcMar/>
           </w:tcPr>
           <w:p>
             <w:pPr>
@@ -556,10 +564,11 @@
             <w:tcW w:w="10773" w:type="dxa"/>
             <w:gridSpan w:val="7"/>
             <w:tcBorders>
-              <w:left w:val="single" w:sz="1" w:space="0" w:color="000000" w:themeColor="text1"/>
-              <w:bottom w:val="single" w:sz="1" w:space="0" w:color="000000" w:themeColor="text1"/>
-              <w:right w:val="single" w:sz="1" w:space="0" w:color="000000" w:themeColor="text1"/>
-            </w:tcBorders>
+              <w:left w:val="single" w:color="000000" w:themeColor="text1" w:sz="1" w:space="0"/>
+              <w:bottom w:val="single" w:color="000000" w:themeColor="text1" w:sz="1" w:space="0"/>
+              <w:right w:val="single" w:color="000000" w:themeColor="text1" w:sz="1" w:space="0"/>
+            </w:tcBorders>
+            <w:tcMar/>
           </w:tcPr>
           <w:p>
             <w:pPr>
@@ -600,9 +609,10 @@
           <w:tcPr>
             <w:tcW w:w="2268" w:type="dxa"/>
             <w:tcBorders>
-              <w:left w:val="single" w:sz="1" w:space="0" w:color="000000" w:themeColor="text1"/>
-              <w:bottom w:val="single" w:sz="1" w:space="0" w:color="000000" w:themeColor="text1"/>
-            </w:tcBorders>
+              <w:left w:val="single" w:color="000000" w:themeColor="text1" w:sz="1" w:space="0"/>
+              <w:bottom w:val="single" w:color="000000" w:themeColor="text1" w:sz="1" w:space="0"/>
+            </w:tcBorders>
+            <w:tcMar/>
           </w:tcPr>
           <w:p>
             <w:pPr>
@@ -629,16 +639,17 @@
             <w:tcW w:w="4253" w:type="dxa"/>
             <w:gridSpan w:val="3"/>
             <w:tcBorders>
-              <w:left w:val="single" w:sz="1" w:space="0" w:color="000000" w:themeColor="text1"/>
-              <w:bottom w:val="single" w:sz="1" w:space="0" w:color="000000" w:themeColor="text1"/>
-            </w:tcBorders>
+              <w:left w:val="single" w:color="000000" w:themeColor="text1" w:sz="1" w:space="0"/>
+              <w:bottom w:val="single" w:color="000000" w:themeColor="text1" w:sz="1" w:space="0"/>
+            </w:tcBorders>
+            <w:tcMar/>
           </w:tcPr>
           <w:p>
             <w:pPr>
               <w:snapToGrid w:val="0"/>
               <w:spacing w:beforeAutospacing="1" w:afterAutospacing="1"/>
               <w:rPr>
-                <w:rFonts w:ascii="Verdana" w:eastAsia="Verdana" w:hAnsi="Verdana" w:cs="Verdana"/>
+                <w:rFonts w:ascii="Verdana" w:hAnsi="Verdana" w:eastAsia="Verdana" w:cs="Verdana"/>
                 <w:color w:val="000000" w:themeColor="text1"/>
                 <w:sz w:val="18"/>
                 <w:szCs w:val="18"/>
@@ -646,7 +657,7 @@
             </w:pPr>
             <w:r>
               <w:rPr>
-                <w:rFonts w:ascii="Verdana" w:eastAsia="Verdana" w:hAnsi="Verdana" w:cs="Verdana"/>
+                <w:rFonts w:ascii="Verdana" w:hAnsi="Verdana" w:eastAsia="Verdana" w:cs="Verdana"/>
                 <w:color w:val="000000" w:themeColor="text1"/>
                 <w:sz w:val="18"/>
                 <w:szCs w:val="18"/>
@@ -656,7 +667,7 @@
             <w:proofErr w:type="spellStart"/>
             <w:r>
               <w:rPr>
-                <w:rFonts w:ascii="Verdana" w:eastAsia="Verdana" w:hAnsi="Verdana" w:cs="Verdana"/>
+                <w:rFonts w:ascii="Verdana" w:hAnsi="Verdana" w:eastAsia="Verdana" w:cs="Verdana"/>
                 <w:color w:val="000000" w:themeColor="text1"/>
                 <w:sz w:val="18"/>
                 <w:szCs w:val="18"/>
@@ -666,7 +677,7 @@
             <w:proofErr w:type="spellEnd"/>
             <w:r>
               <w:rPr>
-                <w:rFonts w:ascii="Verdana" w:eastAsia="Verdana" w:hAnsi="Verdana" w:cs="Verdana"/>
+                <w:rFonts w:ascii="Verdana" w:hAnsi="Verdana" w:eastAsia="Verdana" w:cs="Verdana"/>
                 <w:color w:val="000000" w:themeColor="text1"/>
                 <w:sz w:val="18"/>
                 <w:szCs w:val="18"/>
@@ -680,17 +691,18 @@
             <w:tcW w:w="4252" w:type="dxa"/>
             <w:gridSpan w:val="3"/>
             <w:tcBorders>
-              <w:left w:val="single" w:sz="1" w:space="0" w:color="000000" w:themeColor="text1"/>
-              <w:bottom w:val="single" w:sz="1" w:space="0" w:color="000000" w:themeColor="text1"/>
-              <w:right w:val="single" w:sz="1" w:space="0" w:color="000000" w:themeColor="text1"/>
-            </w:tcBorders>
+              <w:left w:val="single" w:color="000000" w:themeColor="text1" w:sz="1" w:space="0"/>
+              <w:bottom w:val="single" w:color="000000" w:themeColor="text1" w:sz="1" w:space="0"/>
+              <w:right w:val="single" w:color="000000" w:themeColor="text1" w:sz="1" w:space="0"/>
+            </w:tcBorders>
+            <w:tcMar/>
           </w:tcPr>
           <w:p>
             <w:pPr>
               <w:shd w:val="clear" w:color="auto" w:fill="FFFFFF" w:themeFill="background1"/>
               <w:spacing w:line="312" w:lineRule="atLeast"/>
               <w:rPr>
-                <w:rFonts w:ascii="Verdana" w:eastAsia="Arial Unicode MS" w:hAnsi="Verdana"/>
+                <w:rFonts w:ascii="Verdana" w:hAnsi="Verdana" w:eastAsia="Arial Unicode MS"/>
                 <w:b/>
                 <w:bCs/>
                 <w:sz w:val="18"/>
@@ -700,7 +712,7 @@
             </w:pPr>
             <w:r>
               <w:rPr>
-                <w:rFonts w:ascii="Verdana" w:eastAsia="Arial Unicode MS" w:hAnsi="Verdana"/>
+                <w:rFonts w:ascii="Verdana" w:hAnsi="Verdana" w:eastAsia="Arial Unicode MS"/>
                 <w:b/>
                 <w:bCs/>
                 <w:kern w:val="1"/>
@@ -726,7 +738,7 @@
               <w:shd w:val="clear" w:color="auto" w:fill="FFFFFF" w:themeFill="background1"/>
               <w:spacing w:line="312" w:lineRule="atLeast"/>
               <w:rPr>
-                <w:rFonts w:ascii="Verdana" w:eastAsia="Arial Unicode MS" w:hAnsi="Verdana"/>
+                <w:rFonts w:ascii="Verdana" w:hAnsi="Verdana" w:eastAsia="Arial Unicode MS"/>
                 <w:b/>
                 <w:bCs/>
                 <w:sz w:val="18"/>
@@ -736,7 +748,7 @@
             </w:pPr>
             <w:r>
               <w:rPr>
-                <w:rFonts w:ascii="Verdana" w:eastAsia="Arial Unicode MS" w:hAnsi="Verdana"/>
+                <w:rFonts w:ascii="Verdana" w:hAnsi="Verdana" w:eastAsia="Arial Unicode MS"/>
                 <w:b/>
                 <w:bCs/>
                 <w:kern w:val="1"/>
@@ -762,7 +774,7 @@
               <w:shd w:val="clear" w:color="auto" w:fill="FFFFFF"/>
               <w:spacing w:line="312" w:lineRule="atLeast"/>
               <w:rPr>
-                <w:rFonts w:ascii="Verdana" w:eastAsia="Arial Unicode MS" w:hAnsi="Verdana"/>
+                <w:rFonts w:ascii="Verdana" w:hAnsi="Verdana" w:eastAsia="Arial Unicode MS"/>
                 <w:kern w:val="1"/>
                 <w:sz w:val="18"/>
                 <w:szCs w:val="18"/>
@@ -777,9 +789,10 @@
           <w:tcPr>
             <w:tcW w:w="2268" w:type="dxa"/>
             <w:tcBorders>
-              <w:left w:val="single" w:sz="1" w:space="0" w:color="000000" w:themeColor="text1"/>
-              <w:bottom w:val="single" w:sz="1" w:space="0" w:color="000000" w:themeColor="text1"/>
-            </w:tcBorders>
+              <w:left w:val="single" w:color="000000" w:themeColor="text1" w:sz="1" w:space="0"/>
+              <w:bottom w:val="single" w:color="000000" w:themeColor="text1" w:sz="1" w:space="0"/>
+            </w:tcBorders>
+            <w:tcMar/>
           </w:tcPr>
           <w:p>
             <w:pPr>
@@ -806,16 +819,17 @@
             <w:tcW w:w="8505" w:type="dxa"/>
             <w:gridSpan w:val="6"/>
             <w:tcBorders>
-              <w:left w:val="single" w:sz="1" w:space="0" w:color="000000" w:themeColor="text1"/>
-              <w:bottom w:val="single" w:sz="1" w:space="0" w:color="000000" w:themeColor="text1"/>
-              <w:right w:val="single" w:sz="1" w:space="0" w:color="000000" w:themeColor="text1"/>
-            </w:tcBorders>
-          </w:tcPr>
-          <w:p>
-            <w:pPr>
-              <w:snapToGrid w:val="0"/>
-              <w:rPr>
-                <w:rFonts w:asciiTheme="minorHAnsi" w:eastAsiaTheme="minorEastAsia" w:hAnsiTheme="minorHAnsi" w:cstheme="minorBidi"/>
+              <w:left w:val="single" w:color="000000" w:themeColor="text1" w:sz="1" w:space="0"/>
+              <w:bottom w:val="single" w:color="000000" w:themeColor="text1" w:sz="1" w:space="0"/>
+              <w:right w:val="single" w:color="000000" w:themeColor="text1" w:sz="1" w:space="0"/>
+            </w:tcBorders>
+            <w:tcMar/>
+          </w:tcPr>
+          <w:p>
+            <w:pPr>
+              <w:snapToGrid w:val="0"/>
+              <w:rPr>
+                <w:rFonts w:asciiTheme="minorHAnsi" w:hAnsiTheme="minorHAnsi" w:eastAsiaTheme="minorEastAsia" w:cstheme="minorBidi"/>
                 <w:color w:val="000000" w:themeColor="text1"/>
                 <w:sz w:val="22"/>
                 <w:szCs w:val="22"/>
@@ -823,7 +837,7 @@
             </w:pPr>
             <w:r>
               <w:rPr>
-                <w:rFonts w:asciiTheme="minorHAnsi" w:eastAsiaTheme="minorEastAsia" w:hAnsiTheme="minorHAnsi" w:cstheme="minorBidi"/>
+                <w:rFonts w:asciiTheme="minorHAnsi" w:hAnsiTheme="minorHAnsi" w:eastAsiaTheme="minorEastAsia" w:cstheme="minorBidi"/>
                 <w:color w:val="000000" w:themeColor="text1"/>
                 <w:sz w:val="22"/>
                 <w:szCs w:val="22"/>
@@ -833,7 +847,7 @@
             <w:proofErr w:type="spellStart"/>
             <w:r>
               <w:rPr>
-                <w:rFonts w:asciiTheme="minorHAnsi" w:eastAsiaTheme="minorEastAsia" w:hAnsiTheme="minorHAnsi" w:cstheme="minorBidi"/>
+                <w:rFonts w:asciiTheme="minorHAnsi" w:hAnsiTheme="minorHAnsi" w:eastAsiaTheme="minorEastAsia" w:cstheme="minorBidi"/>
                 <w:color w:val="000000" w:themeColor="text1"/>
                 <w:sz w:val="22"/>
                 <w:szCs w:val="22"/>
@@ -843,7 +857,7 @@
             <w:proofErr w:type="spellEnd"/>
             <w:r>
               <w:rPr>
-                <w:rFonts w:asciiTheme="minorHAnsi" w:eastAsiaTheme="minorEastAsia" w:hAnsiTheme="minorHAnsi" w:cstheme="minorBidi"/>
+                <w:rFonts w:asciiTheme="minorHAnsi" w:hAnsiTheme="minorHAnsi" w:eastAsiaTheme="minorEastAsia" w:cstheme="minorBidi"/>
                 <w:color w:val="000000" w:themeColor="text1"/>
                 <w:sz w:val="22"/>
                 <w:szCs w:val="22"/>
@@ -861,8 +875,9 @@
           <w:tcPr>
             <w:tcW w:w="2268" w:type="dxa"/>
             <w:tcBorders>
-              <w:left w:val="single" w:sz="1" w:space="0" w:color="000000" w:themeColor="text1"/>
-            </w:tcBorders>
+              <w:left w:val="single" w:color="000000" w:themeColor="text1" w:sz="1" w:space="0"/>
+            </w:tcBorders>
+            <w:tcMar/>
           </w:tcPr>
           <w:p>
             <w:pPr>
@@ -889,10 +904,11 @@
             <w:tcW w:w="2552" w:type="dxa"/>
             <w:gridSpan w:val="2"/>
             <w:tcBorders>
-              <w:left w:val="single" w:sz="1" w:space="0" w:color="000000" w:themeColor="text1"/>
-              <w:bottom w:val="single" w:sz="1" w:space="0" w:color="000000" w:themeColor="text1"/>
-              <w:right w:val="single" w:sz="1" w:space="0" w:color="000000" w:themeColor="text1"/>
-            </w:tcBorders>
+              <w:left w:val="single" w:color="000000" w:themeColor="text1" w:sz="1" w:space="0"/>
+              <w:bottom w:val="single" w:color="000000" w:themeColor="text1" w:sz="1" w:space="0"/>
+              <w:right w:val="single" w:color="000000" w:themeColor="text1" w:sz="1" w:space="0"/>
+            </w:tcBorders>
+            <w:tcMar/>
           </w:tcPr>
           <w:p>
             <w:pPr>
@@ -921,10 +937,11 @@
             <w:tcW w:w="2977" w:type="dxa"/>
             <w:gridSpan w:val="2"/>
             <w:tcBorders>
-              <w:left w:val="single" w:sz="1" w:space="0" w:color="000000" w:themeColor="text1"/>
-              <w:bottom w:val="single" w:sz="1" w:space="0" w:color="000000" w:themeColor="text1"/>
-              <w:right w:val="single" w:sz="1" w:space="0" w:color="000000" w:themeColor="text1"/>
-            </w:tcBorders>
+              <w:left w:val="single" w:color="000000" w:themeColor="text1" w:sz="1" w:space="0"/>
+              <w:bottom w:val="single" w:color="000000" w:themeColor="text1" w:sz="1" w:space="0"/>
+              <w:right w:val="single" w:color="000000" w:themeColor="text1" w:sz="1" w:space="0"/>
+            </w:tcBorders>
+            <w:tcMar/>
           </w:tcPr>
           <w:p>
             <w:pPr>
@@ -953,10 +970,11 @@
             <w:tcW w:w="2976" w:type="dxa"/>
             <w:gridSpan w:val="2"/>
             <w:tcBorders>
-              <w:left w:val="single" w:sz="1" w:space="0" w:color="000000" w:themeColor="text1"/>
-              <w:bottom w:val="single" w:sz="1" w:space="0" w:color="000000" w:themeColor="text1"/>
-              <w:right w:val="single" w:sz="1" w:space="0" w:color="000000" w:themeColor="text1"/>
-            </w:tcBorders>
+              <w:left w:val="single" w:color="000000" w:themeColor="text1" w:sz="1" w:space="0"/>
+              <w:bottom w:val="single" w:color="000000" w:themeColor="text1" w:sz="1" w:space="0"/>
+              <w:right w:val="single" w:color="000000" w:themeColor="text1" w:sz="1" w:space="0"/>
+            </w:tcBorders>
+            <w:tcMar/>
           </w:tcPr>
           <w:p>
             <w:pPr>
@@ -989,9 +1007,10 @@
           <w:tcPr>
             <w:tcW w:w="2268" w:type="dxa"/>
             <w:tcBorders>
-              <w:left w:val="single" w:sz="1" w:space="0" w:color="000000" w:themeColor="text1"/>
-              <w:bottom w:val="single" w:sz="4" w:space="0" w:color="auto"/>
-            </w:tcBorders>
+              <w:left w:val="single" w:color="000000" w:themeColor="text1" w:sz="1" w:space="0"/>
+              <w:bottom w:val="single" w:color="auto" w:sz="4" w:space="0"/>
+            </w:tcBorders>
+            <w:tcMar/>
           </w:tcPr>
           <w:p>
             <w:pPr>
@@ -1010,17 +1029,18 @@
             <w:tcW w:w="2552" w:type="dxa"/>
             <w:gridSpan w:val="2"/>
             <w:tcBorders>
-              <w:left w:val="single" w:sz="1" w:space="0" w:color="000000" w:themeColor="text1"/>
-              <w:bottom w:val="single" w:sz="1" w:space="0" w:color="000000" w:themeColor="text1"/>
-              <w:right w:val="single" w:sz="1" w:space="0" w:color="000000" w:themeColor="text1"/>
-            </w:tcBorders>
+              <w:left w:val="single" w:color="000000" w:themeColor="text1" w:sz="1" w:space="0"/>
+              <w:bottom w:val="single" w:color="000000" w:themeColor="text1" w:sz="1" w:space="0"/>
+              <w:right w:val="single" w:color="000000" w:themeColor="text1" w:sz="1" w:space="0"/>
+            </w:tcBorders>
+            <w:tcMar/>
           </w:tcPr>
           <w:p>
             <w:pPr>
               <w:snapToGrid w:val="0"/>
               <w:spacing w:beforeAutospacing="1" w:afterAutospacing="1"/>
               <w:rPr>
-                <w:rFonts w:ascii="Verdana" w:eastAsia="Verdana" w:hAnsi="Verdana" w:cs="Verdana"/>
+                <w:rFonts w:ascii="Verdana" w:hAnsi="Verdana" w:eastAsia="Verdana" w:cs="Verdana"/>
                 <w:b/>
                 <w:bCs/>
                 <w:color w:val="000000" w:themeColor="text1"/>
@@ -1030,7 +1050,7 @@
             </w:pPr>
             <w:r>
               <w:rPr>
-                <w:rFonts w:ascii="Verdana" w:eastAsia="Verdana" w:hAnsi="Verdana" w:cs="Verdana"/>
+                <w:rFonts w:ascii="Verdana" w:hAnsi="Verdana" w:eastAsia="Verdana" w:cs="Verdana"/>
                 <w:b/>
                 <w:bCs/>
                 <w:color w:val="000000" w:themeColor="text1"/>
@@ -1042,7 +1062,7 @@
             <w:proofErr w:type="spellStart"/>
             <w:r>
               <w:rPr>
-                <w:rFonts w:ascii="Verdana" w:eastAsia="Verdana" w:hAnsi="Verdana" w:cs="Verdana"/>
+                <w:rFonts w:ascii="Verdana" w:hAnsi="Verdana" w:eastAsia="Verdana" w:cs="Verdana"/>
                 <w:b/>
                 <w:bCs/>
                 <w:color w:val="000000" w:themeColor="text1"/>
@@ -1054,7 +1074,7 @@
             <w:proofErr w:type="spellEnd"/>
             <w:r>
               <w:rPr>
-                <w:rFonts w:ascii="Verdana" w:eastAsia="Verdana" w:hAnsi="Verdana" w:cs="Verdana"/>
+                <w:rFonts w:ascii="Verdana" w:hAnsi="Verdana" w:eastAsia="Verdana" w:cs="Verdana"/>
                 <w:b/>
                 <w:bCs/>
                 <w:color w:val="000000" w:themeColor="text1"/>
@@ -1080,17 +1100,18 @@
             <w:tcW w:w="2977" w:type="dxa"/>
             <w:gridSpan w:val="2"/>
             <w:tcBorders>
-              <w:left w:val="single" w:sz="1" w:space="0" w:color="000000" w:themeColor="text1"/>
-              <w:bottom w:val="single" w:sz="1" w:space="0" w:color="000000" w:themeColor="text1"/>
-              <w:right w:val="single" w:sz="1" w:space="0" w:color="000000" w:themeColor="text1"/>
-            </w:tcBorders>
+              <w:left w:val="single" w:color="000000" w:themeColor="text1" w:sz="1" w:space="0"/>
+              <w:bottom w:val="single" w:color="000000" w:themeColor="text1" w:sz="1" w:space="0"/>
+              <w:right w:val="single" w:color="000000" w:themeColor="text1" w:sz="1" w:space="0"/>
+            </w:tcBorders>
+            <w:tcMar/>
           </w:tcPr>
           <w:p>
             <w:pPr>
               <w:pStyle w:val="aa"/>
               <w:snapToGrid w:val="0"/>
               <w:rPr>
-                <w:rFonts w:ascii="Verdana" w:eastAsia="Verdana" w:hAnsi="Verdana" w:cs="Verdana"/>
+                <w:rFonts w:ascii="Verdana" w:hAnsi="Verdana" w:eastAsia="Verdana" w:cs="Verdana"/>
                 <w:color w:val="000000" w:themeColor="text1"/>
                 <w:sz w:val="18"/>
                 <w:szCs w:val="18"/>
@@ -1098,7 +1119,7 @@
             </w:pPr>
             <w:r>
               <w:rPr>
-                <w:rFonts w:ascii="Verdana" w:eastAsia="Verdana" w:hAnsi="Verdana" w:cs="Verdana"/>
+                <w:rFonts w:ascii="Verdana" w:hAnsi="Verdana" w:eastAsia="Verdana" w:cs="Verdana"/>
                 <w:color w:val="000000" w:themeColor="text1"/>
                 <w:sz w:val="18"/>
                 <w:szCs w:val="18"/>
@@ -1123,16 +1144,17 @@
             <w:tcW w:w="2976" w:type="dxa"/>
             <w:gridSpan w:val="2"/>
             <w:tcBorders>
-              <w:left w:val="single" w:sz="1" w:space="0" w:color="000000" w:themeColor="text1"/>
-              <w:bottom w:val="single" w:sz="1" w:space="0" w:color="000000" w:themeColor="text1"/>
-              <w:right w:val="single" w:sz="1" w:space="0" w:color="000000" w:themeColor="text1"/>
-            </w:tcBorders>
+              <w:left w:val="single" w:color="000000" w:themeColor="text1" w:sz="1" w:space="0"/>
+              <w:bottom w:val="single" w:color="000000" w:themeColor="text1" w:sz="1" w:space="0"/>
+              <w:right w:val="single" w:color="000000" w:themeColor="text1" w:sz="1" w:space="0"/>
+            </w:tcBorders>
+            <w:tcMar/>
           </w:tcPr>
           <w:p>
             <w:pPr>
               <w:spacing w:beforeAutospacing="1" w:afterAutospacing="1"/>
               <w:rPr>
-                <w:rFonts w:ascii="Verdana" w:eastAsia="Verdana" w:hAnsi="Verdana" w:cs="Verdana"/>
+                <w:rFonts w:ascii="Verdana" w:hAnsi="Verdana" w:eastAsia="Verdana" w:cs="Verdana"/>
                 <w:color w:val="000000" w:themeColor="text1"/>
                 <w:sz w:val="18"/>
                 <w:szCs w:val="18"/>
@@ -1140,7 +1162,7 @@
             </w:pPr>
             <w:r>
               <w:rPr>
-                <w:rFonts w:ascii="Verdana" w:eastAsia="Verdana" w:hAnsi="Verdana" w:cs="Verdana"/>
+                <w:rFonts w:ascii="Verdana" w:hAnsi="Verdana" w:eastAsia="Verdana" w:cs="Verdana"/>
                 <w:color w:val="000000" w:themeColor="text1"/>
                 <w:sz w:val="18"/>
                 <w:szCs w:val="18"/>
@@ -1150,7 +1172,7 @@
             <w:proofErr w:type="spellStart"/>
             <w:r>
               <w:rPr>
-                <w:rFonts w:ascii="Verdana" w:eastAsia="Verdana" w:hAnsi="Verdana" w:cs="Verdana"/>
+                <w:rFonts w:ascii="Verdana" w:hAnsi="Verdana" w:eastAsia="Verdana" w:cs="Verdana"/>
                 <w:color w:val="000000" w:themeColor="text1"/>
                 <w:sz w:val="18"/>
                 <w:szCs w:val="18"/>
@@ -1160,7 +1182,7 @@
             <w:proofErr w:type="spellEnd"/>
             <w:r>
               <w:rPr>
-                <w:rFonts w:ascii="Verdana" w:eastAsia="Verdana" w:hAnsi="Verdana" w:cs="Verdana"/>
+                <w:rFonts w:ascii="Verdana" w:hAnsi="Verdana" w:eastAsia="Verdana" w:cs="Verdana"/>
                 <w:color w:val="000000" w:themeColor="text1"/>
                 <w:sz w:val="18"/>
                 <w:szCs w:val="18"/>
@@ -1195,11 +1217,12 @@
           <w:tcPr>
             <w:tcW w:w="2268" w:type="dxa"/>
             <w:tcBorders>
-              <w:top w:val="single" w:sz="4" w:space="0" w:color="auto"/>
-              <w:left w:val="single" w:sz="4" w:space="0" w:color="auto"/>
-              <w:bottom w:val="single" w:sz="4" w:space="0" w:color="auto"/>
-              <w:right w:val="single" w:sz="4" w:space="0" w:color="auto"/>
-            </w:tcBorders>
+              <w:top w:val="single" w:color="auto" w:sz="4" w:space="0"/>
+              <w:left w:val="single" w:color="auto" w:sz="4" w:space="0"/>
+              <w:bottom w:val="single" w:color="auto" w:sz="4" w:space="0"/>
+              <w:right w:val="single" w:color="auto" w:sz="4" w:space="0"/>
+            </w:tcBorders>
+            <w:tcMar/>
           </w:tcPr>
           <w:p>
             <w:pPr>
@@ -1226,17 +1249,18 @@
             <w:tcW w:w="8505" w:type="dxa"/>
             <w:gridSpan w:val="6"/>
             <w:tcBorders>
-              <w:left w:val="single" w:sz="4" w:space="0" w:color="auto"/>
-              <w:bottom w:val="single" w:sz="1" w:space="0" w:color="000000" w:themeColor="text1"/>
-              <w:right w:val="single" w:sz="1" w:space="0" w:color="000000" w:themeColor="text1"/>
-            </w:tcBorders>
+              <w:left w:val="single" w:color="auto" w:sz="4" w:space="0"/>
+              <w:bottom w:val="single" w:color="000000" w:themeColor="text1" w:sz="1" w:space="0"/>
+              <w:right w:val="single" w:color="000000" w:themeColor="text1" w:sz="1" w:space="0"/>
+            </w:tcBorders>
+            <w:tcMar/>
           </w:tcPr>
           <w:p>
             <w:pPr>
               <w:pStyle w:val="aa"/>
               <w:snapToGrid w:val="0"/>
               <w:rPr>
-                <w:rFonts w:ascii="Verdana" w:eastAsia="Verdana" w:hAnsi="Verdana" w:cs="Verdana"/>
+                <w:rFonts w:ascii="Verdana" w:hAnsi="Verdana" w:eastAsia="Verdana" w:cs="Verdana"/>
                 <w:color w:val="000000" w:themeColor="text1"/>
                 <w:sz w:val="18"/>
                 <w:szCs w:val="18"/>
@@ -1244,7 +1268,7 @@
             </w:pPr>
             <w:r>
               <w:rPr>
-                <w:rFonts w:ascii="Verdana" w:eastAsia="Verdana" w:hAnsi="Verdana" w:cs="Verdana"/>
+                <w:rFonts w:ascii="Verdana" w:hAnsi="Verdana" w:eastAsia="Verdana" w:cs="Verdana"/>
                 <w:b/>
                 <w:bCs/>
                 <w:color w:val="000000" w:themeColor="text1"/>
@@ -1256,7 +1280,7 @@
             <w:proofErr w:type="spellStart"/>
             <w:r>
               <w:rPr>
-                <w:rFonts w:ascii="Verdana" w:eastAsia="Verdana" w:hAnsi="Verdana" w:cs="Verdana"/>
+                <w:rFonts w:ascii="Verdana" w:hAnsi="Verdana" w:eastAsia="Verdana" w:cs="Verdana"/>
                 <w:b/>
                 <w:bCs/>
                 <w:color w:val="000000" w:themeColor="text1"/>
@@ -1268,7 +1292,7 @@
             <w:proofErr w:type="spellEnd"/>
             <w:r>
               <w:rPr>
-                <w:rFonts w:ascii="Verdana" w:eastAsia="Verdana" w:hAnsi="Verdana" w:cs="Verdana"/>
+                <w:rFonts w:ascii="Verdana" w:hAnsi="Verdana" w:eastAsia="Verdana" w:cs="Verdana"/>
                 <w:b/>
                 <w:bCs/>
                 <w:color w:val="000000" w:themeColor="text1"/>
@@ -1285,10 +1309,11 @@
           <w:tcPr>
             <w:tcW w:w="2268" w:type="dxa"/>
             <w:tcBorders>
-              <w:top w:val="single" w:sz="4" w:space="0" w:color="auto"/>
-              <w:left w:val="single" w:sz="1" w:space="0" w:color="000000" w:themeColor="text1"/>
-              <w:bottom w:val="single" w:sz="1" w:space="0" w:color="000000" w:themeColor="text1"/>
-            </w:tcBorders>
+              <w:top w:val="single" w:color="auto" w:sz="4" w:space="0"/>
+              <w:left w:val="single" w:color="000000" w:themeColor="text1" w:sz="1" w:space="0"/>
+              <w:bottom w:val="single" w:color="000000" w:themeColor="text1" w:sz="1" w:space="0"/>
+            </w:tcBorders>
+            <w:tcMar/>
           </w:tcPr>
           <w:p>
             <w:pPr>
@@ -1351,17 +1376,18 @@
             <w:tcW w:w="8505" w:type="dxa"/>
             <w:gridSpan w:val="6"/>
             <w:tcBorders>
-              <w:left w:val="single" w:sz="1" w:space="0" w:color="000000" w:themeColor="text1"/>
-              <w:bottom w:val="single" w:sz="1" w:space="0" w:color="000000" w:themeColor="text1"/>
-              <w:right w:val="single" w:sz="1" w:space="0" w:color="000000" w:themeColor="text1"/>
-            </w:tcBorders>
+              <w:left w:val="single" w:color="000000" w:themeColor="text1" w:sz="1" w:space="0"/>
+              <w:bottom w:val="single" w:color="000000" w:themeColor="text1" w:sz="1" w:space="0"/>
+              <w:right w:val="single" w:color="000000" w:themeColor="text1" w:sz="1" w:space="0"/>
+            </w:tcBorders>
+            <w:tcMar/>
           </w:tcPr>
           <w:p>
             <w:pPr>
               <w:pStyle w:val="aa"/>
               <w:snapToGrid w:val="0"/>
               <w:rPr>
-                <w:rFonts w:ascii="Verdana" w:eastAsia="Verdana" w:hAnsi="Verdana" w:cs="Verdana"/>
+                <w:rFonts w:ascii="Verdana" w:hAnsi="Verdana" w:eastAsia="Verdana" w:cs="Verdana"/>
                 <w:color w:val="000000" w:themeColor="text1"/>
                 <w:sz w:val="18"/>
                 <w:szCs w:val="18"/>
@@ -1369,7 +1395,7 @@
             </w:pPr>
             <w:r>
               <w:rPr>
-                <w:rFonts w:ascii="Verdana" w:eastAsia="Verdana" w:hAnsi="Verdana" w:cs="Verdana"/>
+                <w:rFonts w:ascii="Verdana" w:hAnsi="Verdana" w:eastAsia="Verdana" w:cs="Verdana"/>
                 <w:color w:val="000000" w:themeColor="text1"/>
                 <w:sz w:val="18"/>
                 <w:szCs w:val="18"/>
@@ -1379,7 +1405,7 @@
             <w:proofErr w:type="spellStart"/>
             <w:r>
               <w:rPr>
-                <w:rFonts w:ascii="Verdana" w:eastAsia="Verdana" w:hAnsi="Verdana" w:cs="Verdana"/>
+                <w:rFonts w:ascii="Verdana" w:hAnsi="Verdana" w:eastAsia="Verdana" w:cs="Verdana"/>
                 <w:color w:val="000000" w:themeColor="text1"/>
                 <w:sz w:val="18"/>
                 <w:szCs w:val="18"/>
@@ -1389,7 +1415,7 @@
             <w:proofErr w:type="spellEnd"/>
             <w:r>
               <w:rPr>
-                <w:rFonts w:ascii="Verdana" w:eastAsia="Verdana" w:hAnsi="Verdana" w:cs="Verdana"/>
+                <w:rFonts w:ascii="Verdana" w:hAnsi="Verdana" w:eastAsia="Verdana" w:cs="Verdana"/>
                 <w:color w:val="000000" w:themeColor="text1"/>
                 <w:sz w:val="18"/>
                 <w:szCs w:val="18"/>
@@ -1408,9 +1434,10 @@
             <w:tcW w:w="3402" w:type="dxa"/>
             <w:gridSpan w:val="2"/>
             <w:tcBorders>
-              <w:left w:val="single" w:sz="1" w:space="0" w:color="000000" w:themeColor="text1"/>
-              <w:bottom w:val="single" w:sz="1" w:space="0" w:color="000000" w:themeColor="text1"/>
-            </w:tcBorders>
+              <w:left w:val="single" w:color="000000" w:themeColor="text1" w:sz="1" w:space="0"/>
+              <w:bottom w:val="single" w:color="000000" w:themeColor="text1" w:sz="1" w:space="0"/>
+            </w:tcBorders>
+            <w:tcMar/>
           </w:tcPr>
           <w:p>
             <w:pPr>
@@ -1445,10 +1472,11 @@
             <w:tcW w:w="7371" w:type="dxa"/>
             <w:gridSpan w:val="5"/>
             <w:tcBorders>
-              <w:left w:val="single" w:sz="1" w:space="0" w:color="000000" w:themeColor="text1"/>
-              <w:bottom w:val="single" w:sz="1" w:space="0" w:color="000000" w:themeColor="text1"/>
-              <w:right w:val="single" w:sz="1" w:space="0" w:color="000000" w:themeColor="text1"/>
-            </w:tcBorders>
+              <w:left w:val="single" w:color="000000" w:themeColor="text1" w:sz="1" w:space="0"/>
+              <w:bottom w:val="single" w:color="000000" w:themeColor="text1" w:sz="1" w:space="0"/>
+              <w:right w:val="single" w:color="000000" w:themeColor="text1" w:sz="1" w:space="0"/>
+            </w:tcBorders>
+            <w:tcMar/>
           </w:tcPr>
           <w:p>
             <w:pPr>
@@ -1479,9 +1507,10 @@
             <w:tcW w:w="3402" w:type="dxa"/>
             <w:gridSpan w:val="2"/>
             <w:tcBorders>
-              <w:left w:val="single" w:sz="1" w:space="0" w:color="000000" w:themeColor="text1"/>
-              <w:bottom w:val="single" w:sz="1" w:space="0" w:color="000000" w:themeColor="text1"/>
-            </w:tcBorders>
+              <w:left w:val="single" w:color="000000" w:themeColor="text1" w:sz="1" w:space="0"/>
+              <w:bottom w:val="single" w:color="000000" w:themeColor="text1" w:sz="1" w:space="0"/>
+            </w:tcBorders>
+            <w:tcMar/>
           </w:tcPr>
           <w:p>
             <w:pPr>
@@ -1508,10 +1537,11 @@
             <w:tcW w:w="7371" w:type="dxa"/>
             <w:gridSpan w:val="5"/>
             <w:tcBorders>
-              <w:left w:val="single" w:sz="1" w:space="0" w:color="000000" w:themeColor="text1"/>
-              <w:bottom w:val="single" w:sz="1" w:space="0" w:color="000000" w:themeColor="text1"/>
-              <w:right w:val="single" w:sz="1" w:space="0" w:color="000000" w:themeColor="text1"/>
-            </w:tcBorders>
+              <w:left w:val="single" w:color="000000" w:themeColor="text1" w:sz="1" w:space="0"/>
+              <w:bottom w:val="single" w:color="000000" w:themeColor="text1" w:sz="1" w:space="0"/>
+              <w:right w:val="single" w:color="000000" w:themeColor="text1" w:sz="1" w:space="0"/>
+            </w:tcBorders>
+            <w:tcMar/>
           </w:tcPr>
           <w:p>
             <w:pPr>
@@ -1529,43 +1559,7 @@
                 <w:sz w:val="18"/>
                 <w:szCs w:val="18"/>
               </w:rPr>
-              <w:t xml:space="preserve"> Новосибирск, </w:t>
-            </w:r>
-            <w:proofErr w:type="spellStart"/>
-            <w:r>
-              <w:rPr>
-                <w:rFonts w:ascii="Verdana" w:hAnsi="Verdana"/>
-                <w:sz w:val="18"/>
-                <w:szCs w:val="18"/>
-              </w:rPr>
-              <w:t>ул</w:t>
-            </w:r>
-            <w:proofErr w:type="gramStart"/>
-            <w:r>
-              <w:rPr>
-                <w:rFonts w:ascii="Verdana" w:hAnsi="Verdana"/>
-                <w:sz w:val="18"/>
-                <w:szCs w:val="18"/>
-              </w:rPr>
-              <w:t>.В</w:t>
-            </w:r>
-            <w:proofErr w:type="gramEnd"/>
-            <w:r>
-              <w:rPr>
-                <w:rFonts w:ascii="Verdana" w:hAnsi="Verdana"/>
-                <w:sz w:val="18"/>
-                <w:szCs w:val="18"/>
-              </w:rPr>
-              <w:t>аршвская</w:t>
-            </w:r>
-            <w:proofErr w:type="spellEnd"/>
-            <w:r>
-              <w:rPr>
-                <w:rFonts w:ascii="Verdana" w:hAnsi="Verdana"/>
-                <w:sz w:val="18"/>
-                <w:szCs w:val="18"/>
-              </w:rPr>
-              <w:t>, 4</w:t>
+              <w:t xml:space="preserve"> Новосибирск, ул.Варшавская, 4</w:t>
             </w:r>
           </w:p>
         </w:tc>
@@ -1576,9 +1570,10 @@
             <w:tcW w:w="3402" w:type="dxa"/>
             <w:gridSpan w:val="2"/>
             <w:tcBorders>
-              <w:left w:val="single" w:sz="1" w:space="0" w:color="000000" w:themeColor="text1"/>
-              <w:bottom w:val="single" w:sz="1" w:space="0" w:color="000000" w:themeColor="text1"/>
-            </w:tcBorders>
+              <w:left w:val="single" w:color="000000" w:themeColor="text1" w:sz="1" w:space="0"/>
+              <w:bottom w:val="single" w:color="000000" w:themeColor="text1" w:sz="1" w:space="0"/>
+            </w:tcBorders>
+            <w:tcMar/>
           </w:tcPr>
           <w:p>
             <w:pPr>
@@ -1605,10 +1600,11 @@
             <w:tcW w:w="7371" w:type="dxa"/>
             <w:gridSpan w:val="5"/>
             <w:tcBorders>
-              <w:left w:val="single" w:sz="1" w:space="0" w:color="000000" w:themeColor="text1"/>
-              <w:bottom w:val="single" w:sz="1" w:space="0" w:color="000000" w:themeColor="text1"/>
-              <w:right w:val="single" w:sz="1" w:space="0" w:color="000000" w:themeColor="text1"/>
-            </w:tcBorders>
+              <w:left w:val="single" w:color="000000" w:themeColor="text1" w:sz="1" w:space="0"/>
+              <w:bottom w:val="single" w:color="000000" w:themeColor="text1" w:sz="1" w:space="0"/>
+              <w:right w:val="single" w:color="000000" w:themeColor="text1" w:sz="1" w:space="0"/>
+            </w:tcBorders>
+            <w:tcMar/>
           </w:tcPr>
           <w:p>
             <w:pPr>
@@ -1626,23 +1622,7 @@
                 <w:sz w:val="18"/>
                 <w:szCs w:val="18"/>
               </w:rPr>
-              <w:t>11.06.2</w:t>
-            </w:r>
-            <w:r>
-              <w:rPr>
-                <w:rFonts w:ascii="Verdana" w:hAnsi="Verdana"/>
-                <w:sz w:val="18"/>
-                <w:szCs w:val="18"/>
-              </w:rPr>
-              <w:t>019</w:t>
-            </w:r>
-            <w:r>
-              <w:rPr>
-                <w:rFonts w:ascii="Verdana" w:hAnsi="Verdana"/>
-                <w:sz w:val="18"/>
-                <w:szCs w:val="18"/>
-              </w:rPr>
-              <w:t>.</w:t>
+              <w:t>{{Дата_и_время_разгрузки}}</w:t>
             </w:r>
           </w:p>
         </w:tc>
@@ -1653,9 +1633,10 @@
             <w:tcW w:w="3402" w:type="dxa"/>
             <w:gridSpan w:val="2"/>
             <w:tcBorders>
-              <w:left w:val="single" w:sz="1" w:space="0" w:color="000000" w:themeColor="text1"/>
-              <w:bottom w:val="single" w:sz="1" w:space="0" w:color="000000" w:themeColor="text1"/>
-            </w:tcBorders>
+              <w:left w:val="single" w:color="000000" w:themeColor="text1" w:sz="1" w:space="0"/>
+              <w:bottom w:val="single" w:color="000000" w:themeColor="text1" w:sz="1" w:space="0"/>
+            </w:tcBorders>
+            <w:tcMar/>
           </w:tcPr>
           <w:p>
             <w:pPr>
@@ -1682,10 +1663,11 @@
             <w:tcW w:w="7371" w:type="dxa"/>
             <w:gridSpan w:val="5"/>
             <w:tcBorders>
-              <w:left w:val="single" w:sz="1" w:space="0" w:color="000000" w:themeColor="text1"/>
-              <w:bottom w:val="single" w:sz="1" w:space="0" w:color="000000" w:themeColor="text1"/>
-              <w:right w:val="single" w:sz="1" w:space="0" w:color="000000" w:themeColor="text1"/>
-            </w:tcBorders>
+              <w:left w:val="single" w:color="000000" w:themeColor="text1" w:sz="1" w:space="0"/>
+              <w:bottom w:val="single" w:color="000000" w:themeColor="text1" w:sz="1" w:space="0"/>
+              <w:right w:val="single" w:color="000000" w:themeColor="text1" w:sz="1" w:space="0"/>
+            </w:tcBorders>
+            <w:tcMar/>
           </w:tcPr>
           <w:p>
             <w:pPr>
@@ -1727,10 +1709,11 @@
             <w:tcW w:w="10773" w:type="dxa"/>
             <w:gridSpan w:val="7"/>
             <w:tcBorders>
-              <w:left w:val="single" w:sz="1" w:space="0" w:color="000000" w:themeColor="text1"/>
-              <w:bottom w:val="single" w:sz="1" w:space="0" w:color="000000" w:themeColor="text1"/>
-              <w:right w:val="single" w:sz="1" w:space="0" w:color="000000" w:themeColor="text1"/>
-            </w:tcBorders>
+              <w:left w:val="single" w:color="000000" w:themeColor="text1" w:sz="1" w:space="0"/>
+              <w:bottom w:val="single" w:color="000000" w:themeColor="text1" w:sz="1" w:space="0"/>
+              <w:right w:val="single" w:color="000000" w:themeColor="text1" w:sz="1" w:space="0"/>
+            </w:tcBorders>
+            <w:tcMar/>
           </w:tcPr>
           <w:p>
             <w:pPr>
@@ -1764,9 +1747,10 @@
             <w:tcW w:w="3402" w:type="dxa"/>
             <w:gridSpan w:val="2"/>
             <w:tcBorders>
-              <w:left w:val="single" w:sz="1" w:space="0" w:color="000000" w:themeColor="text1"/>
-              <w:bottom w:val="single" w:sz="1" w:space="0" w:color="000000" w:themeColor="text1"/>
-            </w:tcBorders>
+              <w:left w:val="single" w:color="000000" w:themeColor="text1" w:sz="1" w:space="0"/>
+              <w:bottom w:val="single" w:color="000000" w:themeColor="text1" w:sz="1" w:space="0"/>
+            </w:tcBorders>
+            <w:tcMar/>
           </w:tcPr>
           <w:p>
             <w:pPr>
@@ -1792,9 +1776,10 @@
           <w:tcPr>
             <w:tcW w:w="1418" w:type="dxa"/>
             <w:tcBorders>
-              <w:left w:val="single" w:sz="1" w:space="0" w:color="000000" w:themeColor="text1"/>
-              <w:bottom w:val="single" w:sz="1" w:space="0" w:color="000000" w:themeColor="text1"/>
-            </w:tcBorders>
+              <w:left w:val="single" w:color="000000" w:themeColor="text1" w:sz="1" w:space="0"/>
+              <w:bottom w:val="single" w:color="000000" w:themeColor="text1" w:sz="1" w:space="0"/>
+            </w:tcBorders>
+            <w:tcMar/>
           </w:tcPr>
           <w:p>
             <w:pPr>
@@ -1820,9 +1805,10 @@
           <w:tcPr>
             <w:tcW w:w="1701" w:type="dxa"/>
             <w:tcBorders>
-              <w:left w:val="single" w:sz="1" w:space="0" w:color="000000" w:themeColor="text1"/>
-              <w:bottom w:val="single" w:sz="1" w:space="0" w:color="000000" w:themeColor="text1"/>
-            </w:tcBorders>
+              <w:left w:val="single" w:color="000000" w:themeColor="text1" w:sz="1" w:space="0"/>
+              <w:bottom w:val="single" w:color="000000" w:themeColor="text1" w:sz="1" w:space="0"/>
+            </w:tcBorders>
+            <w:tcMar/>
           </w:tcPr>
           <w:p>
             <w:pPr>
@@ -1849,9 +1835,10 @@
             <w:tcW w:w="1843" w:type="dxa"/>
             <w:gridSpan w:val="2"/>
             <w:tcBorders>
-              <w:left w:val="single" w:sz="1" w:space="0" w:color="000000" w:themeColor="text1"/>
-              <w:bottom w:val="single" w:sz="1" w:space="0" w:color="000000" w:themeColor="text1"/>
-            </w:tcBorders>
+              <w:left w:val="single" w:color="000000" w:themeColor="text1" w:sz="1" w:space="0"/>
+              <w:bottom w:val="single" w:color="000000" w:themeColor="text1" w:sz="1" w:space="0"/>
+            </w:tcBorders>
+            <w:tcMar/>
           </w:tcPr>
           <w:p>
             <w:pPr>
@@ -1877,10 +1864,11 @@
           <w:tcPr>
             <w:tcW w:w="2409" w:type="dxa"/>
             <w:tcBorders>
-              <w:left w:val="single" w:sz="1" w:space="0" w:color="000000" w:themeColor="text1"/>
-              <w:bottom w:val="single" w:sz="1" w:space="0" w:color="000000" w:themeColor="text1"/>
-              <w:right w:val="single" w:sz="1" w:space="0" w:color="000000" w:themeColor="text1"/>
-            </w:tcBorders>
+              <w:left w:val="single" w:color="000000" w:themeColor="text1" w:sz="1" w:space="0"/>
+              <w:bottom w:val="single" w:color="000000" w:themeColor="text1" w:sz="1" w:space="0"/>
+              <w:right w:val="single" w:color="000000" w:themeColor="text1" w:sz="1" w:space="0"/>
+            </w:tcBorders>
+            <w:tcMar/>
           </w:tcPr>
           <w:p>
             <w:pPr>
@@ -1888,7 +1876,7 @@
               <w:autoSpaceDN w:val="0"/>
               <w:adjustRightInd w:val="0"/>
               <w:rPr>
-                <w:rFonts w:ascii="Verdana" w:eastAsia="Arial Unicode MS" w:hAnsi="Verdana"/>
+                <w:rFonts w:ascii="Verdana" w:hAnsi="Verdana" w:eastAsia="Arial Unicode MS"/>
                 <w:b/>
                 <w:kern w:val="1"/>
                 <w:sz w:val="18"/>
@@ -1898,7 +1886,7 @@
             </w:pPr>
             <w:r>
               <w:rPr>
-                <w:rFonts w:ascii="Verdana" w:eastAsia="Arial Unicode MS" w:hAnsi="Verdana"/>
+                <w:rFonts w:ascii="Verdana" w:hAnsi="Verdana" w:eastAsia="Arial Unicode MS"/>
                 <w:kern w:val="1"/>
                 <w:sz w:val="18"/>
                 <w:szCs w:val="18"/>
@@ -1918,9 +1906,10 @@
             <w:tcW w:w="3402" w:type="dxa"/>
             <w:gridSpan w:val="2"/>
             <w:tcBorders>
-              <w:left w:val="single" w:sz="1" w:space="0" w:color="000000" w:themeColor="text1"/>
-              <w:bottom w:val="single" w:sz="1" w:space="0" w:color="000000" w:themeColor="text1"/>
-            </w:tcBorders>
+              <w:left w:val="single" w:color="000000" w:themeColor="text1" w:sz="1" w:space="0"/>
+              <w:bottom w:val="single" w:color="000000" w:themeColor="text1" w:sz="1" w:space="0"/>
+            </w:tcBorders>
+            <w:tcMar/>
           </w:tcPr>
           <w:p>
             <w:pPr>
@@ -1946,9 +1935,10 @@
           <w:tcPr>
             <w:tcW w:w="1418" w:type="dxa"/>
             <w:tcBorders>
-              <w:left w:val="single" w:sz="1" w:space="0" w:color="000000" w:themeColor="text1"/>
-              <w:bottom w:val="single" w:sz="1" w:space="0" w:color="000000" w:themeColor="text1"/>
-            </w:tcBorders>
+              <w:left w:val="single" w:color="000000" w:themeColor="text1" w:sz="1" w:space="0"/>
+              <w:bottom w:val="single" w:color="000000" w:themeColor="text1" w:sz="1" w:space="0"/>
+            </w:tcBorders>
+            <w:tcMar/>
           </w:tcPr>
           <w:p>
             <w:pPr>
@@ -1971,7 +1961,7 @@
             <w:proofErr w:type="spellStart"/>
             <w:r>
               <w:rPr>
-                <w:rFonts w:ascii="Verdana" w:eastAsia="Verdana" w:hAnsi="Verdana" w:cs="Verdana"/>
+                <w:rFonts w:ascii="Verdana" w:hAnsi="Verdana" w:eastAsia="Verdana" w:cs="Verdana"/>
                 <w:color w:val="000000" w:themeColor="text1"/>
                 <w:sz w:val="18"/>
                 <w:szCs w:val="18"/>
@@ -1993,9 +1983,10 @@
           <w:tcPr>
             <w:tcW w:w="1701" w:type="dxa"/>
             <w:tcBorders>
-              <w:left w:val="single" w:sz="1" w:space="0" w:color="000000" w:themeColor="text1"/>
-              <w:bottom w:val="single" w:sz="1" w:space="0" w:color="000000" w:themeColor="text1"/>
-            </w:tcBorders>
+              <w:left w:val="single" w:color="000000" w:themeColor="text1" w:sz="1" w:space="0"/>
+              <w:bottom w:val="single" w:color="000000" w:themeColor="text1" w:sz="1" w:space="0"/>
+            </w:tcBorders>
+            <w:tcMar/>
           </w:tcPr>
           <w:p>
             <w:pPr>
@@ -2018,7 +2009,7 @@
             <w:proofErr w:type="spellStart"/>
             <w:r>
               <w:rPr>
-                <w:rFonts w:ascii="Verdana" w:eastAsia="Verdana" w:hAnsi="Verdana" w:cs="Verdana"/>
+                <w:rFonts w:ascii="Verdana" w:hAnsi="Verdana" w:eastAsia="Verdana" w:cs="Verdana"/>
                 <w:color w:val="000000" w:themeColor="text1"/>
                 <w:sz w:val="18"/>
                 <w:szCs w:val="18"/>
@@ -2041,9 +2032,10 @@
             <w:tcW w:w="1843" w:type="dxa"/>
             <w:gridSpan w:val="2"/>
             <w:tcBorders>
-              <w:left w:val="single" w:sz="1" w:space="0" w:color="000000" w:themeColor="text1"/>
-              <w:bottom w:val="single" w:sz="1" w:space="0" w:color="000000" w:themeColor="text1"/>
-            </w:tcBorders>
+              <w:left w:val="single" w:color="000000" w:themeColor="text1" w:sz="1" w:space="0"/>
+              <w:bottom w:val="single" w:color="000000" w:themeColor="text1" w:sz="1" w:space="0"/>
+            </w:tcBorders>
+            <w:tcMar/>
           </w:tcPr>
           <w:p>
             <w:pPr>
@@ -2087,10 +2079,11 @@
           <w:tcPr>
             <w:tcW w:w="2409" w:type="dxa"/>
             <w:tcBorders>
-              <w:left w:val="single" w:sz="1" w:space="0" w:color="000000" w:themeColor="text1"/>
-              <w:bottom w:val="single" w:sz="1" w:space="0" w:color="000000" w:themeColor="text1"/>
-              <w:right w:val="single" w:sz="1" w:space="0" w:color="000000" w:themeColor="text1"/>
-            </w:tcBorders>
+              <w:left w:val="single" w:color="000000" w:themeColor="text1" w:sz="1" w:space="0"/>
+              <w:bottom w:val="single" w:color="000000" w:themeColor="text1" w:sz="1" w:space="0"/>
+              <w:right w:val="single" w:color="000000" w:themeColor="text1" w:sz="1" w:space="0"/>
+            </w:tcBorders>
+            <w:tcMar/>
           </w:tcPr>
           <w:p>
             <w:pPr>
@@ -2098,7 +2091,7 @@
               <w:autoSpaceDN w:val="0"/>
               <w:adjustRightInd w:val="0"/>
               <w:rPr>
-                <w:rFonts w:ascii="Verdana" w:eastAsia="Arial Unicode MS" w:hAnsi="Verdana"/>
+                <w:rFonts w:ascii="Verdana" w:hAnsi="Verdana" w:eastAsia="Arial Unicode MS"/>
                 <w:kern w:val="1"/>
                 <w:sz w:val="18"/>
                 <w:szCs w:val="18"/>
@@ -2114,9 +2107,10 @@
             <w:tcW w:w="4820" w:type="dxa"/>
             <w:gridSpan w:val="3"/>
             <w:tcBorders>
-              <w:left w:val="single" w:sz="1" w:space="0" w:color="000000" w:themeColor="text1"/>
-              <w:bottom w:val="single" w:sz="1" w:space="0" w:color="000000" w:themeColor="text1"/>
-            </w:tcBorders>
+              <w:left w:val="single" w:color="000000" w:themeColor="text1" w:sz="1" w:space="0"/>
+              <w:bottom w:val="single" w:color="000000" w:themeColor="text1" w:sz="1" w:space="0"/>
+            </w:tcBorders>
+            <w:tcMar/>
           </w:tcPr>
           <w:p>
             <w:pPr>
@@ -2143,11 +2137,12 @@
             <w:tcW w:w="5953" w:type="dxa"/>
             <w:gridSpan w:val="4"/>
             <w:tcBorders>
-              <w:top w:val="single" w:sz="4" w:space="0" w:color="auto"/>
-              <w:left w:val="single" w:sz="1" w:space="0" w:color="000000" w:themeColor="text1"/>
-              <w:bottom w:val="single" w:sz="1" w:space="0" w:color="000000" w:themeColor="text1"/>
-              <w:right w:val="single" w:sz="4" w:space="0" w:color="auto"/>
-            </w:tcBorders>
+              <w:top w:val="single" w:color="auto" w:sz="4" w:space="0"/>
+              <w:left w:val="single" w:color="000000" w:themeColor="text1" w:sz="1" w:space="0"/>
+              <w:bottom w:val="single" w:color="000000" w:themeColor="text1" w:sz="1" w:space="0"/>
+              <w:right w:val="single" w:color="auto" w:sz="4" w:space="0"/>
+            </w:tcBorders>
+            <w:tcMar/>
           </w:tcPr>
           <w:p>
             <w:pPr>
@@ -2177,9 +2172,10 @@
             <w:tcW w:w="4820" w:type="dxa"/>
             <w:gridSpan w:val="3"/>
             <w:tcBorders>
-              <w:left w:val="single" w:sz="1" w:space="0" w:color="000000" w:themeColor="text1"/>
-              <w:bottom w:val="single" w:sz="1" w:space="0" w:color="000000" w:themeColor="text1"/>
-            </w:tcBorders>
+              <w:left w:val="single" w:color="000000" w:themeColor="text1" w:sz="1" w:space="0"/>
+              <w:bottom w:val="single" w:color="000000" w:themeColor="text1" w:sz="1" w:space="0"/>
+            </w:tcBorders>
+            <w:tcMar/>
           </w:tcPr>
           <w:p>
             <w:pPr>
@@ -2206,10 +2202,11 @@
             <w:tcW w:w="5953" w:type="dxa"/>
             <w:gridSpan w:val="4"/>
             <w:tcBorders>
-              <w:left w:val="single" w:sz="1" w:space="0" w:color="000000" w:themeColor="text1"/>
-              <w:bottom w:val="single" w:sz="1" w:space="0" w:color="000000" w:themeColor="text1"/>
-              <w:right w:val="single" w:sz="1" w:space="0" w:color="000000" w:themeColor="text1"/>
-            </w:tcBorders>
+              <w:left w:val="single" w:color="000000" w:themeColor="text1" w:sz="1" w:space="0"/>
+              <w:bottom w:val="single" w:color="000000" w:themeColor="text1" w:sz="1" w:space="0"/>
+              <w:right w:val="single" w:color="000000" w:themeColor="text1" w:sz="1" w:space="0"/>
+            </w:tcBorders>
+            <w:tcMar/>
           </w:tcPr>
           <w:p>
             <w:pPr>
@@ -2217,7 +2214,7 @@
               <w:snapToGrid w:val="0"/>
               <w:jc w:val="right"/>
               <w:rPr>
-                <w:rFonts w:ascii="Verdana" w:eastAsia="Verdana" w:hAnsi="Verdana" w:cs="Verdana"/>
+                <w:rFonts w:ascii="Verdana" w:hAnsi="Verdana" w:eastAsia="Verdana" w:cs="Verdana"/>
                 <w:color w:val="000000" w:themeColor="text1"/>
                 <w:sz w:val="18"/>
                 <w:szCs w:val="18"/>
@@ -2225,7 +2222,7 @@
             </w:pPr>
             <w:r>
               <w:rPr>
-                <w:rFonts w:ascii="Verdana" w:eastAsia="Verdana" w:hAnsi="Verdana" w:cs="Verdana"/>
+                <w:rFonts w:ascii="Verdana" w:hAnsi="Verdana" w:eastAsia="Verdana" w:cs="Verdana"/>
                 <w:color w:val="000000" w:themeColor="text1"/>
                 <w:sz w:val="18"/>
                 <w:szCs w:val="18"/>
@@ -2241,9 +2238,10 @@
             <w:tcW w:w="4820" w:type="dxa"/>
             <w:gridSpan w:val="3"/>
             <w:tcBorders>
-              <w:left w:val="single" w:sz="1" w:space="0" w:color="000000" w:themeColor="text1"/>
-              <w:bottom w:val="single" w:sz="4" w:space="0" w:color="auto"/>
-            </w:tcBorders>
+              <w:left w:val="single" w:color="000000" w:themeColor="text1" w:sz="1" w:space="0"/>
+              <w:bottom w:val="single" w:color="auto" w:sz="4" w:space="0"/>
+            </w:tcBorders>
+            <w:tcMar/>
           </w:tcPr>
           <w:p>
             <w:pPr>
@@ -2272,10 +2270,11 @@
             <w:tcW w:w="5953" w:type="dxa"/>
             <w:gridSpan w:val="4"/>
             <w:tcBorders>
-              <w:left w:val="single" w:sz="1" w:space="0" w:color="000000" w:themeColor="text1"/>
-              <w:bottom w:val="single" w:sz="4" w:space="0" w:color="auto"/>
-              <w:right w:val="single" w:sz="1" w:space="0" w:color="000000" w:themeColor="text1"/>
-            </w:tcBorders>
+              <w:left w:val="single" w:color="000000" w:themeColor="text1" w:sz="1" w:space="0"/>
+              <w:bottom w:val="single" w:color="auto" w:sz="4" w:space="0"/>
+              <w:right w:val="single" w:color="000000" w:themeColor="text1" w:sz="1" w:space="0"/>
+            </w:tcBorders>
+            <w:tcMar/>
           </w:tcPr>
           <w:p>
             <w:pPr>
@@ -2356,11 +2355,12 @@
             <w:tcW w:w="4820" w:type="dxa"/>
             <w:gridSpan w:val="3"/>
             <w:tcBorders>
-              <w:top w:val="single" w:sz="4" w:space="0" w:color="auto"/>
-              <w:left w:val="single" w:sz="4" w:space="0" w:color="auto"/>
-              <w:bottom w:val="single" w:sz="4" w:space="0" w:color="auto"/>
-              <w:right w:val="single" w:sz="2" w:space="0" w:color="000000" w:themeColor="text1"/>
-            </w:tcBorders>
+              <w:top w:val="single" w:color="auto" w:sz="4" w:space="0"/>
+              <w:left w:val="single" w:color="auto" w:sz="4" w:space="0"/>
+              <w:bottom w:val="single" w:color="auto" w:sz="4" w:space="0"/>
+              <w:right w:val="single" w:color="000000" w:themeColor="text1" w:sz="2" w:space="0"/>
+            </w:tcBorders>
+            <w:tcMar/>
           </w:tcPr>
           <w:p>
             <w:pPr>
@@ -2400,11 +2400,12 @@
             <w:tcW w:w="5953" w:type="dxa"/>
             <w:gridSpan w:val="4"/>
             <w:tcBorders>
-              <w:top w:val="single" w:sz="4" w:space="0" w:color="auto"/>
-              <w:left w:val="single" w:sz="2" w:space="0" w:color="000000" w:themeColor="text1"/>
-              <w:bottom w:val="single" w:sz="4" w:space="0" w:color="auto"/>
-              <w:right w:val="single" w:sz="4" w:space="0" w:color="auto"/>
-            </w:tcBorders>
+              <w:top w:val="single" w:color="auto" w:sz="4" w:space="0"/>
+              <w:left w:val="single" w:color="000000" w:themeColor="text1" w:sz="2" w:space="0"/>
+              <w:bottom w:val="single" w:color="auto" w:sz="4" w:space="0"/>
+              <w:right w:val="single" w:color="auto" w:sz="4" w:space="0"/>
+            </w:tcBorders>
+            <w:tcMar/>
           </w:tcPr>
           <w:p>
             <w:pPr>
@@ -2703,7 +2704,7 @@
           <w:szCs w:val="18"/>
         </w:rPr>
       </w:pPr>
-      <w:bookmarkStart w:id="0" w:name="_GoBack"/>
+      <w:bookmarkStart w:name="_GoBack" w:id="0"/>
       <w:bookmarkEnd w:id="0"/>
     </w:p>
     <w:tbl>
@@ -3239,7 +3240,7 @@
       </w:r>
     </w:p>
     <w:sectPr>
-      <w:pgSz w:w="11906" w:h="16838" w:code="9"/>
+      <w:pgSz w:w="11906" w:h="16838" w:orient="portrait" w:code="9"/>
       <w:pgMar w:top="397" w:right="454" w:bottom="284" w:left="454" w:header="510" w:footer="709" w:gutter="0"/>
       <w:cols w:space="708"/>
       <w:docGrid w:linePitch="360"/>
@@ -4049,7 +4050,7 @@
   <w:docDefaults>
     <w:rPrDefault>
       <w:rPr>
-        <w:rFonts w:asciiTheme="minorHAnsi" w:eastAsiaTheme="minorHAnsi" w:hAnsiTheme="minorHAnsi" w:cstheme="minorBidi"/>
+        <w:rFonts w:asciiTheme="minorHAnsi" w:hAnsiTheme="minorHAnsi" w:eastAsiaTheme="minorHAnsi" w:cstheme="minorBidi"/>
         <w:sz w:val="22"/>
         <w:szCs w:val="22"/>
         <w:lang w:val="ru-RU" w:eastAsia="en-US" w:bidi="ar-SA"/>
@@ -4062,8 +4063,8 @@
     </w:pPrDefault>
   </w:docDefaults>
   <w:latentStyles w:defLockedState="0" w:defUIPriority="99" w:defSemiHidden="1" w:defUnhideWhenUsed="1" w:defQFormat="0" w:count="267">
-    <w:lsdException w:name="Normal" w:semiHidden="0" w:uiPriority="0" w:unhideWhenUsed="0" w:qFormat="1"/>
-    <w:lsdException w:name="heading 1" w:semiHidden="0" w:uiPriority="9" w:unhideWhenUsed="0" w:qFormat="1"/>
+    <w:lsdException w:name="Normal" w:uiPriority="0" w:semiHidden="0" w:unhideWhenUsed="0" w:qFormat="1"/>
+    <w:lsdException w:name="heading 1" w:uiPriority="9" w:semiHidden="0" w:unhideWhenUsed="0" w:qFormat="1"/>
     <w:lsdException w:name="heading 2" w:uiPriority="9" w:qFormat="1"/>
     <w:lsdException w:name="heading 3" w:uiPriority="9" w:qFormat="1"/>
     <w:lsdException w:name="heading 4" w:uiPriority="9" w:qFormat="1"/>
@@ -4083,127 +4084,127 @@
     <w:lsdException w:name="toc 9" w:uiPriority="39"/>
     <w:lsdException w:name="header" w:uiPriority="0"/>
     <w:lsdException w:name="caption" w:uiPriority="35" w:qFormat="1"/>
-    <w:lsdException w:name="Title" w:semiHidden="0" w:uiPriority="10" w:unhideWhenUsed="0" w:qFormat="1"/>
+    <w:lsdException w:name="Title" w:uiPriority="10" w:semiHidden="0" w:unhideWhenUsed="0" w:qFormat="1"/>
     <w:lsdException w:name="Default Paragraph Font" w:uiPriority="1"/>
     <w:lsdException w:name="Body Text" w:uiPriority="0"/>
-    <w:lsdException w:name="Subtitle" w:semiHidden="0" w:uiPriority="11" w:unhideWhenUsed="0" w:qFormat="1"/>
+    <w:lsdException w:name="Subtitle" w:uiPriority="11" w:semiHidden="0" w:unhideWhenUsed="0" w:qFormat="1"/>
     <w:lsdException w:name="Hyperlink" w:uiPriority="0"/>
-    <w:lsdException w:name="Strong" w:semiHidden="0" w:uiPriority="22" w:unhideWhenUsed="0" w:qFormat="1"/>
-    <w:lsdException w:name="Emphasis" w:semiHidden="0" w:uiPriority="20" w:unhideWhenUsed="0" w:qFormat="1"/>
-    <w:lsdException w:name="Table Grid" w:semiHidden="0" w:uiPriority="39" w:unhideWhenUsed="0"/>
+    <w:lsdException w:name="Strong" w:uiPriority="22" w:semiHidden="0" w:unhideWhenUsed="0" w:qFormat="1"/>
+    <w:lsdException w:name="Emphasis" w:uiPriority="20" w:semiHidden="0" w:unhideWhenUsed="0" w:qFormat="1"/>
+    <w:lsdException w:name="Table Grid" w:uiPriority="39" w:semiHidden="0" w:unhideWhenUsed="0"/>
     <w:lsdException w:name="Placeholder Text" w:unhideWhenUsed="0"/>
-    <w:lsdException w:name="No Spacing" w:semiHidden="0" w:uiPriority="1" w:unhideWhenUsed="0" w:qFormat="1"/>
-    <w:lsdException w:name="Light Shading" w:semiHidden="0" w:uiPriority="60" w:unhideWhenUsed="0"/>
-    <w:lsdException w:name="Light List" w:semiHidden="0" w:uiPriority="61" w:unhideWhenUsed="0"/>
-    <w:lsdException w:name="Light Grid" w:semiHidden="0" w:uiPriority="62" w:unhideWhenUsed="0"/>
-    <w:lsdException w:name="Medium Shading 1" w:semiHidden="0" w:uiPriority="63" w:unhideWhenUsed="0"/>
-    <w:lsdException w:name="Medium Shading 2" w:semiHidden="0" w:uiPriority="64" w:unhideWhenUsed="0"/>
-    <w:lsdException w:name="Medium List 1" w:semiHidden="0" w:uiPriority="65" w:unhideWhenUsed="0"/>
-    <w:lsdException w:name="Medium List 2" w:semiHidden="0" w:uiPriority="66" w:unhideWhenUsed="0"/>
-    <w:lsdException w:name="Medium Grid 1" w:semiHidden="0" w:uiPriority="67" w:unhideWhenUsed="0"/>
-    <w:lsdException w:name="Medium Grid 2" w:semiHidden="0" w:uiPriority="68" w:unhideWhenUsed="0"/>
-    <w:lsdException w:name="Medium Grid 3" w:semiHidden="0" w:uiPriority="69" w:unhideWhenUsed="0"/>
-    <w:lsdException w:name="Dark List" w:semiHidden="0" w:uiPriority="70" w:unhideWhenUsed="0"/>
-    <w:lsdException w:name="Colorful Shading" w:semiHidden="0" w:uiPriority="71" w:unhideWhenUsed="0"/>
-    <w:lsdException w:name="Colorful List" w:semiHidden="0" w:uiPriority="72" w:unhideWhenUsed="0"/>
-    <w:lsdException w:name="Colorful Grid" w:semiHidden="0" w:uiPriority="73" w:unhideWhenUsed="0"/>
-    <w:lsdException w:name="Light Shading Accent 1" w:semiHidden="0" w:uiPriority="60" w:unhideWhenUsed="0"/>
-    <w:lsdException w:name="Light List Accent 1" w:semiHidden="0" w:uiPriority="61" w:unhideWhenUsed="0"/>
-    <w:lsdException w:name="Light Grid Accent 1" w:semiHidden="0" w:uiPriority="62" w:unhideWhenUsed="0"/>
-    <w:lsdException w:name="Medium Shading 1 Accent 1" w:semiHidden="0" w:uiPriority="63" w:unhideWhenUsed="0"/>
-    <w:lsdException w:name="Medium Shading 2 Accent 1" w:semiHidden="0" w:uiPriority="64" w:unhideWhenUsed="0"/>
-    <w:lsdException w:name="Medium List 1 Accent 1" w:semiHidden="0" w:uiPriority="65" w:unhideWhenUsed="0"/>
+    <w:lsdException w:name="No Spacing" w:uiPriority="1" w:semiHidden="0" w:unhideWhenUsed="0" w:qFormat="1"/>
+    <w:lsdException w:name="Light Shading" w:uiPriority="60" w:semiHidden="0" w:unhideWhenUsed="0"/>
+    <w:lsdException w:name="Light List" w:uiPriority="61" w:semiHidden="0" w:unhideWhenUsed="0"/>
+    <w:lsdException w:name="Light Grid" w:uiPriority="62" w:semiHidden="0" w:unhideWhenUsed="0"/>
+    <w:lsdException w:name="Medium Shading 1" w:uiPriority="63" w:semiHidden="0" w:unhideWhenUsed="0"/>
+    <w:lsdException w:name="Medium Shading 2" w:uiPriority="64" w:semiHidden="0" w:unhideWhenUsed="0"/>
+    <w:lsdException w:name="Medium List 1" w:uiPriority="65" w:semiHidden="0" w:unhideWhenUsed="0"/>
+    <w:lsdException w:name="Medium List 2" w:uiPriority="66" w:semiHidden="0" w:unhideWhenUsed="0"/>
+    <w:lsdException w:name="Medium Grid 1" w:uiPriority="67" w:semiHidden="0" w:unhideWhenUsed="0"/>
+    <w:lsdException w:name="Medium Grid 2" w:uiPriority="68" w:semiHidden="0" w:unhideWhenUsed="0"/>
+    <w:lsdException w:name="Medium Grid 3" w:uiPriority="69" w:semiHidden="0" w:unhideWhenUsed="0"/>
+    <w:lsdException w:name="Dark List" w:uiPriority="70" w:semiHidden="0" w:unhideWhenUsed="0"/>
+    <w:lsdException w:name="Colorful Shading" w:uiPriority="71" w:semiHidden="0" w:unhideWhenUsed="0"/>
+    <w:lsdException w:name="Colorful List" w:uiPriority="72" w:semiHidden="0" w:unhideWhenUsed="0"/>
+    <w:lsdException w:name="Colorful Grid" w:uiPriority="73" w:semiHidden="0" w:unhideWhenUsed="0"/>
+    <w:lsdException w:name="Light Shading Accent 1" w:uiPriority="60" w:semiHidden="0" w:unhideWhenUsed="0"/>
+    <w:lsdException w:name="Light List Accent 1" w:uiPriority="61" w:semiHidden="0" w:unhideWhenUsed="0"/>
+    <w:lsdException w:name="Light Grid Accent 1" w:uiPriority="62" w:semiHidden="0" w:unhideWhenUsed="0"/>
+    <w:lsdException w:name="Medium Shading 1 Accent 1" w:uiPriority="63" w:semiHidden="0" w:unhideWhenUsed="0"/>
+    <w:lsdException w:name="Medium Shading 2 Accent 1" w:uiPriority="64" w:semiHidden="0" w:unhideWhenUsed="0"/>
+    <w:lsdException w:name="Medium List 1 Accent 1" w:uiPriority="65" w:semiHidden="0" w:unhideWhenUsed="0"/>
     <w:lsdException w:name="Revision" w:unhideWhenUsed="0"/>
-    <w:lsdException w:name="List Paragraph" w:semiHidden="0" w:uiPriority="34" w:unhideWhenUsed="0" w:qFormat="1"/>
-    <w:lsdException w:name="Quote" w:semiHidden="0" w:uiPriority="29" w:unhideWhenUsed="0" w:qFormat="1"/>
-    <w:lsdException w:name="Intense Quote" w:semiHidden="0" w:uiPriority="30" w:unhideWhenUsed="0" w:qFormat="1"/>
-    <w:lsdException w:name="Medium List 2 Accent 1" w:semiHidden="0" w:uiPriority="66" w:unhideWhenUsed="0"/>
-    <w:lsdException w:name="Medium Grid 1 Accent 1" w:semiHidden="0" w:uiPriority="67" w:unhideWhenUsed="0"/>
-    <w:lsdException w:name="Medium Grid 2 Accent 1" w:semiHidden="0" w:uiPriority="68" w:unhideWhenUsed="0"/>
-    <w:lsdException w:name="Medium Grid 3 Accent 1" w:semiHidden="0" w:uiPriority="69" w:unhideWhenUsed="0"/>
-    <w:lsdException w:name="Dark List Accent 1" w:semiHidden="0" w:uiPriority="70" w:unhideWhenUsed="0"/>
-    <w:lsdException w:name="Colorful Shading Accent 1" w:semiHidden="0" w:uiPriority="71" w:unhideWhenUsed="0"/>
-    <w:lsdException w:name="Colorful List Accent 1" w:semiHidden="0" w:uiPriority="72" w:unhideWhenUsed="0"/>
-    <w:lsdException w:name="Colorful Grid Accent 1" w:semiHidden="0" w:uiPriority="73" w:unhideWhenUsed="0"/>
-    <w:lsdException w:name="Light Shading Accent 2" w:semiHidden="0" w:uiPriority="60" w:unhideWhenUsed="0"/>
-    <w:lsdException w:name="Light List Accent 2" w:semiHidden="0" w:uiPriority="61" w:unhideWhenUsed="0"/>
-    <w:lsdException w:name="Light Grid Accent 2" w:semiHidden="0" w:uiPriority="62" w:unhideWhenUsed="0"/>
-    <w:lsdException w:name="Medium Shading 1 Accent 2" w:semiHidden="0" w:uiPriority="63" w:unhideWhenUsed="0"/>
-    <w:lsdException w:name="Medium Shading 2 Accent 2" w:semiHidden="0" w:uiPriority="64" w:unhideWhenUsed="0"/>
-    <w:lsdException w:name="Medium List 1 Accent 2" w:semiHidden="0" w:uiPriority="65" w:unhideWhenUsed="0"/>
-    <w:lsdException w:name="Medium List 2 Accent 2" w:semiHidden="0" w:uiPriority="66" w:unhideWhenUsed="0"/>
-    <w:lsdException w:name="Medium Grid 1 Accent 2" w:semiHidden="0" w:uiPriority="67" w:unhideWhenUsed="0"/>
-    <w:lsdException w:name="Medium Grid 2 Accent 2" w:semiHidden="0" w:uiPriority="68" w:unhideWhenUsed="0"/>
-    <w:lsdException w:name="Medium Grid 3 Accent 2" w:semiHidden="0" w:uiPriority="69" w:unhideWhenUsed="0"/>
-    <w:lsdException w:name="Dark List Accent 2" w:semiHidden="0" w:uiPriority="70" w:unhideWhenUsed="0"/>
-    <w:lsdException w:name="Colorful Shading Accent 2" w:semiHidden="0" w:uiPriority="71" w:unhideWhenUsed="0"/>
-    <w:lsdException w:name="Colorful List Accent 2" w:semiHidden="0" w:uiPriority="72" w:unhideWhenUsed="0"/>
-    <w:lsdException w:name="Colorful Grid Accent 2" w:semiHidden="0" w:uiPriority="73" w:unhideWhenUsed="0"/>
-    <w:lsdException w:name="Light Shading Accent 3" w:semiHidden="0" w:uiPriority="60" w:unhideWhenUsed="0"/>
-    <w:lsdException w:name="Light List Accent 3" w:semiHidden="0" w:uiPriority="61" w:unhideWhenUsed="0"/>
-    <w:lsdException w:name="Light Grid Accent 3" w:semiHidden="0" w:uiPriority="62" w:unhideWhenUsed="0"/>
-    <w:lsdException w:name="Medium Shading 1 Accent 3" w:semiHidden="0" w:uiPriority="63" w:unhideWhenUsed="0"/>
-    <w:lsdException w:name="Medium Shading 2 Accent 3" w:semiHidden="0" w:uiPriority="64" w:unhideWhenUsed="0"/>
-    <w:lsdException w:name="Medium List 1 Accent 3" w:semiHidden="0" w:uiPriority="65" w:unhideWhenUsed="0"/>
-    <w:lsdException w:name="Medium List 2 Accent 3" w:semiHidden="0" w:uiPriority="66" w:unhideWhenUsed="0"/>
-    <w:lsdException w:name="Medium Grid 1 Accent 3" w:semiHidden="0" w:uiPriority="67" w:unhideWhenUsed="0"/>
-    <w:lsdException w:name="Medium Grid 2 Accent 3" w:semiHidden="0" w:uiPriority="68" w:unhideWhenUsed="0"/>
-    <w:lsdException w:name="Medium Grid 3 Accent 3" w:semiHidden="0" w:uiPriority="69" w:unhideWhenUsed="0"/>
-    <w:lsdException w:name="Dark List Accent 3" w:semiHidden="0" w:uiPriority="70" w:unhideWhenUsed="0"/>
-    <w:lsdException w:name="Colorful Shading Accent 3" w:semiHidden="0" w:uiPriority="71" w:unhideWhenUsed="0"/>
-    <w:lsdException w:name="Colorful List Accent 3" w:semiHidden="0" w:uiPriority="72" w:unhideWhenUsed="0"/>
-    <w:lsdException w:name="Colorful Grid Accent 3" w:semiHidden="0" w:uiPriority="73" w:unhideWhenUsed="0"/>
-    <w:lsdException w:name="Light Shading Accent 4" w:semiHidden="0" w:uiPriority="60" w:unhideWhenUsed="0"/>
-    <w:lsdException w:name="Light List Accent 4" w:semiHidden="0" w:uiPriority="61" w:unhideWhenUsed="0"/>
-    <w:lsdException w:name="Light Grid Accent 4" w:semiHidden="0" w:uiPriority="62" w:unhideWhenUsed="0"/>
-    <w:lsdException w:name="Medium Shading 1 Accent 4" w:semiHidden="0" w:uiPriority="63" w:unhideWhenUsed="0"/>
-    <w:lsdException w:name="Medium Shading 2 Accent 4" w:semiHidden="0" w:uiPriority="64" w:unhideWhenUsed="0"/>
-    <w:lsdException w:name="Medium List 1 Accent 4" w:semiHidden="0" w:uiPriority="65" w:unhideWhenUsed="0"/>
-    <w:lsdException w:name="Medium List 2 Accent 4" w:semiHidden="0" w:uiPriority="66" w:unhideWhenUsed="0"/>
-    <w:lsdException w:name="Medium Grid 1 Accent 4" w:semiHidden="0" w:uiPriority="67" w:unhideWhenUsed="0"/>
-    <w:lsdException w:name="Medium Grid 2 Accent 4" w:semiHidden="0" w:uiPriority="68" w:unhideWhenUsed="0"/>
-    <w:lsdException w:name="Medium Grid 3 Accent 4" w:semiHidden="0" w:uiPriority="69" w:unhideWhenUsed="0"/>
-    <w:lsdException w:name="Dark List Accent 4" w:semiHidden="0" w:uiPriority="70" w:unhideWhenUsed="0"/>
-    <w:lsdException w:name="Colorful Shading Accent 4" w:semiHidden="0" w:uiPriority="71" w:unhideWhenUsed="0"/>
-    <w:lsdException w:name="Colorful List Accent 4" w:semiHidden="0" w:uiPriority="72" w:unhideWhenUsed="0"/>
-    <w:lsdException w:name="Colorful Grid Accent 4" w:semiHidden="0" w:uiPriority="73" w:unhideWhenUsed="0"/>
-    <w:lsdException w:name="Light Shading Accent 5" w:semiHidden="0" w:uiPriority="60" w:unhideWhenUsed="0"/>
-    <w:lsdException w:name="Light List Accent 5" w:semiHidden="0" w:uiPriority="61" w:unhideWhenUsed="0"/>
-    <w:lsdException w:name="Light Grid Accent 5" w:semiHidden="0" w:uiPriority="62" w:unhideWhenUsed="0"/>
-    <w:lsdException w:name="Medium Shading 1 Accent 5" w:semiHidden="0" w:uiPriority="63" w:unhideWhenUsed="0"/>
-    <w:lsdException w:name="Medium Shading 2 Accent 5" w:semiHidden="0" w:uiPriority="64" w:unhideWhenUsed="0"/>
-    <w:lsdException w:name="Medium List 1 Accent 5" w:semiHidden="0" w:uiPriority="65" w:unhideWhenUsed="0"/>
-    <w:lsdException w:name="Medium List 2 Accent 5" w:semiHidden="0" w:uiPriority="66" w:unhideWhenUsed="0"/>
-    <w:lsdException w:name="Medium Grid 1 Accent 5" w:semiHidden="0" w:uiPriority="67" w:unhideWhenUsed="0"/>
-    <w:lsdException w:name="Medium Grid 2 Accent 5" w:semiHidden="0" w:uiPriority="68" w:unhideWhenUsed="0"/>
-    <w:lsdException w:name="Medium Grid 3 Accent 5" w:semiHidden="0" w:uiPriority="69" w:unhideWhenUsed="0"/>
-    <w:lsdException w:name="Dark List Accent 5" w:semiHidden="0" w:uiPriority="70" w:unhideWhenUsed="0"/>
-    <w:lsdException w:name="Colorful Shading Accent 5" w:semiHidden="0" w:uiPriority="71" w:unhideWhenUsed="0"/>
-    <w:lsdException w:name="Colorful List Accent 5" w:semiHidden="0" w:uiPriority="72" w:unhideWhenUsed="0"/>
-    <w:lsdException w:name="Colorful Grid Accent 5" w:semiHidden="0" w:uiPriority="73" w:unhideWhenUsed="0"/>
-    <w:lsdException w:name="Light Shading Accent 6" w:semiHidden="0" w:uiPriority="60" w:unhideWhenUsed="0"/>
-    <w:lsdException w:name="Light List Accent 6" w:semiHidden="0" w:uiPriority="61" w:unhideWhenUsed="0"/>
-    <w:lsdException w:name="Light Grid Accent 6" w:semiHidden="0" w:uiPriority="62" w:unhideWhenUsed="0"/>
-    <w:lsdException w:name="Medium Shading 1 Accent 6" w:semiHidden="0" w:uiPriority="63" w:unhideWhenUsed="0"/>
-    <w:lsdException w:name="Medium Shading 2 Accent 6" w:semiHidden="0" w:uiPriority="64" w:unhideWhenUsed="0"/>
-    <w:lsdException w:name="Medium List 1 Accent 6" w:semiHidden="0" w:uiPriority="65" w:unhideWhenUsed="0"/>
-    <w:lsdException w:name="Medium List 2 Accent 6" w:semiHidden="0" w:uiPriority="66" w:unhideWhenUsed="0"/>
-    <w:lsdException w:name="Medium Grid 1 Accent 6" w:semiHidden="0" w:uiPriority="67" w:unhideWhenUsed="0"/>
-    <w:lsdException w:name="Medium Grid 2 Accent 6" w:semiHidden="0" w:uiPriority="68" w:unhideWhenUsed="0"/>
-    <w:lsdException w:name="Medium Grid 3 Accent 6" w:semiHidden="0" w:uiPriority="69" w:unhideWhenUsed="0"/>
-    <w:lsdException w:name="Dark List Accent 6" w:semiHidden="0" w:uiPriority="70" w:unhideWhenUsed="0"/>
-    <w:lsdException w:name="Colorful Shading Accent 6" w:semiHidden="0" w:uiPriority="71" w:unhideWhenUsed="0"/>
-    <w:lsdException w:name="Colorful List Accent 6" w:semiHidden="0" w:uiPriority="72" w:unhideWhenUsed="0"/>
-    <w:lsdException w:name="Colorful Grid Accent 6" w:semiHidden="0" w:uiPriority="73" w:unhideWhenUsed="0"/>
-    <w:lsdException w:name="Subtle Emphasis" w:semiHidden="0" w:uiPriority="19" w:unhideWhenUsed="0" w:qFormat="1"/>
-    <w:lsdException w:name="Intense Emphasis" w:semiHidden="0" w:uiPriority="21" w:unhideWhenUsed="0" w:qFormat="1"/>
-    <w:lsdException w:name="Subtle Reference" w:semiHidden="0" w:uiPriority="31" w:unhideWhenUsed="0" w:qFormat="1"/>
-    <w:lsdException w:name="Intense Reference" w:semiHidden="0" w:uiPriority="32" w:unhideWhenUsed="0" w:qFormat="1"/>
-    <w:lsdException w:name="Book Title" w:semiHidden="0" w:uiPriority="33" w:unhideWhenUsed="0" w:qFormat="1"/>
+    <w:lsdException w:name="List Paragraph" w:uiPriority="34" w:semiHidden="0" w:unhideWhenUsed="0" w:qFormat="1"/>
+    <w:lsdException w:name="Quote" w:uiPriority="29" w:semiHidden="0" w:unhideWhenUsed="0" w:qFormat="1"/>
+    <w:lsdException w:name="Intense Quote" w:uiPriority="30" w:semiHidden="0" w:unhideWhenUsed="0" w:qFormat="1"/>
+    <w:lsdException w:name="Medium List 2 Accent 1" w:uiPriority="66" w:semiHidden="0" w:unhideWhenUsed="0"/>
+    <w:lsdException w:name="Medium Grid 1 Accent 1" w:uiPriority="67" w:semiHidden="0" w:unhideWhenUsed="0"/>
+    <w:lsdException w:name="Medium Grid 2 Accent 1" w:uiPriority="68" w:semiHidden="0" w:unhideWhenUsed="0"/>
+    <w:lsdException w:name="Medium Grid 3 Accent 1" w:uiPriority="69" w:semiHidden="0" w:unhideWhenUsed="0"/>
+    <w:lsdException w:name="Dark List Accent 1" w:uiPriority="70" w:semiHidden="0" w:unhideWhenUsed="0"/>
+    <w:lsdException w:name="Colorful Shading Accent 1" w:uiPriority="71" w:semiHidden="0" w:unhideWhenUsed="0"/>
+    <w:lsdException w:name="Colorful List Accent 1" w:uiPriority="72" w:semiHidden="0" w:unhideWhenUsed="0"/>
+    <w:lsdException w:name="Colorful Grid Accent 1" w:uiPriority="73" w:semiHidden="0" w:unhideWhenUsed="0"/>
+    <w:lsdException w:name="Light Shading Accent 2" w:uiPriority="60" w:semiHidden="0" w:unhideWhenUsed="0"/>
+    <w:lsdException w:name="Light List Accent 2" w:uiPriority="61" w:semiHidden="0" w:unhideWhenUsed="0"/>
+    <w:lsdException w:name="Light Grid Accent 2" w:uiPriority="62" w:semiHidden="0" w:unhideWhenUsed="0"/>
+    <w:lsdException w:name="Medium Shading 1 Accent 2" w:uiPriority="63" w:semiHidden="0" w:unhideWhenUsed="0"/>
+    <w:lsdException w:name="Medium Shading 2 Accent 2" w:uiPriority="64" w:semiHidden="0" w:unhideWhenUsed="0"/>
+    <w:lsdException w:name="Medium List 1 Accent 2" w:uiPriority="65" w:semiHidden="0" w:unhideWhenUsed="0"/>
+    <w:lsdException w:name="Medium List 2 Accent 2" w:uiPriority="66" w:semiHidden="0" w:unhideWhenUsed="0"/>
+    <w:lsdException w:name="Medium Grid 1 Accent 2" w:uiPriority="67" w:semiHidden="0" w:unhideWhenUsed="0"/>
+    <w:lsdException w:name="Medium Grid 2 Accent 2" w:uiPriority="68" w:semiHidden="0" w:unhideWhenUsed="0"/>
+    <w:lsdException w:name="Medium Grid 3 Accent 2" w:uiPriority="69" w:semiHidden="0" w:unhideWhenUsed="0"/>
+    <w:lsdException w:name="Dark List Accent 2" w:uiPriority="70" w:semiHidden="0" w:unhideWhenUsed="0"/>
+    <w:lsdException w:name="Colorful Shading Accent 2" w:uiPriority="71" w:semiHidden="0" w:unhideWhenUsed="0"/>
+    <w:lsdException w:name="Colorful List Accent 2" w:uiPriority="72" w:semiHidden="0" w:unhideWhenUsed="0"/>
+    <w:lsdException w:name="Colorful Grid Accent 2" w:uiPriority="73" w:semiHidden="0" w:unhideWhenUsed="0"/>
+    <w:lsdException w:name="Light Shading Accent 3" w:uiPriority="60" w:semiHidden="0" w:unhideWhenUsed="0"/>
+    <w:lsdException w:name="Light List Accent 3" w:uiPriority="61" w:semiHidden="0" w:unhideWhenUsed="0"/>
+    <w:lsdException w:name="Light Grid Accent 3" w:uiPriority="62" w:semiHidden="0" w:unhideWhenUsed="0"/>
+    <w:lsdException w:name="Medium Shading 1 Accent 3" w:uiPriority="63" w:semiHidden="0" w:unhideWhenUsed="0"/>
+    <w:lsdException w:name="Medium Shading 2 Accent 3" w:uiPriority="64" w:semiHidden="0" w:unhideWhenUsed="0"/>
+    <w:lsdException w:name="Medium List 1 Accent 3" w:uiPriority="65" w:semiHidden="0" w:unhideWhenUsed="0"/>
+    <w:lsdException w:name="Medium List 2 Accent 3" w:uiPriority="66" w:semiHidden="0" w:unhideWhenUsed="0"/>
+    <w:lsdException w:name="Medium Grid 1 Accent 3" w:uiPriority="67" w:semiHidden="0" w:unhideWhenUsed="0"/>
+    <w:lsdException w:name="Medium Grid 2 Accent 3" w:uiPriority="68" w:semiHidden="0" w:unhideWhenUsed="0"/>
+    <w:lsdException w:name="Medium Grid 3 Accent 3" w:uiPriority="69" w:semiHidden="0" w:unhideWhenUsed="0"/>
+    <w:lsdException w:name="Dark List Accent 3" w:uiPriority="70" w:semiHidden="0" w:unhideWhenUsed="0"/>
+    <w:lsdException w:name="Colorful Shading Accent 3" w:uiPriority="71" w:semiHidden="0" w:unhideWhenUsed="0"/>
+    <w:lsdException w:name="Colorful List Accent 3" w:uiPriority="72" w:semiHidden="0" w:unhideWhenUsed="0"/>
+    <w:lsdException w:name="Colorful Grid Accent 3" w:uiPriority="73" w:semiHidden="0" w:unhideWhenUsed="0"/>
+    <w:lsdException w:name="Light Shading Accent 4" w:uiPriority="60" w:semiHidden="0" w:unhideWhenUsed="0"/>
+    <w:lsdException w:name="Light List Accent 4" w:uiPriority="61" w:semiHidden="0" w:unhideWhenUsed="0"/>
+    <w:lsdException w:name="Light Grid Accent 4" w:uiPriority="62" w:semiHidden="0" w:unhideWhenUsed="0"/>
+    <w:lsdException w:name="Medium Shading 1 Accent 4" w:uiPriority="63" w:semiHidden="0" w:unhideWhenUsed="0"/>
+    <w:lsdException w:name="Medium Shading 2 Accent 4" w:uiPriority="64" w:semiHidden="0" w:unhideWhenUsed="0"/>
+    <w:lsdException w:name="Medium List 1 Accent 4" w:uiPriority="65" w:semiHidden="0" w:unhideWhenUsed="0"/>
+    <w:lsdException w:name="Medium List 2 Accent 4" w:uiPriority="66" w:semiHidden="0" w:unhideWhenUsed="0"/>
+    <w:lsdException w:name="Medium Grid 1 Accent 4" w:uiPriority="67" w:semiHidden="0" w:unhideWhenUsed="0"/>
+    <w:lsdException w:name="Medium Grid 2 Accent 4" w:uiPriority="68" w:semiHidden="0" w:unhideWhenUsed="0"/>
+    <w:lsdException w:name="Medium Grid 3 Accent 4" w:uiPriority="69" w:semiHidden="0" w:unhideWhenUsed="0"/>
+    <w:lsdException w:name="Dark List Accent 4" w:uiPriority="70" w:semiHidden="0" w:unhideWhenUsed="0"/>
+    <w:lsdException w:name="Colorful Shading Accent 4" w:uiPriority="71" w:semiHidden="0" w:unhideWhenUsed="0"/>
+    <w:lsdException w:name="Colorful List Accent 4" w:uiPriority="72" w:semiHidden="0" w:unhideWhenUsed="0"/>
+    <w:lsdException w:name="Colorful Grid Accent 4" w:uiPriority="73" w:semiHidden="0" w:unhideWhenUsed="0"/>
+    <w:lsdException w:name="Light Shading Accent 5" w:uiPriority="60" w:semiHidden="0" w:unhideWhenUsed="0"/>
+    <w:lsdException w:name="Light List Accent 5" w:uiPriority="61" w:semiHidden="0" w:unhideWhenUsed="0"/>
+    <w:lsdException w:name="Light Grid Accent 5" w:uiPriority="62" w:semiHidden="0" w:unhideWhenUsed="0"/>
+    <w:lsdException w:name="Medium Shading 1 Accent 5" w:uiPriority="63" w:semiHidden="0" w:unhideWhenUsed="0"/>
+    <w:lsdException w:name="Medium Shading 2 Accent 5" w:uiPriority="64" w:semiHidden="0" w:unhideWhenUsed="0"/>
+    <w:lsdException w:name="Medium List 1 Accent 5" w:uiPriority="65" w:semiHidden="0" w:unhideWhenUsed="0"/>
+    <w:lsdException w:name="Medium List 2 Accent 5" w:uiPriority="66" w:semiHidden="0" w:unhideWhenUsed="0"/>
+    <w:lsdException w:name="Medium Grid 1 Accent 5" w:uiPriority="67" w:semiHidden="0" w:unhideWhenUsed="0"/>
+    <w:lsdException w:name="Medium Grid 2 Accent 5" w:uiPriority="68" w:semiHidden="0" w:unhideWhenUsed="0"/>
+    <w:lsdException w:name="Medium Grid 3 Accent 5" w:uiPriority="69" w:semiHidden="0" w:unhideWhenUsed="0"/>
+    <w:lsdException w:name="Dark List Accent 5" w:uiPriority="70" w:semiHidden="0" w:unhideWhenUsed="0"/>
+    <w:lsdException w:name="Colorful Shading Accent 5" w:uiPriority="71" w:semiHidden="0" w:unhideWhenUsed="0"/>
+    <w:lsdException w:name="Colorful List Accent 5" w:uiPriority="72" w:semiHidden="0" w:unhideWhenUsed="0"/>
+    <w:lsdException w:name="Colorful Grid Accent 5" w:uiPriority="73" w:semiHidden="0" w:unhideWhenUsed="0"/>
+    <w:lsdException w:name="Light Shading Accent 6" w:uiPriority="60" w:semiHidden="0" w:unhideWhenUsed="0"/>
+    <w:lsdException w:name="Light List Accent 6" w:uiPriority="61" w:semiHidden="0" w:unhideWhenUsed="0"/>
+    <w:lsdException w:name="Light Grid Accent 6" w:uiPriority="62" w:semiHidden="0" w:unhideWhenUsed="0"/>
+    <w:lsdException w:name="Medium Shading 1 Accent 6" w:uiPriority="63" w:semiHidden="0" w:unhideWhenUsed="0"/>
+    <w:lsdException w:name="Medium Shading 2 Accent 6" w:uiPriority="64" w:semiHidden="0" w:unhideWhenUsed="0"/>
+    <w:lsdException w:name="Medium List 1 Accent 6" w:uiPriority="65" w:semiHidden="0" w:unhideWhenUsed="0"/>
+    <w:lsdException w:name="Medium List 2 Accent 6" w:uiPriority="66" w:semiHidden="0" w:unhideWhenUsed="0"/>
+    <w:lsdException w:name="Medium Grid 1 Accent 6" w:uiPriority="67" w:semiHidden="0" w:unhideWhenUsed="0"/>
+    <w:lsdException w:name="Medium Grid 2 Accent 6" w:uiPriority="68" w:semiHidden="0" w:unhideWhenUsed="0"/>
+    <w:lsdException w:name="Medium Grid 3 Accent 6" w:uiPriority="69" w:semiHidden="0" w:unhideWhenUsed="0"/>
+    <w:lsdException w:name="Dark List Accent 6" w:uiPriority="70" w:semiHidden="0" w:unhideWhenUsed="0"/>
+    <w:lsdException w:name="Colorful Shading Accent 6" w:uiPriority="71" w:semiHidden="0" w:unhideWhenUsed="0"/>
+    <w:lsdException w:name="Colorful List Accent 6" w:uiPriority="72" w:semiHidden="0" w:unhideWhenUsed="0"/>
+    <w:lsdException w:name="Colorful Grid Accent 6" w:uiPriority="73" w:semiHidden="0" w:unhideWhenUsed="0"/>
+    <w:lsdException w:name="Subtle Emphasis" w:uiPriority="19" w:semiHidden="0" w:unhideWhenUsed="0" w:qFormat="1"/>
+    <w:lsdException w:name="Intense Emphasis" w:uiPriority="21" w:semiHidden="0" w:unhideWhenUsed="0" w:qFormat="1"/>
+    <w:lsdException w:name="Subtle Reference" w:uiPriority="31" w:semiHidden="0" w:unhideWhenUsed="0" w:qFormat="1"/>
+    <w:lsdException w:name="Intense Reference" w:uiPriority="32" w:semiHidden="0" w:unhideWhenUsed="0" w:qFormat="1"/>
+    <w:lsdException w:name="Book Title" w:uiPriority="33" w:semiHidden="0" w:unhideWhenUsed="0" w:qFormat="1"/>
     <w:lsdException w:name="Bibliography" w:uiPriority="37"/>
     <w:lsdException w:name="TOC Heading" w:uiPriority="39" w:qFormat="1"/>
   </w:latentStyles>
-  <w:style w:type="paragraph" w:default="1" w:styleId="a">
+  <w:style w:type="paragraph" w:styleId="a" w:default="1">
     <w:name w:val="Normal"/>
     <w:qFormat/>
     <w:rsid w:val="008A248E"/>
@@ -4211,19 +4212,19 @@
       <w:spacing w:after="0" w:line="240" w:lineRule="auto"/>
     </w:pPr>
     <w:rPr>
-      <w:rFonts w:ascii="Times New Roman" w:eastAsia="Times New Roman" w:hAnsi="Times New Roman" w:cs="Times New Roman"/>
+      <w:rFonts w:ascii="Times New Roman" w:hAnsi="Times New Roman" w:eastAsia="Times New Roman" w:cs="Times New Roman"/>
       <w:sz w:val="24"/>
       <w:szCs w:val="24"/>
       <w:lang w:eastAsia="ru-RU"/>
     </w:rPr>
   </w:style>
-  <w:style w:type="character" w:default="1" w:styleId="a0">
+  <w:style w:type="character" w:styleId="a0" w:default="1">
     <w:name w:val="Default Paragraph Font"/>
     <w:uiPriority w:val="1"/>
     <w:semiHidden/>
     <w:unhideWhenUsed/>
   </w:style>
-  <w:style w:type="table" w:default="1" w:styleId="a1">
+  <w:style w:type="table" w:styleId="a1" w:default="1">
     <w:name w:val="Normal Table"/>
     <w:uiPriority w:val="99"/>
     <w:semiHidden/>
@@ -4238,7 +4239,7 @@
       </w:tblCellMar>
     </w:tblPr>
   </w:style>
-  <w:style w:type="numbering" w:default="1" w:styleId="a2">
+  <w:style w:type="numbering" w:styleId="a2" w:default="1">
     <w:name w:val="No List"/>
     <w:uiPriority w:val="99"/>
     <w:semiHidden/>
@@ -4257,13 +4258,13 @@
       </w:tabs>
     </w:pPr>
   </w:style>
-  <w:style w:type="character" w:customStyle="1" w:styleId="a4">
+  <w:style w:type="character" w:styleId="a4" w:customStyle="1">
     <w:name w:val="Верхний колонтитул Знак"/>
     <w:basedOn w:val="a0"/>
     <w:link w:val="a3"/>
     <w:rsid w:val="008A248E"/>
     <w:rPr>
-      <w:rFonts w:ascii="Times New Roman" w:eastAsia="Times New Roman" w:hAnsi="Times New Roman" w:cs="Times New Roman"/>
+      <w:rFonts w:ascii="Times New Roman" w:hAnsi="Times New Roman" w:eastAsia="Times New Roman" w:cs="Times New Roman"/>
       <w:sz w:val="24"/>
       <w:szCs w:val="24"/>
       <w:lang w:eastAsia="ru-RU"/>
@@ -4283,14 +4284,14 @@
       </w:tabs>
     </w:pPr>
   </w:style>
-  <w:style w:type="character" w:customStyle="1" w:styleId="a6">
+  <w:style w:type="character" w:styleId="a6" w:customStyle="1">
     <w:name w:val="Нижний колонтитул Знак"/>
     <w:basedOn w:val="a0"/>
     <w:link w:val="a5"/>
     <w:uiPriority w:val="99"/>
     <w:rsid w:val="008A248E"/>
     <w:rPr>
-      <w:rFonts w:ascii="Times New Roman" w:eastAsia="Times New Roman" w:hAnsi="Times New Roman" w:cs="Times New Roman"/>
+      <w:rFonts w:ascii="Times New Roman" w:hAnsi="Times New Roman" w:eastAsia="Times New Roman" w:cs="Times New Roman"/>
       <w:sz w:val="24"/>
       <w:szCs w:val="24"/>
       <w:lang w:eastAsia="ru-RU"/>
@@ -4309,19 +4310,19 @@
       <w:szCs w:val="20"/>
     </w:rPr>
   </w:style>
-  <w:style w:type="character" w:customStyle="1" w:styleId="a8">
+  <w:style w:type="character" w:styleId="a8" w:customStyle="1">
     <w:name w:val="Основной текст Знак"/>
     <w:basedOn w:val="a0"/>
     <w:link w:val="a7"/>
     <w:rsid w:val="008A248E"/>
     <w:rPr>
-      <w:rFonts w:ascii="Arial" w:eastAsia="Times New Roman" w:hAnsi="Arial" w:cs="Times New Roman"/>
+      <w:rFonts w:ascii="Arial" w:hAnsi="Arial" w:eastAsia="Times New Roman" w:cs="Times New Roman"/>
       <w:sz w:val="24"/>
       <w:szCs w:val="20"/>
       <w:lang w:eastAsia="ru-RU"/>
     </w:rPr>
   </w:style>
-  <w:style w:type="paragraph" w:customStyle="1" w:styleId="ConsPlusNormal">
+  <w:style w:type="paragraph" w:styleId="ConsPlusNormal" w:customStyle="1">
     <w:name w:val="ConsPlusNormal"/>
     <w:rsid w:val="008A248E"/>
     <w:pPr>
@@ -4333,7 +4334,7 @@
       <w:ind w:firstLine="720"/>
     </w:pPr>
     <w:rPr>
-      <w:rFonts w:ascii="Arial" w:eastAsia="Times New Roman" w:hAnsi="Arial" w:cs="Arial"/>
+      <w:rFonts w:ascii="Arial" w:hAnsi="Arial" w:eastAsia="Times New Roman" w:cs="Arial"/>
       <w:sz w:val="20"/>
       <w:szCs w:val="20"/>
       <w:lang w:eastAsia="ru-RU"/>
@@ -4347,7 +4348,7 @@
       <w:u w:val="single"/>
     </w:rPr>
   </w:style>
-  <w:style w:type="paragraph" w:customStyle="1" w:styleId="aa">
+  <w:style w:type="paragraph" w:styleId="aa" w:customStyle="1">
     <w:name w:val="Содержимое таблицы"/>
     <w:basedOn w:val="a"/>
     <w:rsid w:val="008A248E"/>
@@ -4357,13 +4358,13 @@
       <w:suppressAutoHyphens/>
     </w:pPr>
     <w:rPr>
-      <w:rFonts w:ascii="Arial" w:eastAsia="Arial Unicode MS" w:hAnsi="Arial"/>
+      <w:rFonts w:ascii="Arial" w:hAnsi="Arial" w:eastAsia="Arial Unicode MS"/>
       <w:kern w:val="1"/>
       <w:sz w:val="20"/>
       <w:lang w:eastAsia="ar-SA"/>
     </w:rPr>
   </w:style>
-  <w:style w:type="paragraph" w:customStyle="1" w:styleId="ConsPlusNonformat">
+  <w:style w:type="paragraph" w:styleId="ConsPlusNonformat" w:customStyle="1">
     <w:name w:val="ConsPlusNonformat"/>
     <w:basedOn w:val="a"/>
     <w:next w:val="ConsPlusNormal"/>
@@ -4374,13 +4375,13 @@
       <w:autoSpaceDE w:val="0"/>
     </w:pPr>
     <w:rPr>
-      <w:rFonts w:ascii="Courier New" w:eastAsia="Courier New" w:hAnsi="Courier New"/>
+      <w:rFonts w:ascii="Courier New" w:hAnsi="Courier New" w:eastAsia="Courier New"/>
       <w:kern w:val="1"/>
       <w:sz w:val="20"/>
       <w:szCs w:val="20"/>
     </w:rPr>
   </w:style>
-  <w:style w:type="paragraph" w:customStyle="1" w:styleId="1">
+  <w:style w:type="paragraph" w:styleId="1" w:customStyle="1">
     <w:name w:val="Обычный1"/>
     <w:rsid w:val="008A248E"/>
     <w:pPr>
@@ -4389,7 +4390,7 @@
       <w:spacing w:after="0" w:line="240" w:lineRule="auto"/>
     </w:pPr>
     <w:rPr>
-      <w:rFonts w:ascii="Times New Roman" w:eastAsia="Arial" w:hAnsi="Times New Roman" w:cs="Times New Roman"/>
+      <w:rFonts w:ascii="Times New Roman" w:hAnsi="Times New Roman" w:eastAsia="Arial" w:cs="Times New Roman"/>
       <w:sz w:val="20"/>
       <w:szCs w:val="20"/>
       <w:lang w:eastAsia="ar-SA"/>
@@ -4432,7 +4433,7 @@
       <w:szCs w:val="18"/>
     </w:rPr>
   </w:style>
-  <w:style w:type="character" w:customStyle="1" w:styleId="ae">
+  <w:style w:type="character" w:styleId="ae" w:customStyle="1">
     <w:name w:val="Текст выноски Знак"/>
     <w:basedOn w:val="a0"/>
     <w:link w:val="ad"/>
@@ -4440,7 +4441,7 @@
     <w:semiHidden/>
     <w:rsid w:val="00AD30F6"/>
     <w:rPr>
-      <w:rFonts w:ascii="Segoe UI" w:eastAsia="Times New Roman" w:hAnsi="Segoe UI" w:cs="Segoe UI"/>
+      <w:rFonts w:ascii="Segoe UI" w:hAnsi="Segoe UI" w:eastAsia="Times New Roman" w:cs="Segoe UI"/>
       <w:sz w:val="18"/>
       <w:szCs w:val="18"/>
       <w:lang w:eastAsia="ru-RU"/>
@@ -4457,20 +4458,20 @@
       <w:spacing w:after="120" w:line="480" w:lineRule="auto"/>
     </w:pPr>
   </w:style>
-  <w:style w:type="character" w:customStyle="1" w:styleId="20">
+  <w:style w:type="character" w:styleId="20" w:customStyle="1">
     <w:name w:val="Основной текст 2 Знак"/>
     <w:basedOn w:val="a0"/>
     <w:link w:val="2"/>
     <w:uiPriority w:val="99"/>
     <w:rsid w:val="00937342"/>
     <w:rPr>
-      <w:rFonts w:ascii="Times New Roman" w:eastAsia="Times New Roman" w:hAnsi="Times New Roman" w:cs="Times New Roman"/>
+      <w:rFonts w:ascii="Times New Roman" w:hAnsi="Times New Roman" w:eastAsia="Times New Roman" w:cs="Times New Roman"/>
       <w:sz w:val="24"/>
       <w:szCs w:val="24"/>
       <w:lang w:eastAsia="ru-RU"/>
     </w:rPr>
   </w:style>
-  <w:style w:type="character" w:customStyle="1" w:styleId="labelstyle">
+  <w:style w:type="character" w:styleId="labelstyle" w:customStyle="1">
     <w:name w:val="labelstyle"/>
     <w:basedOn w:val="a0"/>
     <w:rsid w:val="00A2424C"/>

</xml_diff>